<commit_message>
Added Problem Statement & Objectives
</commit_message>
<xml_diff>
--- a/Documentation/freelancing platform.docx
+++ b/Documentation/freelancing platform.docx
@@ -2288,14 +2288,128 @@
         <w:spacing w:before="309"/>
         <w:ind w:left="1199" w:hanging="359"/>
         <w:rPr>
-          <w:sz w:val="24"/>
-        </w:rPr>
-      </w:pPr>
-      <w:r>
-        <w:rPr>
-          <w:sz w:val="24"/>
-        </w:rPr>
-        <w:t>P1</w:t>
+          <w:sz w:val="28"/>
+          <w:szCs w:val="24"/>
+        </w:rPr>
+      </w:pPr>
+      <w:r>
+        <w:rPr>
+          <w:sz w:val="24"/>
+          <w:szCs w:val="24"/>
+        </w:rPr>
+        <w:t>Ineffective Client Communication</w:t>
+      </w:r>
+    </w:p>
+    <w:p>
+      <w:pPr>
+        <w:pStyle w:val="ListParagraph"/>
+        <w:numPr>
+          <w:ilvl w:val="1"/>
+          <w:numId w:val="1"/>
+        </w:numPr>
+        <w:tabs>
+          <w:tab w:val="left" w:pos="1199"/>
+        </w:tabs>
+        <w:spacing w:before="309"/>
+        <w:ind w:left="1199" w:hanging="359"/>
+        <w:rPr>
+          <w:sz w:val="24"/>
+        </w:rPr>
+      </w:pPr>
+      <w:r>
+        <w:rPr>
+          <w:sz w:val="24"/>
+        </w:rPr>
+        <w:t>Unreliable Payment Processing</w:t>
+      </w:r>
+    </w:p>
+    <w:p>
+      <w:pPr>
+        <w:pStyle w:val="ListParagraph"/>
+        <w:numPr>
+          <w:ilvl w:val="1"/>
+          <w:numId w:val="1"/>
+        </w:numPr>
+        <w:tabs>
+          <w:tab w:val="left" w:pos="1199"/>
+        </w:tabs>
+        <w:spacing w:before="309"/>
+        <w:ind w:left="1199" w:hanging="359"/>
+        <w:rPr>
+          <w:sz w:val="24"/>
+        </w:rPr>
+      </w:pPr>
+      <w:r>
+        <w:rPr>
+          <w:sz w:val="24"/>
+        </w:rPr>
+        <w:t>Poor User Interface Design</w:t>
+      </w:r>
+    </w:p>
+    <w:p>
+      <w:pPr>
+        <w:tabs>
+          <w:tab w:val="left" w:pos="1199"/>
+        </w:tabs>
+        <w:spacing w:before="309"/>
+        <w:rPr>
+          <w:sz w:val="24"/>
+        </w:rPr>
+        <w:sectPr>
+          <w:pgSz w:w="11910" w:h="16840"/>
+          <w:pgMar w:top="1360" w:right="1200" w:bottom="1540" w:left="1680" w:header="0" w:footer="1343" w:gutter="0"/>
+          <w:cols w:space="720"/>
+        </w:sectPr>
+      </w:pPr>
+    </w:p>
+    <w:p>
+      <w:pPr>
+        <w:pStyle w:val="Heading1"/>
+        <w:numPr>
+          <w:ilvl w:val="0"/>
+          <w:numId w:val="1"/>
+        </w:numPr>
+        <w:tabs>
+          <w:tab w:val="left" w:pos="929"/>
+        </w:tabs>
+        <w:spacing w:before="65"/>
+        <w:ind w:left="929" w:hanging="449"/>
+      </w:pPr>
+      <w:r>
+        <w:rPr>
+          <w:spacing w:val="-2"/>
+        </w:rPr>
+        <w:lastRenderedPageBreak/>
+        <w:t>Objectives</w:t>
+      </w:r>
+    </w:p>
+    <w:p>
+      <w:pPr>
+        <w:pStyle w:val="ListParagraph"/>
+        <w:numPr>
+          <w:ilvl w:val="1"/>
+          <w:numId w:val="1"/>
+        </w:numPr>
+        <w:tabs>
+          <w:tab w:val="left" w:pos="1199"/>
+        </w:tabs>
+        <w:spacing w:before="309"/>
+        <w:ind w:left="1199" w:hanging="359"/>
+        <w:rPr>
+          <w:sz w:val="24"/>
+        </w:rPr>
+      </w:pPr>
+      <w:r>
+        <w:rPr>
+          <w:sz w:val="24"/>
+        </w:rPr>
+        <w:t>To improve client communication</w:t>
+      </w:r>
+      <w:r>
+        <w:rPr>
+          <w:sz w:val="24"/>
+        </w:rPr>
+        <w:t>.</w:t>
       </w:r>
     </w:p>
     <w:p>
@@ -2318,7 +2432,13 @@
         <w:rPr>
           <w:sz w:val="24"/>
         </w:rPr>
-        <w:t>P2</w:t>
+        <w:t>To implement a reliable payment gateway that supports multiple payment methods</w:t>
+      </w:r>
+      <w:r>
+        <w:rPr>
+          <w:sz w:val="24"/>
+        </w:rPr>
+        <w:t>.</w:t>
       </w:r>
     </w:p>
     <w:p>
@@ -2336,127 +2456,26 @@
         <w:rPr>
           <w:sz w:val="24"/>
         </w:rPr>
-      </w:pPr>
-      <w:r>
-        <w:rPr>
-          <w:sz w:val="24"/>
-        </w:rPr>
-        <w:t>P3</w:t>
-      </w:r>
-    </w:p>
-    <w:p>
-      <w:pPr>
-        <w:rPr>
-          <w:sz w:val="24"/>
-        </w:rPr>
         <w:sectPr>
           <w:pgSz w:w="11910" w:h="16840"/>
           <w:pgMar w:top="1360" w:right="1200" w:bottom="1540" w:left="1680" w:header="0" w:footer="1343" w:gutter="0"/>
           <w:cols w:space="720"/>
         </w:sectPr>
       </w:pPr>
-    </w:p>
-    <w:p>
-      <w:pPr>
-        <w:pStyle w:val="Heading1"/>
-        <w:numPr>
-          <w:ilvl w:val="0"/>
-          <w:numId w:val="1"/>
-        </w:numPr>
-        <w:tabs>
-          <w:tab w:val="left" w:pos="929"/>
-        </w:tabs>
-        <w:spacing w:before="65"/>
-        <w:ind w:left="929" w:hanging="449"/>
-      </w:pPr>
-      <w:r>
-        <w:rPr>
-          <w:spacing w:val="-2"/>
-        </w:rPr>
-        <w:lastRenderedPageBreak/>
-        <w:t>Objectives</w:t>
-      </w:r>
-    </w:p>
-    <w:p>
-      <w:pPr>
-        <w:pStyle w:val="ListParagraph"/>
-        <w:numPr>
-          <w:ilvl w:val="1"/>
-          <w:numId w:val="1"/>
-        </w:numPr>
-        <w:tabs>
-          <w:tab w:val="left" w:pos="1199"/>
-        </w:tabs>
-        <w:spacing w:before="309"/>
-        <w:ind w:left="1199" w:hanging="359"/>
-        <w:rPr>
-          <w:sz w:val="24"/>
-        </w:rPr>
-      </w:pPr>
-      <w:r>
-        <w:rPr>
-          <w:sz w:val="24"/>
-        </w:rPr>
-        <w:t>O1</w:t>
-      </w:r>
-    </w:p>
-    <w:p>
-      <w:pPr>
-        <w:pStyle w:val="ListParagraph"/>
-        <w:numPr>
-          <w:ilvl w:val="1"/>
-          <w:numId w:val="1"/>
-        </w:numPr>
-        <w:tabs>
-          <w:tab w:val="left" w:pos="1199"/>
-        </w:tabs>
-        <w:spacing w:before="138"/>
-        <w:ind w:left="1199" w:hanging="359"/>
-        <w:rPr>
-          <w:sz w:val="24"/>
-        </w:rPr>
-      </w:pPr>
-      <w:r>
-        <w:rPr>
-          <w:sz w:val="24"/>
-        </w:rPr>
-        <w:t>O2</w:t>
-      </w:r>
-    </w:p>
-    <w:p>
-      <w:pPr>
-        <w:pStyle w:val="ListParagraph"/>
-        <w:numPr>
-          <w:ilvl w:val="1"/>
-          <w:numId w:val="1"/>
-        </w:numPr>
-        <w:tabs>
-          <w:tab w:val="left" w:pos="1199"/>
-        </w:tabs>
-        <w:spacing w:before="138"/>
-        <w:ind w:left="1199" w:hanging="359"/>
-        <w:rPr>
-          <w:sz w:val="24"/>
-        </w:rPr>
-      </w:pPr>
-      <w:r>
-        <w:rPr>
-          <w:sz w:val="24"/>
-        </w:rPr>
-        <w:t>03</w:t>
-      </w:r>
-    </w:p>
-    <w:p>
-      <w:pPr>
-        <w:rPr>
-          <w:sz w:val="24"/>
-        </w:rPr>
-        <w:sectPr>
-          <w:pgSz w:w="11910" w:h="16840"/>
-          <w:pgMar w:top="1360" w:right="1200" w:bottom="1540" w:left="1680" w:header="0" w:footer="1343" w:gutter="0"/>
-          <w:cols w:space="720"/>
-        </w:sectPr>
-      </w:pPr>
+      <w:r>
+        <w:rPr>
+          <w:sz w:val="24"/>
+        </w:rPr>
+        <w:t xml:space="preserve">To provide clear instructions and feedback during the payment process </w:t>
+      </w:r>
+      <w:r>
+        <w:rPr>
+          <w:sz w:val="24"/>
+        </w:rPr>
+        <w:t>.</w:t>
+      </w:r>
+      <w:bookmarkStart w:id="5" w:name="_GoBack"/>
+      <w:bookmarkEnd w:id="5"/>
     </w:p>
     <w:p>
       <w:pPr>
@@ -2486,13 +2505,7 @@
         <w:jc w:val="both"/>
       </w:pPr>
       <w:r>
-        <w:t>A methodology is a series of processes or phases, which helps you define which stage you are at the given period. A set of procedures or methods to develop software is known as software development methodology. Methodology sh</w:t>
-      </w:r>
-      <w:r>
-        <w:t xml:space="preserve">apes a structure of software thus it is important to precisely choose the required method to develop software. In Context of our project, we choose Waterfall Module to develop a project as it works well in small project. In this method, project activities </w:t>
-      </w:r>
-      <w:r>
-        <w:t>are break into linear sequential phases, each phase depends upon the previous one.</w:t>
+        <w:t>A methodology is a series of processes or phases, which helps you define which stage you are at the given period. A set of procedures or methods to develop software is known as software development methodology. Methodology shapes a structure of software thus it is important to precisely choose the required method to develop software. In Context of our project, we choose Waterfall Module to develop a project as it works well in small project. In this method, project activities are break into linear sequential phases, each phase depends upon the previous one.</w:t>
       </w:r>
     </w:p>
     <w:p>
@@ -2970,32 +2983,13 @@
           <w:b/>
           <w:sz w:val="24"/>
         </w:rPr>
-        <w:t>D</w:t>
-      </w:r>
-      <w:r>
-        <w:rPr>
-          <w:b/>
-          <w:sz w:val="24"/>
-        </w:rPr>
-        <w:t>2</w:t>
-      </w:r>
-      <w:r>
-        <w:rPr>
-          <w:sz w:val="24"/>
-        </w:rPr>
-        <w:t>: D</w:t>
-      </w:r>
-      <w:r>
-        <w:rPr>
-          <w:sz w:val="24"/>
-        </w:rPr>
-        <w:t>2</w:t>
-      </w:r>
-      <w:r>
-        <w:rPr>
-          <w:sz w:val="24"/>
-        </w:rPr>
-        <w:t>-description</w:t>
+        <w:t>D2</w:t>
+      </w:r>
+      <w:r>
+        <w:rPr>
+          <w:sz w:val="24"/>
+        </w:rPr>
+        <w:t>: D2-description</w:t>
       </w:r>
     </w:p>
     <w:p>
@@ -3020,32 +3014,13 @@
           <w:b/>
           <w:sz w:val="24"/>
         </w:rPr>
-        <w:t>D</w:t>
-      </w:r>
-      <w:r>
-        <w:rPr>
-          <w:b/>
-          <w:sz w:val="24"/>
-        </w:rPr>
-        <w:t>3</w:t>
-      </w:r>
-      <w:r>
-        <w:rPr>
-          <w:sz w:val="24"/>
-        </w:rPr>
-        <w:t>: D</w:t>
-      </w:r>
-      <w:r>
-        <w:rPr>
-          <w:sz w:val="24"/>
-        </w:rPr>
-        <w:t>3</w:t>
-      </w:r>
-      <w:r>
-        <w:rPr>
-          <w:sz w:val="24"/>
-        </w:rPr>
-        <w:t>-description</w:t>
+        <w:t>D3</w:t>
+      </w:r>
+      <w:r>
+        <w:rPr>
+          <w:sz w:val="24"/>
+        </w:rPr>
+        <w:t>: D3-description</w:t>
       </w:r>
     </w:p>
     <w:p>
@@ -3092,8 +3067,6 @@
       <w:r>
         <w:t>xyz</w:t>
       </w:r>
-      <w:bookmarkStart w:id="5" w:name="_GoBack"/>
-      <w:bookmarkEnd w:id="5"/>
     </w:p>
     <w:sectPr>
       <w:pgSz w:w="11910" w:h="16840"/>
@@ -3200,16 +3173,8 @@
                             <w:rPr>
                               <w:spacing w:val="-5"/>
                             </w:rPr>
-                            <w:t>ii</w:t>
+                            <w:t>iii</w:t>
                           </w:r>
-                          <w:proofErr w:type="spellStart"/>
-                          <w:r>
-                            <w:rPr>
-                              <w:spacing w:val="-5"/>
-                            </w:rPr>
-                            <w:t>i</w:t>
-                          </w:r>
-                          <w:proofErr w:type="spellEnd"/>
                           <w:r>
                             <w:rPr>
                               <w:spacing w:val="-5"/>
@@ -3265,16 +3230,8 @@
                       <w:rPr>
                         <w:spacing w:val="-5"/>
                       </w:rPr>
-                      <w:t>ii</w:t>
+                      <w:t>iii</w:t>
                     </w:r>
-                    <w:proofErr w:type="spellStart"/>
-                    <w:r>
-                      <w:rPr>
-                        <w:spacing w:val="-5"/>
-                      </w:rPr>
-                      <w:t>i</w:t>
-                    </w:r>
-                    <w:proofErr w:type="spellEnd"/>
                     <w:r>
                       <w:rPr>
                         <w:spacing w:val="-5"/>
@@ -3481,7 +3438,6 @@
       <w:lvlJc w:val="left"/>
       <w:pPr>
         <w:ind w:left="840" w:hanging="360"/>
-        <w:jc w:val="left"/>
       </w:pPr>
       <w:rPr>
         <w:rFonts w:ascii="Times New Roman" w:eastAsia="Times New Roman" w:hAnsi="Times New Roman" w:cs="Times New Roman" w:hint="default"/>
@@ -3612,7 +3568,6 @@
       <w:lvlJc w:val="left"/>
       <w:pPr>
         <w:ind w:left="960" w:hanging="480"/>
-        <w:jc w:val="left"/>
       </w:pPr>
       <w:rPr>
         <w:rFonts w:ascii="Times New Roman" w:eastAsia="Times New Roman" w:hAnsi="Times New Roman" w:cs="Times New Roman" w:hint="default"/>
@@ -3932,7 +3887,7 @@
     <w:lsdException w:name="Medium Shading 2 Accent 1" w:uiPriority="64"/>
     <w:lsdException w:name="Medium List 1 Accent 1" w:uiPriority="65"/>
     <w:lsdException w:name="Revision" w:semiHidden="1"/>
-    <w:lsdException w:name="List Paragraph" w:uiPriority="34" w:qFormat="1"/>
+    <w:lsdException w:name="List Paragraph" w:uiPriority="1" w:qFormat="1"/>
     <w:lsdException w:name="Quote" w:uiPriority="29" w:qFormat="1"/>
     <w:lsdException w:name="Intense Quote" w:uiPriority="30" w:qFormat="1"/>
     <w:lsdException w:name="Medium List 2 Accent 1" w:uiPriority="66"/>

</xml_diff>

<commit_message>
format updated, add intro, prblm stmt, and obj secction
</commit_message>
<xml_diff>
--- a/Documentation/freelancing platform.docx
+++ b/Documentation/freelancing platform.docx
@@ -1,11 +1,12 @@
 
 <file path=word/document.xml><?xml version="1.0" encoding="utf-8"?>
-<w:document xmlns:wpc="http://schemas.microsoft.com/office/word/2010/wordprocessingCanvas" xmlns:cx="http://schemas.microsoft.com/office/drawing/2014/chartex" xmlns:cx1="http://schemas.microsoft.com/office/drawing/2015/9/8/chartex" xmlns:cx2="http://schemas.microsoft.com/office/drawing/2015/10/21/chartex" xmlns:cx3="http://schemas.microsoft.com/office/drawing/2016/5/9/chartex" xmlns:cx4="http://schemas.microsoft.com/office/drawing/2016/5/10/chartex" xmlns:cx5="http://schemas.microsoft.com/office/drawing/2016/5/11/chartex" xmlns:cx6="http://schemas.microsoft.com/office/drawing/2016/5/12/chartex" xmlns:cx7="http://schemas.microsoft.com/office/drawing/2016/5/13/chartex" xmlns:cx8="http://schemas.microsoft.com/office/drawing/2016/5/14/chartex" xmlns:mc="http://schemas.openxmlformats.org/markup-compatibility/2006" xmlns:aink="http://schemas.microsoft.com/office/drawing/2016/ink" xmlns:am3d="http://schemas.microsoft.com/office/drawing/2017/model3d" xmlns:o="urn:schemas-microsoft-com:office:office" xmlns:r="http://schemas.openxmlformats.org/officeDocument/2006/relationships" xmlns:m="http://schemas.openxmlformats.org/officeDocument/2006/math" xmlns:v="urn:schemas-microsoft-com:vml" xmlns:wp14="http://schemas.microsoft.com/office/word/2010/wordprocessingDrawing" xmlns:wp="http://schemas.openxmlformats.org/drawingml/2006/wordprocessingDrawing" xmlns:w10="urn:schemas-microsoft-com:office:word" xmlns:w="http://schemas.openxmlformats.org/wordprocessingml/2006/main" xmlns:w14="http://schemas.microsoft.com/office/word/2010/wordml" xmlns:w15="http://schemas.microsoft.com/office/word/2012/wordml" xmlns:w16cid="http://schemas.microsoft.com/office/word/2016/wordml/cid" xmlns:w16se="http://schemas.microsoft.com/office/word/2015/wordml/symex" xmlns:wpg="http://schemas.microsoft.com/office/word/2010/wordprocessingGroup" xmlns:wpi="http://schemas.microsoft.com/office/word/2010/wordprocessingInk" xmlns:wne="http://schemas.microsoft.com/office/word/2006/wordml" xmlns:wps="http://schemas.microsoft.com/office/word/2010/wordprocessingShape" mc:Ignorable="w14 w15 w16se w16cid wp14">
+<w:document xmlns:wpc="http://schemas.microsoft.com/office/word/2010/wordprocessingCanvas" xmlns:cx="http://schemas.microsoft.com/office/drawing/2014/chartex" xmlns:cx1="http://schemas.microsoft.com/office/drawing/2015/9/8/chartex" xmlns:cx2="http://schemas.microsoft.com/office/drawing/2015/10/21/chartex" xmlns:cx3="http://schemas.microsoft.com/office/drawing/2016/5/9/chartex" xmlns:cx4="http://schemas.microsoft.com/office/drawing/2016/5/10/chartex" xmlns:cx5="http://schemas.microsoft.com/office/drawing/2016/5/11/chartex" xmlns:cx6="http://schemas.microsoft.com/office/drawing/2016/5/12/chartex" xmlns:cx7="http://schemas.microsoft.com/office/drawing/2016/5/13/chartex" xmlns:cx8="http://schemas.microsoft.com/office/drawing/2016/5/14/chartex" xmlns:mc="http://schemas.openxmlformats.org/markup-compatibility/2006" xmlns:aink="http://schemas.microsoft.com/office/drawing/2016/ink" xmlns:am3d="http://schemas.microsoft.com/office/drawing/2017/model3d" xmlns:o="urn:schemas-microsoft-com:office:office" xmlns:oel="http://schemas.microsoft.com/office/2019/extlst" xmlns:r="http://schemas.openxmlformats.org/officeDocument/2006/relationships" xmlns:m="http://schemas.openxmlformats.org/officeDocument/2006/math" xmlns:v="urn:schemas-microsoft-com:vml" xmlns:wp14="http://schemas.microsoft.com/office/word/2010/wordprocessingDrawing" xmlns:wp="http://schemas.openxmlformats.org/drawingml/2006/wordprocessingDrawing" xmlns:w10="urn:schemas-microsoft-com:office:word" xmlns:w="http://schemas.openxmlformats.org/wordprocessingml/2006/main" xmlns:w14="http://schemas.microsoft.com/office/word/2010/wordml" xmlns:w15="http://schemas.microsoft.com/office/word/2012/wordml" xmlns:w16cex="http://schemas.microsoft.com/office/word/2018/wordml/cex" xmlns:w16cid="http://schemas.microsoft.com/office/word/2016/wordml/cid" xmlns:w16="http://schemas.microsoft.com/office/word/2018/wordml" xmlns:w16du="http://schemas.microsoft.com/office/word/2023/wordml/word16du" xmlns:w16sdtdh="http://schemas.microsoft.com/office/word/2020/wordml/sdtdatahash" xmlns:w16se="http://schemas.microsoft.com/office/word/2015/wordml/symex" xmlns:wpg="http://schemas.microsoft.com/office/word/2010/wordprocessingGroup" xmlns:wpi="http://schemas.microsoft.com/office/word/2010/wordprocessingInk" xmlns:wne="http://schemas.microsoft.com/office/word/2006/wordml" xmlns:wps="http://schemas.microsoft.com/office/word/2010/wordprocessingShape" mc:Ignorable="w14 w15 w16se w16cid w16 w16cex w16sdtdh w16du wp14">
   <w:body>
     <w:p>
       <w:pPr>
         <w:pStyle w:val="BodyText"/>
-        <w:ind w:left="2759"/>
+        <w:spacing w:before="240" w:after="240" w:line="360" w:lineRule="auto"/>
+        <w:jc w:val="center"/>
         <w:rPr>
           <w:sz w:val="20"/>
         </w:rPr>
@@ -16,7 +17,7 @@
           <w:sz w:val="20"/>
         </w:rPr>
         <w:drawing>
-          <wp:inline distT="0" distB="0" distL="0" distR="0">
+          <wp:inline distT="0" distB="0" distL="0" distR="0" wp14:anchorId="3E48B3E0" wp14:editId="06297477">
             <wp:extent cx="2378309" cy="694944"/>
             <wp:effectExtent l="0" t="0" r="0" b="0"/>
             <wp:docPr id="1" name="Image 1"/>
@@ -31,7 +32,7 @@
                     <pic:cNvPicPr/>
                   </pic:nvPicPr>
                   <pic:blipFill>
-                    <a:blip r:embed="rId7" cstate="print"/>
+                    <a:blip r:embed="rId8" cstate="print"/>
                     <a:stretch>
                       <a:fillRect/>
                     </a:stretch>
@@ -54,8 +55,7 @@
     </w:p>
     <w:p>
       <w:pPr>
-        <w:spacing w:before="306"/>
-        <w:ind w:left="241"/>
+        <w:spacing w:before="240" w:after="240" w:line="360" w:lineRule="auto"/>
         <w:jc w:val="center"/>
         <w:rPr>
           <w:b/>
@@ -118,8 +118,7 @@
     </w:p>
     <w:p>
       <w:pPr>
-        <w:spacing w:before="307" w:line="484" w:lineRule="auto"/>
-        <w:ind w:left="2673" w:right="2429"/>
+        <w:spacing w:before="240" w:after="240" w:line="360" w:lineRule="auto"/>
         <w:jc w:val="center"/>
         <w:rPr>
           <w:b/>
@@ -172,11 +171,66 @@
         </w:rPr>
         <w:t xml:space="preserve">Nepal </w:t>
       </w:r>
-      <w:r>
+    </w:p>
+    <w:p>
+      <w:pPr>
+        <w:spacing w:before="240" w:after="240" w:line="360" w:lineRule="auto"/>
+        <w:jc w:val="center"/>
         <w:rPr>
           <w:sz w:val="24"/>
         </w:rPr>
-        <w:t xml:space="preserve">Project Proposal Report On </w:t>
+      </w:pPr>
+      <w:r>
+        <w:rPr>
+          <w:bCs/>
+          <w:sz w:val="24"/>
+          <w:szCs w:val="20"/>
+        </w:rPr>
+        <w:t>A</w:t>
+      </w:r>
+      <w:r>
+        <w:rPr>
+          <w:b/>
+          <w:sz w:val="28"/>
+        </w:rPr>
+        <w:t xml:space="preserve"> </w:t>
+      </w:r>
+      <w:r>
+        <w:rPr>
+          <w:sz w:val="24"/>
+        </w:rPr>
+        <w:t>Project Proposal</w:t>
+      </w:r>
+    </w:p>
+    <w:p>
+      <w:pPr>
+        <w:spacing w:before="240" w:after="240" w:line="360" w:lineRule="auto"/>
+        <w:jc w:val="center"/>
+        <w:rPr>
+          <w:sz w:val="24"/>
+        </w:rPr>
+      </w:pPr>
+      <w:r>
+        <w:rPr>
+          <w:sz w:val="24"/>
+        </w:rPr>
+        <w:t>On</w:t>
+      </w:r>
+    </w:p>
+    <w:p>
+      <w:pPr>
+        <w:spacing w:before="240" w:after="240" w:line="360" w:lineRule="auto"/>
+        <w:jc w:val="center"/>
+        <w:rPr>
+          <w:b/>
+          <w:sz w:val="28"/>
+        </w:rPr>
+      </w:pPr>
+      <w:r>
+        <w:rPr>
+          <w:sz w:val="24"/>
+        </w:rPr>
+        <w:t xml:space="preserve"> </w:t>
       </w:r>
       <w:r>
         <w:rPr>
@@ -205,8 +259,7 @@
     </w:p>
     <w:p>
       <w:pPr>
-        <w:spacing w:line="250" w:lineRule="exact"/>
-        <w:ind w:left="241" w:right="1"/>
+        <w:spacing w:before="240" w:after="240" w:line="360" w:lineRule="auto"/>
         <w:jc w:val="center"/>
         <w:rPr>
           <w:b/>
@@ -240,194 +293,177 @@
     <w:p>
       <w:pPr>
         <w:pStyle w:val="BodyText"/>
-        <w:spacing w:before="23"/>
+        <w:spacing w:before="240" w:after="240" w:line="360" w:lineRule="auto"/>
+        <w:jc w:val="center"/>
+      </w:pPr>
+      <w:r>
+        <w:t>Bachelor</w:t>
+      </w:r>
+      <w:r>
+        <w:rPr>
+          <w:spacing w:val="-2"/>
+        </w:rPr>
+        <w:t xml:space="preserve"> </w:t>
+      </w:r>
+      <w:r>
+        <w:t>of</w:t>
+      </w:r>
+      <w:r>
+        <w:rPr>
+          <w:spacing w:val="-2"/>
+        </w:rPr>
+        <w:t xml:space="preserve"> </w:t>
+      </w:r>
+      <w:r>
+        <w:t>Computer</w:t>
+      </w:r>
+      <w:r>
+        <w:rPr>
+          <w:spacing w:val="-2"/>
+        </w:rPr>
+        <w:t xml:space="preserve"> </w:t>
+      </w:r>
+      <w:r>
+        <w:t>Application</w:t>
+      </w:r>
+      <w:r>
+        <w:rPr>
+          <w:spacing w:val="-3"/>
+        </w:rPr>
+        <w:t xml:space="preserve"> </w:t>
+      </w:r>
+      <w:r>
+        <w:t>(BCA)</w:t>
+      </w:r>
+      <w:r>
+        <w:rPr>
+          <w:spacing w:val="-1"/>
+        </w:rPr>
+        <w:t xml:space="preserve"> </w:t>
+      </w:r>
+      <w:r>
+        <w:rPr>
+          <w:spacing w:val="-2"/>
+        </w:rPr>
+        <w:t>Program</w:t>
+      </w:r>
+    </w:p>
+    <w:p>
+      <w:pPr>
+        <w:pStyle w:val="BodyText"/>
+        <w:spacing w:before="240" w:after="240" w:line="360" w:lineRule="auto"/>
+        <w:jc w:val="center"/>
+      </w:pPr>
+      <w:r>
+        <w:t>In</w:t>
+      </w:r>
+      <w:r>
+        <w:rPr>
+          <w:spacing w:val="-3"/>
+        </w:rPr>
+        <w:t xml:space="preserve"> </w:t>
+      </w:r>
+      <w:r>
+        <w:t>partial</w:t>
+      </w:r>
+      <w:r>
+        <w:rPr>
+          <w:spacing w:val="-3"/>
+        </w:rPr>
+        <w:t xml:space="preserve"> </w:t>
+      </w:r>
+      <w:r>
+        <w:t>fulfilment</w:t>
+      </w:r>
+      <w:r>
+        <w:rPr>
+          <w:spacing w:val="-3"/>
+        </w:rPr>
+        <w:t xml:space="preserve"> </w:t>
+      </w:r>
+      <w:r>
+        <w:t>of</w:t>
+      </w:r>
+      <w:r>
+        <w:rPr>
+          <w:spacing w:val="-3"/>
+        </w:rPr>
+        <w:t xml:space="preserve"> </w:t>
+      </w:r>
+      <w:r>
+        <w:t>the</w:t>
+      </w:r>
+      <w:r>
+        <w:rPr>
+          <w:spacing w:val="-4"/>
+        </w:rPr>
+        <w:t xml:space="preserve"> </w:t>
+      </w:r>
+      <w:r>
+        <w:t>requirements</w:t>
+      </w:r>
+      <w:r>
+        <w:rPr>
+          <w:spacing w:val="-3"/>
+        </w:rPr>
+        <w:t xml:space="preserve"> </w:t>
+      </w:r>
+      <w:r>
+        <w:t>for</w:t>
+      </w:r>
+      <w:r>
+        <w:rPr>
+          <w:spacing w:val="-3"/>
+        </w:rPr>
+        <w:t xml:space="preserve"> </w:t>
+      </w:r>
+      <w:r>
+        <w:t>the</w:t>
+      </w:r>
+      <w:r>
+        <w:rPr>
+          <w:spacing w:val="-4"/>
+        </w:rPr>
+        <w:t xml:space="preserve"> </w:t>
+      </w:r>
+      <w:r>
+        <w:t>degree</w:t>
+      </w:r>
+      <w:r>
+        <w:rPr>
+          <w:spacing w:val="-4"/>
+        </w:rPr>
+        <w:t xml:space="preserve"> </w:t>
+      </w:r>
+      <w:r>
+        <w:t>of</w:t>
+      </w:r>
+      <w:r>
+        <w:rPr>
+          <w:spacing w:val="-4"/>
+        </w:rPr>
+        <w:t xml:space="preserve"> </w:t>
+      </w:r>
+      <w:r>
+        <w:t>BCA</w:t>
+      </w:r>
+      <w:r>
+        <w:rPr>
+          <w:spacing w:val="-3"/>
+        </w:rPr>
+        <w:t xml:space="preserve"> </w:t>
+      </w:r>
+      <w:r>
+        <w:t>under Pokhara University</w:t>
+      </w:r>
+    </w:p>
+    <w:p>
+      <w:pPr>
+        <w:spacing w:before="240" w:after="240" w:line="360" w:lineRule="auto"/>
+        <w:jc w:val="center"/>
         <w:rPr>
           <w:b/>
-        </w:rPr>
-      </w:pPr>
-    </w:p>
-    <w:p>
-      <w:pPr>
-        <w:pStyle w:val="BodyText"/>
-        <w:spacing w:before="1"/>
-        <w:ind w:left="241" w:right="1"/>
-        <w:jc w:val="center"/>
-      </w:pPr>
-      <w:r>
-        <w:t>Bachelor</w:t>
-      </w:r>
-      <w:r>
-        <w:rPr>
-          <w:spacing w:val="-2"/>
-        </w:rPr>
-        <w:t xml:space="preserve"> </w:t>
-      </w:r>
-      <w:r>
-        <w:t>of</w:t>
-      </w:r>
-      <w:r>
-        <w:rPr>
-          <w:spacing w:val="-2"/>
-        </w:rPr>
-        <w:t xml:space="preserve"> </w:t>
-      </w:r>
-      <w:r>
-        <w:t>Computer</w:t>
-      </w:r>
-      <w:r>
-        <w:rPr>
-          <w:spacing w:val="-2"/>
-        </w:rPr>
-        <w:t xml:space="preserve"> </w:t>
-      </w:r>
-      <w:r>
-        <w:t>Application</w:t>
-      </w:r>
-      <w:r>
-        <w:rPr>
-          <w:spacing w:val="-3"/>
-        </w:rPr>
-        <w:t xml:space="preserve"> </w:t>
-      </w:r>
-      <w:r>
-        <w:t>(BCA)</w:t>
-      </w:r>
-      <w:r>
-        <w:rPr>
-          <w:spacing w:val="-1"/>
-        </w:rPr>
-        <w:t xml:space="preserve"> </w:t>
-      </w:r>
-      <w:r>
-        <w:rPr>
-          <w:spacing w:val="-2"/>
-        </w:rPr>
-        <w:t>Program</w:t>
-      </w:r>
-    </w:p>
-    <w:p>
-      <w:pPr>
-        <w:pStyle w:val="BodyText"/>
-        <w:spacing w:before="28"/>
-      </w:pPr>
-    </w:p>
-    <w:p>
-      <w:pPr>
-        <w:pStyle w:val="BodyText"/>
-        <w:spacing w:line="501" w:lineRule="auto"/>
-        <w:ind w:left="1318" w:right="1076"/>
-        <w:jc w:val="center"/>
-      </w:pPr>
-      <w:r>
-        <w:t>In</w:t>
-      </w:r>
-      <w:r>
-        <w:rPr>
-          <w:spacing w:val="-3"/>
-        </w:rPr>
-        <w:t xml:space="preserve"> </w:t>
-      </w:r>
-      <w:r>
-        <w:t>partial</w:t>
-      </w:r>
-      <w:r>
-        <w:rPr>
-          <w:spacing w:val="-3"/>
-        </w:rPr>
-        <w:t xml:space="preserve"> </w:t>
-      </w:r>
-      <w:r>
-        <w:t>fulfilment</w:t>
-      </w:r>
-      <w:r>
-        <w:rPr>
-          <w:spacing w:val="-3"/>
-        </w:rPr>
-        <w:t xml:space="preserve"> </w:t>
-      </w:r>
-      <w:r>
-        <w:t>of</w:t>
-      </w:r>
-      <w:r>
-        <w:rPr>
-          <w:spacing w:val="-3"/>
-        </w:rPr>
-        <w:t xml:space="preserve"> </w:t>
-      </w:r>
-      <w:r>
-        <w:t>the</w:t>
-      </w:r>
-      <w:r>
-        <w:rPr>
-          <w:spacing w:val="-4"/>
-        </w:rPr>
-        <w:t xml:space="preserve"> </w:t>
-      </w:r>
-      <w:r>
-        <w:t>requirements</w:t>
-      </w:r>
-      <w:r>
-        <w:rPr>
-          <w:spacing w:val="-3"/>
-        </w:rPr>
-        <w:t xml:space="preserve"> </w:t>
-      </w:r>
-      <w:r>
-        <w:t>for</w:t>
-      </w:r>
-      <w:r>
-        <w:rPr>
-          <w:spacing w:val="-3"/>
-        </w:rPr>
-        <w:t xml:space="preserve"> </w:t>
-      </w:r>
-      <w:r>
-        <w:t>the</w:t>
-      </w:r>
-      <w:r>
-        <w:rPr>
-          <w:spacing w:val="-4"/>
-        </w:rPr>
-        <w:t xml:space="preserve"> </w:t>
-      </w:r>
-      <w:r>
-        <w:t>degree</w:t>
-      </w:r>
-      <w:r>
-        <w:rPr>
-          <w:spacing w:val="-4"/>
-        </w:rPr>
-        <w:t xml:space="preserve"> </w:t>
-      </w:r>
-      <w:r>
-        <w:t>of</w:t>
-      </w:r>
-      <w:r>
-        <w:rPr>
-          <w:spacing w:val="-4"/>
-        </w:rPr>
-        <w:t xml:space="preserve"> </w:t>
-      </w:r>
-      <w:r>
-        <w:t>BCA</w:t>
-      </w:r>
-      <w:r>
-        <w:rPr>
-          <w:spacing w:val="-3"/>
-        </w:rPr>
-        <w:t xml:space="preserve"> </w:t>
-      </w:r>
-      <w:r>
-        <w:t>under Pokhara University</w:t>
-      </w:r>
-    </w:p>
-    <w:p>
-      <w:pPr>
-        <w:spacing w:before="4"/>
-        <w:ind w:left="241" w:right="1"/>
-        <w:jc w:val="center"/>
-        <w:rPr>
-          <w:b/>
+          <w:spacing w:val="-5"/>
           <w:sz w:val="24"/>
         </w:rPr>
       </w:pPr>
@@ -455,14 +491,479 @@
         <w:t>by:</w:t>
       </w:r>
     </w:p>
-    <w:p>
-      <w:pPr>
-        <w:pStyle w:val="BodyText"/>
-        <w:spacing w:before="71"/>
+    <w:tbl>
+      <w:tblPr>
+        <w:tblStyle w:val="TableGrid"/>
+        <w:tblW w:w="0" w:type="auto"/>
+        <w:tblInd w:w="241" w:type="dxa"/>
+        <w:tblBorders>
+          <w:top w:val="none" w:sz="0" w:space="0" w:color="auto"/>
+          <w:left w:val="none" w:sz="0" w:space="0" w:color="auto"/>
+          <w:bottom w:val="none" w:sz="0" w:space="0" w:color="auto"/>
+          <w:right w:val="none" w:sz="0" w:space="0" w:color="auto"/>
+          <w:insideH w:val="none" w:sz="0" w:space="0" w:color="auto"/>
+          <w:insideV w:val="none" w:sz="0" w:space="0" w:color="auto"/>
+        </w:tblBorders>
+        <w:tblLook w:val="04A0" w:firstRow="1" w:lastRow="0" w:firstColumn="1" w:lastColumn="0" w:noHBand="0" w:noVBand="1"/>
+      </w:tblPr>
+      <w:tblGrid>
+        <w:gridCol w:w="2185"/>
+        <w:gridCol w:w="2185"/>
+        <w:gridCol w:w="1504"/>
+        <w:gridCol w:w="2905"/>
+      </w:tblGrid>
+      <w:tr>
+        <w:tc>
+          <w:tcPr>
+            <w:tcW w:w="2185" w:type="dxa"/>
+          </w:tcPr>
+          <w:p>
+            <w:pPr>
+              <w:spacing w:before="120" w:after="120" w:line="360" w:lineRule="auto"/>
+              <w:rPr>
+                <w:b/>
+              </w:rPr>
+            </w:pPr>
+            <w:r>
+              <w:rPr>
+                <w:b/>
+                <w:spacing w:val="-2"/>
+                <w:sz w:val="24"/>
+              </w:rPr>
+              <w:t>Name:</w:t>
+            </w:r>
+          </w:p>
+        </w:tc>
+        <w:tc>
+          <w:tcPr>
+            <w:tcW w:w="2185" w:type="dxa"/>
+          </w:tcPr>
+          <w:p>
+            <w:pPr>
+              <w:spacing w:before="120" w:after="120" w:line="360" w:lineRule="auto"/>
+              <w:rPr>
+                <w:b/>
+              </w:rPr>
+            </w:pPr>
+            <w:r>
+              <w:rPr>
+                <w:b/>
+                <w:spacing w:val="-2"/>
+                <w:sz w:val="24"/>
+              </w:rPr>
+              <w:t>Course</w:t>
+            </w:r>
+          </w:p>
+        </w:tc>
+        <w:tc>
+          <w:tcPr>
+            <w:tcW w:w="1504" w:type="dxa"/>
+          </w:tcPr>
+          <w:p>
+            <w:pPr>
+              <w:spacing w:before="120" w:after="120" w:line="360" w:lineRule="auto"/>
+              <w:rPr>
+                <w:b/>
+              </w:rPr>
+            </w:pPr>
+            <w:r>
+              <w:rPr>
+                <w:b/>
+                <w:spacing w:val="-2"/>
+                <w:sz w:val="24"/>
+              </w:rPr>
+              <w:t>Semester</w:t>
+            </w:r>
+          </w:p>
+        </w:tc>
+        <w:tc>
+          <w:tcPr>
+            <w:tcW w:w="2905" w:type="dxa"/>
+          </w:tcPr>
+          <w:p>
+            <w:pPr>
+              <w:spacing w:before="120" w:after="120" w:line="360" w:lineRule="auto"/>
+              <w:rPr>
+                <w:b/>
+              </w:rPr>
+            </w:pPr>
+            <w:r>
+              <w:rPr>
+                <w:b/>
+                <w:sz w:val="24"/>
+              </w:rPr>
+              <w:t>P.U.</w:t>
+            </w:r>
+            <w:r>
+              <w:rPr>
+                <w:b/>
+                <w:spacing w:val="-4"/>
+                <w:sz w:val="24"/>
+              </w:rPr>
+              <w:t xml:space="preserve"> </w:t>
+            </w:r>
+            <w:r>
+              <w:rPr>
+                <w:b/>
+                <w:sz w:val="24"/>
+              </w:rPr>
+              <w:t>Registration</w:t>
+            </w:r>
+            <w:r>
+              <w:rPr>
+                <w:b/>
+                <w:spacing w:val="-2"/>
+                <w:sz w:val="24"/>
+              </w:rPr>
+              <w:t xml:space="preserve"> Number</w:t>
+            </w:r>
+          </w:p>
+        </w:tc>
+      </w:tr>
+      <w:tr>
+        <w:tc>
+          <w:tcPr>
+            <w:tcW w:w="2185" w:type="dxa"/>
+          </w:tcPr>
+          <w:p>
+            <w:pPr>
+              <w:spacing w:before="120" w:after="120" w:line="360" w:lineRule="auto"/>
+              <w:rPr>
+                <w:b/>
+              </w:rPr>
+            </w:pPr>
+            <w:r>
+              <w:rPr>
+                <w:sz w:val="24"/>
+                <w:szCs w:val="24"/>
+              </w:rPr>
+              <w:t>Anish Baniya</w:t>
+            </w:r>
+          </w:p>
+        </w:tc>
+        <w:tc>
+          <w:tcPr>
+            <w:tcW w:w="2185" w:type="dxa"/>
+          </w:tcPr>
+          <w:p>
+            <w:pPr>
+              <w:spacing w:before="120" w:after="120" w:line="360" w:lineRule="auto"/>
+              <w:rPr>
+                <w:b/>
+                <w:sz w:val="24"/>
+                <w:szCs w:val="24"/>
+              </w:rPr>
+            </w:pPr>
+            <w:r>
+              <w:rPr>
+                <w:spacing w:val="-5"/>
+                <w:sz w:val="24"/>
+                <w:szCs w:val="24"/>
+              </w:rPr>
+              <w:t>BCA</w:t>
+            </w:r>
+          </w:p>
+        </w:tc>
+        <w:tc>
+          <w:tcPr>
+            <w:tcW w:w="1504" w:type="dxa"/>
+          </w:tcPr>
+          <w:p>
+            <w:pPr>
+              <w:spacing w:before="120" w:after="120" w:line="360" w:lineRule="auto"/>
+              <w:rPr>
+                <w:b/>
+                <w:sz w:val="24"/>
+                <w:szCs w:val="24"/>
+              </w:rPr>
+            </w:pPr>
+            <w:r>
+              <w:rPr>
+                <w:spacing w:val="-5"/>
+                <w:sz w:val="24"/>
+                <w:szCs w:val="24"/>
+              </w:rPr>
+              <w:t>6</w:t>
+            </w:r>
+            <w:r>
+              <w:rPr>
+                <w:spacing w:val="-5"/>
+                <w:sz w:val="24"/>
+                <w:szCs w:val="24"/>
+                <w:vertAlign w:val="superscript"/>
+              </w:rPr>
+              <w:t>th</w:t>
+            </w:r>
+          </w:p>
+        </w:tc>
+        <w:tc>
+          <w:tcPr>
+            <w:tcW w:w="2905" w:type="dxa"/>
+          </w:tcPr>
+          <w:p>
+            <w:pPr>
+              <w:spacing w:before="120" w:after="120" w:line="360" w:lineRule="auto"/>
+              <w:rPr>
+                <w:bCs/>
+                <w:sz w:val="24"/>
+                <w:szCs w:val="24"/>
+              </w:rPr>
+            </w:pPr>
+            <w:r>
+              <w:rPr>
+                <w:bCs/>
+                <w:sz w:val="24"/>
+                <w:szCs w:val="24"/>
+              </w:rPr>
+              <w:t>2021-1-53-0347</w:t>
+            </w:r>
+          </w:p>
+        </w:tc>
+      </w:tr>
+      <w:tr>
+        <w:tc>
+          <w:tcPr>
+            <w:tcW w:w="2185" w:type="dxa"/>
+          </w:tcPr>
+          <w:p>
+            <w:pPr>
+              <w:spacing w:before="120" w:after="120" w:line="360" w:lineRule="auto"/>
+              <w:rPr>
+                <w:bCs/>
+              </w:rPr>
+            </w:pPr>
+            <w:r>
+              <w:rPr>
+                <w:bCs/>
+                <w:sz w:val="24"/>
+                <w:szCs w:val="24"/>
+              </w:rPr>
+              <w:t>Sabin Gurung</w:t>
+            </w:r>
+          </w:p>
+        </w:tc>
+        <w:tc>
+          <w:tcPr>
+            <w:tcW w:w="2185" w:type="dxa"/>
+          </w:tcPr>
+          <w:p>
+            <w:pPr>
+              <w:spacing w:before="120" w:after="120" w:line="360" w:lineRule="auto"/>
+              <w:rPr>
+                <w:b/>
+                <w:sz w:val="24"/>
+                <w:szCs w:val="24"/>
+              </w:rPr>
+            </w:pPr>
+            <w:r>
+              <w:rPr>
+                <w:spacing w:val="-5"/>
+                <w:sz w:val="24"/>
+                <w:szCs w:val="24"/>
+              </w:rPr>
+              <w:t>BCA</w:t>
+            </w:r>
+          </w:p>
+        </w:tc>
+        <w:tc>
+          <w:tcPr>
+            <w:tcW w:w="1504" w:type="dxa"/>
+          </w:tcPr>
+          <w:p>
+            <w:pPr>
+              <w:spacing w:before="120" w:after="120" w:line="360" w:lineRule="auto"/>
+              <w:rPr>
+                <w:b/>
+                <w:sz w:val="24"/>
+                <w:szCs w:val="24"/>
+              </w:rPr>
+            </w:pPr>
+            <w:r>
+              <w:rPr>
+                <w:spacing w:val="-5"/>
+                <w:sz w:val="24"/>
+                <w:szCs w:val="24"/>
+              </w:rPr>
+              <w:t>6</w:t>
+            </w:r>
+            <w:r>
+              <w:rPr>
+                <w:spacing w:val="-5"/>
+                <w:sz w:val="24"/>
+                <w:szCs w:val="24"/>
+                <w:vertAlign w:val="superscript"/>
+              </w:rPr>
+              <w:t>th</w:t>
+            </w:r>
+          </w:p>
+        </w:tc>
+        <w:tc>
+          <w:tcPr>
+            <w:tcW w:w="2905" w:type="dxa"/>
+          </w:tcPr>
+          <w:p>
+            <w:pPr>
+              <w:spacing w:before="120" w:after="120" w:line="360" w:lineRule="auto"/>
+              <w:rPr>
+                <w:bCs/>
+                <w:sz w:val="24"/>
+                <w:szCs w:val="24"/>
+              </w:rPr>
+            </w:pPr>
+            <w:r>
+              <w:rPr>
+                <w:bCs/>
+                <w:sz w:val="24"/>
+                <w:szCs w:val="24"/>
+              </w:rPr>
+              <w:t>2021-1-53-0352</w:t>
+            </w:r>
+          </w:p>
+        </w:tc>
+      </w:tr>
+      <w:tr>
+        <w:tc>
+          <w:tcPr>
+            <w:tcW w:w="2185" w:type="dxa"/>
+          </w:tcPr>
+          <w:p>
+            <w:pPr>
+              <w:spacing w:before="120" w:after="120" w:line="360" w:lineRule="auto"/>
+              <w:rPr>
+                <w:b/>
+              </w:rPr>
+            </w:pPr>
+            <w:proofErr w:type="spellStart"/>
+            <w:r>
+              <w:rPr>
+                <w:sz w:val="24"/>
+                <w:szCs w:val="24"/>
+              </w:rPr>
+              <w:t>Suyan</w:t>
+            </w:r>
+            <w:proofErr w:type="spellEnd"/>
+            <w:r>
+              <w:rPr>
+                <w:sz w:val="24"/>
+                <w:szCs w:val="24"/>
+              </w:rPr>
+              <w:t xml:space="preserve"> Thapa</w:t>
+            </w:r>
+          </w:p>
+        </w:tc>
+        <w:tc>
+          <w:tcPr>
+            <w:tcW w:w="2185" w:type="dxa"/>
+          </w:tcPr>
+          <w:p>
+            <w:pPr>
+              <w:spacing w:before="120" w:after="120" w:line="360" w:lineRule="auto"/>
+              <w:rPr>
+                <w:b/>
+                <w:sz w:val="24"/>
+                <w:szCs w:val="24"/>
+              </w:rPr>
+            </w:pPr>
+            <w:r>
+              <w:rPr>
+                <w:spacing w:val="-5"/>
+                <w:sz w:val="24"/>
+                <w:szCs w:val="24"/>
+              </w:rPr>
+              <w:t>BCA</w:t>
+            </w:r>
+          </w:p>
+        </w:tc>
+        <w:tc>
+          <w:tcPr>
+            <w:tcW w:w="1504" w:type="dxa"/>
+          </w:tcPr>
+          <w:p>
+            <w:pPr>
+              <w:spacing w:before="120" w:after="120" w:line="360" w:lineRule="auto"/>
+              <w:rPr>
+                <w:b/>
+                <w:sz w:val="24"/>
+                <w:szCs w:val="24"/>
+              </w:rPr>
+            </w:pPr>
+            <w:r>
+              <w:rPr>
+                <w:spacing w:val="-5"/>
+                <w:sz w:val="24"/>
+                <w:szCs w:val="24"/>
+              </w:rPr>
+              <w:t>6</w:t>
+            </w:r>
+            <w:r>
+              <w:rPr>
+                <w:spacing w:val="-5"/>
+                <w:sz w:val="24"/>
+                <w:szCs w:val="24"/>
+                <w:vertAlign w:val="superscript"/>
+              </w:rPr>
+              <w:t>th</w:t>
+            </w:r>
+          </w:p>
+        </w:tc>
+        <w:tc>
+          <w:tcPr>
+            <w:tcW w:w="2905" w:type="dxa"/>
+          </w:tcPr>
+          <w:p>
+            <w:pPr>
+              <w:spacing w:before="120" w:after="120" w:line="360" w:lineRule="auto"/>
+              <w:rPr>
+                <w:bCs/>
+                <w:sz w:val="24"/>
+                <w:szCs w:val="24"/>
+              </w:rPr>
+            </w:pPr>
+            <w:r>
+              <w:rPr>
+                <w:bCs/>
+                <w:spacing w:val="-2"/>
+                <w:sz w:val="24"/>
+                <w:szCs w:val="24"/>
+              </w:rPr>
+              <w:t>2021-</w:t>
+            </w:r>
+            <w:r>
+              <w:rPr>
+                <w:bCs/>
+                <w:sz w:val="24"/>
+                <w:szCs w:val="24"/>
+              </w:rPr>
+              <w:t>1-53-0371</w:t>
+            </w:r>
+          </w:p>
+        </w:tc>
+      </w:tr>
+    </w:tbl>
+    <w:p>
+      <w:pPr>
+        <w:spacing w:before="240" w:after="240" w:line="360" w:lineRule="auto"/>
+        <w:jc w:val="center"/>
         <w:rPr>
           <w:b/>
-        </w:rPr>
-      </w:pPr>
+          <w:sz w:val="24"/>
+        </w:rPr>
+      </w:pPr>
+      <w:r>
+        <w:rPr>
+          <w:b/>
+          <w:sz w:val="24"/>
+        </w:rPr>
+        <w:t>Date:</w:t>
+      </w:r>
+      <w:r>
+        <w:rPr>
+          <w:b/>
+          <w:spacing w:val="-2"/>
+          <w:sz w:val="24"/>
+        </w:rPr>
+        <w:t xml:space="preserve"> 30/09/2024</w:t>
+      </w:r>
     </w:p>
     <w:p>
       <w:pPr>
@@ -471,146 +972,7 @@
           <w:tab w:val="left" w:pos="4939"/>
           <w:tab w:val="left" w:pos="6244"/>
         </w:tabs>
-        <w:spacing w:before="1"/>
-        <w:ind w:left="585"/>
-        <w:rPr>
-          <w:b/>
-          <w:sz w:val="24"/>
-        </w:rPr>
-      </w:pPr>
-      <w:r>
-        <w:rPr>
-          <w:b/>
-          <w:spacing w:val="-2"/>
-          <w:sz w:val="24"/>
-        </w:rPr>
-        <w:t>Name:</w:t>
-      </w:r>
-      <w:r>
-        <w:rPr>
-          <w:b/>
-          <w:sz w:val="24"/>
-        </w:rPr>
-        <w:tab/>
-      </w:r>
-      <w:r>
-        <w:rPr>
-          <w:b/>
-          <w:spacing w:val="-2"/>
-          <w:sz w:val="24"/>
-        </w:rPr>
-        <w:t>Course</w:t>
-      </w:r>
-      <w:r>
-        <w:rPr>
-          <w:b/>
-          <w:sz w:val="24"/>
-        </w:rPr>
-        <w:tab/>
-      </w:r>
-      <w:r>
-        <w:rPr>
-          <w:b/>
-          <w:spacing w:val="-2"/>
-          <w:sz w:val="24"/>
-        </w:rPr>
-        <w:t>Semester</w:t>
-      </w:r>
-      <w:r>
-        <w:rPr>
-          <w:b/>
-          <w:sz w:val="24"/>
-        </w:rPr>
-        <w:tab/>
-        <w:t>P.U.</w:t>
-      </w:r>
-      <w:r>
-        <w:rPr>
-          <w:b/>
-          <w:spacing w:val="-4"/>
-          <w:sz w:val="24"/>
-        </w:rPr>
-        <w:t xml:space="preserve"> </w:t>
-      </w:r>
-      <w:r>
-        <w:rPr>
-          <w:b/>
-          <w:sz w:val="24"/>
-        </w:rPr>
-        <w:t>Registration</w:t>
-      </w:r>
-      <w:r>
-        <w:rPr>
-          <w:b/>
-          <w:spacing w:val="-2"/>
-          <w:sz w:val="24"/>
-        </w:rPr>
-        <w:t xml:space="preserve"> Number</w:t>
-      </w:r>
-    </w:p>
-    <w:p>
-      <w:pPr>
-        <w:pStyle w:val="BodyText"/>
-        <w:tabs>
-          <w:tab w:val="left" w:pos="2764"/>
-          <w:tab w:val="left" w:pos="4939"/>
-          <w:tab w:val="right" w:pos="7804"/>
-        </w:tabs>
-        <w:spacing w:before="372"/>
-        <w:ind w:left="585"/>
-      </w:pPr>
-      <w:r>
-        <w:t xml:space="preserve">Anish </w:t>
-      </w:r>
-      <w:proofErr w:type="spellStart"/>
-      <w:r>
-        <w:t>Baniya</w:t>
-      </w:r>
-      <w:proofErr w:type="spellEnd"/>
-      <w:r>
-        <w:tab/>
-      </w:r>
-      <w:r>
-        <w:rPr>
-          <w:spacing w:val="-5"/>
-        </w:rPr>
-        <w:t>BCA</w:t>
-      </w:r>
-      <w:r>
-        <w:tab/>
-      </w:r>
-      <w:r>
-        <w:rPr>
-          <w:spacing w:val="-5"/>
-        </w:rPr>
-        <w:t>6</w:t>
-      </w:r>
-      <w:r>
-        <w:rPr>
-          <w:spacing w:val="-5"/>
-          <w:vertAlign w:val="superscript"/>
-        </w:rPr>
-        <w:t>th</w:t>
-      </w:r>
-      <w:r>
-        <w:rPr>
-          <w:position w:val="8"/>
-          <w:sz w:val="16"/>
-        </w:rPr>
-        <w:tab/>
-      </w:r>
-      <w:r>
-        <w:rPr>
-          <w:spacing w:val="-2"/>
-        </w:rPr>
-        <w:t>2021-</w:t>
-      </w:r>
-      <w:r>
-        <w:t>1-53-0352</w:t>
-      </w:r>
-    </w:p>
-    <w:p>
-      <w:pPr>
+        <w:spacing w:before="240" w:after="240" w:line="360" w:lineRule="auto"/>
         <w:sectPr>
           <w:type w:val="continuous"/>
           <w:pgSz w:w="11910" w:h="16840"/>
@@ -623,69 +985,10 @@
       <w:pPr>
         <w:pStyle w:val="BodyText"/>
         <w:tabs>
-          <w:tab w:val="left" w:pos="1731"/>
-        </w:tabs>
-        <w:spacing w:before="261" w:line="242" w:lineRule="auto"/>
-        <w:ind w:left="585"/>
-      </w:pPr>
-      <w:r>
-        <w:t>Sabin Gurung</w:t>
-      </w:r>
-    </w:p>
-    <w:p>
-      <w:pPr>
-        <w:pStyle w:val="BodyText"/>
-        <w:tabs>
           <w:tab w:val="left" w:pos="2354"/>
           <w:tab w:val="right" w:pos="5219"/>
         </w:tabs>
-        <w:spacing w:before="401"/>
-        <w:ind w:left="180"/>
-      </w:pPr>
-      <w:r>
-        <w:br w:type="column"/>
-      </w:r>
-      <w:r>
-        <w:rPr>
-          <w:spacing w:val="-5"/>
-        </w:rPr>
-        <w:t>BCA</w:t>
-      </w:r>
-      <w:r>
-        <w:tab/>
-      </w:r>
-      <w:r>
-        <w:rPr>
-          <w:spacing w:val="-5"/>
-        </w:rPr>
-        <w:t>6</w:t>
-      </w:r>
-      <w:r>
-        <w:rPr>
-          <w:spacing w:val="-5"/>
-          <w:vertAlign w:val="superscript"/>
-        </w:rPr>
-        <w:t>th</w:t>
-      </w:r>
-      <w:r>
-        <w:rPr>
-          <w:position w:val="8"/>
-          <w:sz w:val="16"/>
-        </w:rPr>
-        <w:tab/>
-      </w:r>
-      <w:r>
-        <w:rPr>
-          <w:spacing w:val="-2"/>
-        </w:rPr>
-        <w:t>2021-</w:t>
-      </w:r>
-      <w:r>
-        <w:t>1-53-0353</w:t>
-      </w:r>
-    </w:p>
-    <w:p>
-      <w:pPr>
+        <w:spacing w:before="240" w:after="240" w:line="360" w:lineRule="auto"/>
         <w:sectPr>
           <w:type w:val="continuous"/>
           <w:pgSz w:w="11910" w:h="16840"/>
@@ -699,96 +1002,7 @@
     </w:p>
     <w:p>
       <w:pPr>
-        <w:pStyle w:val="BodyText"/>
-        <w:tabs>
-          <w:tab w:val="left" w:pos="2764"/>
-          <w:tab w:val="left" w:pos="4939"/>
-          <w:tab w:val="right" w:pos="7804"/>
-        </w:tabs>
-        <w:spacing w:before="220"/>
-        <w:ind w:left="585"/>
-      </w:pPr>
-      <w:proofErr w:type="spellStart"/>
-      <w:r>
-        <w:t>Suyan</w:t>
-      </w:r>
-      <w:proofErr w:type="spellEnd"/>
-      <w:r>
-        <w:t xml:space="preserve"> Thapa</w:t>
-      </w:r>
-      <w:r>
-        <w:tab/>
-      </w:r>
-      <w:r>
-        <w:rPr>
-          <w:spacing w:val="-5"/>
-        </w:rPr>
-        <w:t>BCA</w:t>
-      </w:r>
-      <w:r>
-        <w:tab/>
-      </w:r>
-      <w:r>
-        <w:rPr>
-          <w:spacing w:val="-5"/>
-        </w:rPr>
-        <w:t>6</w:t>
-      </w:r>
-      <w:r>
-        <w:rPr>
-          <w:spacing w:val="-5"/>
-          <w:vertAlign w:val="superscript"/>
-        </w:rPr>
-        <w:t>th</w:t>
-      </w:r>
-      <w:r>
-        <w:rPr>
-          <w:position w:val="8"/>
-          <w:sz w:val="16"/>
-        </w:rPr>
-        <w:tab/>
-      </w:r>
-      <w:r>
-        <w:rPr>
-          <w:spacing w:val="-2"/>
-        </w:rPr>
-        <w:t>2021-</w:t>
-      </w:r>
-      <w:r>
-        <w:t>1-53-03</w:t>
-      </w:r>
-      <w:r>
-        <w:t>71</w:t>
-      </w:r>
-    </w:p>
-    <w:p>
-      <w:pPr>
-        <w:spacing w:before="560"/>
-        <w:ind w:left="241" w:right="1"/>
-        <w:jc w:val="center"/>
-        <w:rPr>
-          <w:b/>
-          <w:sz w:val="24"/>
-        </w:rPr>
-      </w:pPr>
-      <w:r>
-        <w:rPr>
-          <w:b/>
-          <w:sz w:val="24"/>
-        </w:rPr>
-        <w:t>Date:</w:t>
-      </w:r>
-      <w:r>
-        <w:rPr>
-          <w:b/>
-          <w:spacing w:val="-2"/>
-          <w:sz w:val="24"/>
-        </w:rPr>
-        <w:t xml:space="preserve"> 30/09/2024</w:t>
-      </w:r>
-    </w:p>
-    <w:p>
-      <w:pPr>
+        <w:spacing w:before="240" w:after="240" w:line="360" w:lineRule="auto"/>
         <w:jc w:val="center"/>
         <w:rPr>
           <w:sz w:val="24"/>
@@ -815,11 +1029,12 @@
           <w:docPartUnique/>
         </w:docPartObj>
       </w:sdtPr>
-      <w:sdtEndPr/>
       <w:sdtContent>
         <w:p>
           <w:pPr>
             <w:pStyle w:val="TOC1"/>
+            <w:spacing w:before="240" w:after="240" w:line="360" w:lineRule="auto"/>
+            <w:ind w:left="0"/>
           </w:pPr>
           <w:r>
             <w:t>Table</w:t>
@@ -852,8 +1067,8 @@
             <w:tabs>
               <w:tab w:val="left" w:leader="dot" w:pos="8613"/>
             </w:tabs>
-            <w:spacing w:before="312"/>
-            <w:ind w:left="480" w:firstLine="0"/>
+            <w:spacing w:before="240" w:after="240" w:line="360" w:lineRule="auto"/>
+            <w:ind w:left="0" w:firstLine="0"/>
             <w:rPr>
               <w:rFonts w:ascii="Calibri"/>
             </w:rPr>
@@ -908,8 +1123,8 @@
             <w:tabs>
               <w:tab w:val="left" w:leader="dot" w:pos="8592"/>
             </w:tabs>
-            <w:spacing w:before="302"/>
-            <w:ind w:left="480" w:firstLine="0"/>
+            <w:spacing w:before="240" w:after="240" w:line="360" w:lineRule="auto"/>
+            <w:ind w:left="0" w:firstLine="0"/>
           </w:pPr>
           <w:r>
             <w:rPr>
@@ -938,7 +1153,8 @@
               <w:tab w:val="left" w:pos="959"/>
               <w:tab w:val="left" w:leader="dot" w:pos="8658"/>
             </w:tabs>
-            <w:ind w:left="959" w:hanging="479"/>
+            <w:spacing w:before="240" w:after="240" w:line="360" w:lineRule="auto"/>
+            <w:ind w:left="0" w:hanging="479"/>
           </w:pPr>
           <w:r>
             <w:rPr>
@@ -967,8 +1183,8 @@
               <w:tab w:val="left" w:pos="959"/>
               <w:tab w:val="left" w:leader="dot" w:pos="8658"/>
             </w:tabs>
-            <w:spacing w:before="305"/>
-            <w:ind w:left="959" w:hanging="479"/>
+            <w:spacing w:before="240" w:after="240" w:line="360" w:lineRule="auto"/>
+            <w:ind w:left="0" w:hanging="479"/>
           </w:pPr>
           <w:r>
             <w:t>Background</w:t>
@@ -1000,7 +1216,8 @@
               <w:tab w:val="left" w:pos="959"/>
               <w:tab w:val="left" w:leader="dot" w:pos="8658"/>
             </w:tabs>
-            <w:ind w:left="959" w:hanging="479"/>
+            <w:spacing w:before="240" w:after="240" w:line="360" w:lineRule="auto"/>
+            <w:ind w:left="0" w:hanging="479"/>
           </w:pPr>
           <w:r>
             <w:t>Problem</w:t>
@@ -1038,7 +1255,8 @@
               <w:tab w:val="left" w:pos="959"/>
               <w:tab w:val="left" w:leader="dot" w:pos="8658"/>
             </w:tabs>
-            <w:ind w:left="959" w:hanging="479"/>
+            <w:spacing w:before="240" w:after="240" w:line="360" w:lineRule="auto"/>
+            <w:ind w:left="0" w:hanging="479"/>
           </w:pPr>
           <w:hyperlink w:anchor="_TOC_250004" w:history="1">
             <w:r>
@@ -1069,8 +1287,8 @@
               <w:tab w:val="left" w:pos="959"/>
               <w:tab w:val="left" w:leader="dot" w:pos="8658"/>
             </w:tabs>
-            <w:spacing w:before="304"/>
-            <w:ind w:left="959" w:hanging="479"/>
+            <w:spacing w:before="240" w:after="240" w:line="360" w:lineRule="auto"/>
+            <w:ind w:left="0" w:hanging="479"/>
           </w:pPr>
           <w:hyperlink w:anchor="_TOC_250003" w:history="1">
             <w:r>
@@ -1101,7 +1319,8 @@
               <w:tab w:val="left" w:pos="959"/>
               <w:tab w:val="left" w:leader="dot" w:pos="8658"/>
             </w:tabs>
-            <w:ind w:left="959" w:hanging="479"/>
+            <w:spacing w:before="240" w:after="240" w:line="360" w:lineRule="auto"/>
+            <w:ind w:left="0" w:hanging="479"/>
           </w:pPr>
           <w:hyperlink w:anchor="_TOC_250002" w:history="1">
             <w:r>
@@ -1150,8 +1369,8 @@
               <w:tab w:val="left" w:pos="959"/>
               <w:tab w:val="left" w:leader="dot" w:pos="8658"/>
             </w:tabs>
-            <w:spacing w:before="305"/>
-            <w:ind w:left="959" w:hanging="479"/>
+            <w:spacing w:before="240" w:after="240" w:line="360" w:lineRule="auto"/>
+            <w:ind w:left="0" w:hanging="479"/>
           </w:pPr>
           <w:hyperlink w:anchor="_TOC_250001" w:history="1">
             <w:r>
@@ -1182,7 +1401,8 @@
               <w:tab w:val="left" w:pos="959"/>
               <w:tab w:val="left" w:leader="dot" w:pos="8658"/>
             </w:tabs>
-            <w:ind w:left="959" w:hanging="479"/>
+            <w:spacing w:before="240" w:after="240" w:line="360" w:lineRule="auto"/>
+            <w:ind w:left="0" w:hanging="479"/>
           </w:pPr>
           <w:hyperlink w:anchor="_TOC_250000" w:history="1">
             <w:r>
@@ -1206,8 +1426,9 @@
     </w:sdt>
     <w:p>
       <w:pPr>
+        <w:spacing w:before="240" w:after="240" w:line="360" w:lineRule="auto"/>
         <w:sectPr>
-          <w:footerReference w:type="default" r:id="rId8"/>
+          <w:footerReference w:type="default" r:id="rId9"/>
           <w:pgSz w:w="11910" w:h="16840"/>
           <w:pgMar w:top="1360" w:right="1200" w:bottom="1540" w:left="1680" w:header="0" w:footer="1343" w:gutter="0"/>
           <w:pgNumType w:start="2"/>
@@ -1218,7 +1439,8 @@
     <w:p>
       <w:pPr>
         <w:pStyle w:val="Heading1"/>
-        <w:ind w:left="480" w:firstLine="0"/>
+        <w:spacing w:line="360" w:lineRule="auto"/>
+        <w:ind w:left="0" w:firstLine="0"/>
       </w:pPr>
       <w:bookmarkStart w:id="0" w:name="_TOC_250004"/>
       <w:r>
@@ -1254,8 +1476,7 @@
         <w:tabs>
           <w:tab w:val="left" w:leader="dot" w:pos="8658"/>
         </w:tabs>
-        <w:spacing w:before="306"/>
-        <w:ind w:left="480"/>
+        <w:spacing w:before="240" w:after="240" w:line="360" w:lineRule="auto"/>
       </w:pPr>
       <w:r>
         <w:t>Figure</w:t>
@@ -1290,12 +1511,6 @@
         </w:rPr>
         <w:t>5</w:t>
       </w:r>
-    </w:p>
-    <w:p>
-      <w:pPr>
-        <w:pStyle w:val="BodyText"/>
-        <w:spacing w:before="24"/>
-      </w:pPr>
     </w:p>
     <w:p>
       <w:pPr>
@@ -1303,8 +1518,7 @@
         <w:tabs>
           <w:tab w:val="left" w:leader="dot" w:pos="8658"/>
         </w:tabs>
-        <w:spacing w:before="1"/>
-        <w:ind w:left="480"/>
+        <w:spacing w:before="240" w:after="240" w:line="360" w:lineRule="auto"/>
       </w:pPr>
       <w:r>
         <w:t>Figure</w:t>
@@ -1354,6 +1568,7 @@
     </w:p>
     <w:p>
       <w:pPr>
+        <w:spacing w:before="240" w:after="240" w:line="360" w:lineRule="auto"/>
         <w:sectPr>
           <w:pgSz w:w="11910" w:h="16840"/>
           <w:pgMar w:top="1360" w:right="1200" w:bottom="1540" w:left="1680" w:header="0" w:footer="1343" w:gutter="0"/>
@@ -1364,7 +1579,8 @@
     <w:p>
       <w:pPr>
         <w:pStyle w:val="Heading1"/>
-        <w:ind w:left="480" w:firstLine="0"/>
+        <w:spacing w:line="360" w:lineRule="auto"/>
+        <w:ind w:left="0" w:firstLine="0"/>
       </w:pPr>
       <w:bookmarkStart w:id="1" w:name="_TOC_250003"/>
       <w:bookmarkEnd w:id="1"/>
@@ -1378,754 +1594,7 @@
     </w:p>
     <w:p>
       <w:pPr>
-        <w:pStyle w:val="BodyText"/>
-        <w:spacing w:before="36" w:after="1"/>
-        <w:rPr>
-          <w:b/>
-          <w:sz w:val="20"/>
-        </w:rPr>
-      </w:pPr>
-    </w:p>
-    <w:tbl>
-      <w:tblPr>
-        <w:tblW w:w="0" w:type="auto"/>
-        <w:tblInd w:w="490" w:type="dxa"/>
-        <w:tblBorders>
-          <w:top w:val="single" w:sz="4" w:space="0" w:color="000000"/>
-          <w:left w:val="single" w:sz="4" w:space="0" w:color="000000"/>
-          <w:bottom w:val="single" w:sz="4" w:space="0" w:color="000000"/>
-          <w:right w:val="single" w:sz="4" w:space="0" w:color="000000"/>
-          <w:insideH w:val="single" w:sz="4" w:space="0" w:color="000000"/>
-          <w:insideV w:val="single" w:sz="4" w:space="0" w:color="000000"/>
-        </w:tblBorders>
-        <w:tblLayout w:type="fixed"/>
-        <w:tblCellMar>
-          <w:left w:w="0" w:type="dxa"/>
-          <w:right w:w="0" w:type="dxa"/>
-        </w:tblCellMar>
-        <w:tblLook w:val="01E0" w:firstRow="1" w:lastRow="1" w:firstColumn="1" w:lastColumn="1" w:noHBand="0" w:noVBand="0"/>
-      </w:tblPr>
-      <w:tblGrid>
-        <w:gridCol w:w="1910"/>
-        <w:gridCol w:w="6249"/>
-      </w:tblGrid>
-      <w:tr>
-        <w:trPr>
-          <w:trHeight w:val="412"/>
-        </w:trPr>
-        <w:tc>
-          <w:tcPr>
-            <w:tcW w:w="1910" w:type="dxa"/>
-          </w:tcPr>
-          <w:p>
-            <w:pPr>
-              <w:pStyle w:val="TableParagraph"/>
-              <w:rPr>
-                <w:sz w:val="24"/>
-              </w:rPr>
-            </w:pPr>
-            <w:r>
-              <w:rPr>
-                <w:spacing w:val="-5"/>
-                <w:sz w:val="24"/>
-              </w:rPr>
-              <w:t>CSS</w:t>
-            </w:r>
-          </w:p>
-        </w:tc>
-        <w:tc>
-          <w:tcPr>
-            <w:tcW w:w="6249" w:type="dxa"/>
-          </w:tcPr>
-          <w:p>
-            <w:pPr>
-              <w:pStyle w:val="TableParagraph"/>
-              <w:rPr>
-                <w:sz w:val="24"/>
-              </w:rPr>
-            </w:pPr>
-            <w:r>
-              <w:rPr>
-                <w:sz w:val="24"/>
-              </w:rPr>
-              <w:t>Cascading</w:t>
-            </w:r>
-            <w:r>
-              <w:rPr>
-                <w:spacing w:val="-4"/>
-                <w:sz w:val="24"/>
-              </w:rPr>
-              <w:t xml:space="preserve"> </w:t>
-            </w:r>
-            <w:r>
-              <w:rPr>
-                <w:sz w:val="24"/>
-              </w:rPr>
-              <w:t>Style</w:t>
-            </w:r>
-            <w:r>
-              <w:rPr>
-                <w:spacing w:val="-2"/>
-                <w:sz w:val="24"/>
-              </w:rPr>
-              <w:t xml:space="preserve"> Sheet</w:t>
-            </w:r>
-          </w:p>
-        </w:tc>
-      </w:tr>
-      <w:tr>
-        <w:trPr>
-          <w:trHeight w:val="412"/>
-        </w:trPr>
-        <w:tc>
-          <w:tcPr>
-            <w:tcW w:w="1910" w:type="dxa"/>
-          </w:tcPr>
-          <w:p>
-            <w:pPr>
-              <w:pStyle w:val="TableParagraph"/>
-              <w:rPr>
-                <w:sz w:val="24"/>
-              </w:rPr>
-            </w:pPr>
-            <w:r>
-              <w:rPr>
-                <w:spacing w:val="-2"/>
-                <w:sz w:val="24"/>
-              </w:rPr>
-              <w:t>ER-Diagram</w:t>
-            </w:r>
-          </w:p>
-        </w:tc>
-        <w:tc>
-          <w:tcPr>
-            <w:tcW w:w="6249" w:type="dxa"/>
-          </w:tcPr>
-          <w:p>
-            <w:pPr>
-              <w:pStyle w:val="TableParagraph"/>
-              <w:rPr>
-                <w:sz w:val="24"/>
-              </w:rPr>
-            </w:pPr>
-            <w:r>
-              <w:rPr>
-                <w:sz w:val="24"/>
-              </w:rPr>
-              <w:t>Entity</w:t>
-            </w:r>
-            <w:r>
-              <w:rPr>
-                <w:spacing w:val="-2"/>
-                <w:sz w:val="24"/>
-              </w:rPr>
-              <w:t xml:space="preserve"> </w:t>
-            </w:r>
-            <w:r>
-              <w:rPr>
-                <w:sz w:val="24"/>
-              </w:rPr>
-              <w:t>Relational</w:t>
-            </w:r>
-            <w:r>
-              <w:rPr>
-                <w:spacing w:val="-1"/>
-                <w:sz w:val="24"/>
-              </w:rPr>
-              <w:t xml:space="preserve"> </w:t>
-            </w:r>
-            <w:r>
-              <w:rPr>
-                <w:spacing w:val="-2"/>
-                <w:sz w:val="24"/>
-              </w:rPr>
-              <w:t>Diagram</w:t>
-            </w:r>
-          </w:p>
-        </w:tc>
-      </w:tr>
-      <w:tr>
-        <w:trPr>
-          <w:trHeight w:val="417"/>
-        </w:trPr>
-        <w:tc>
-          <w:tcPr>
-            <w:tcW w:w="1910" w:type="dxa"/>
-          </w:tcPr>
-          <w:p>
-            <w:pPr>
-              <w:pStyle w:val="TableParagraph"/>
-              <w:rPr>
-                <w:sz w:val="24"/>
-              </w:rPr>
-            </w:pPr>
-            <w:r>
-              <w:rPr>
-                <w:spacing w:val="-5"/>
-                <w:sz w:val="24"/>
-              </w:rPr>
-              <w:t>GMS</w:t>
-            </w:r>
-          </w:p>
-        </w:tc>
-        <w:tc>
-          <w:tcPr>
-            <w:tcW w:w="6249" w:type="dxa"/>
-          </w:tcPr>
-          <w:p>
-            <w:pPr>
-              <w:pStyle w:val="TableParagraph"/>
-              <w:rPr>
-                <w:sz w:val="24"/>
-              </w:rPr>
-            </w:pPr>
-            <w:r>
-              <w:rPr>
-                <w:sz w:val="24"/>
-              </w:rPr>
-              <w:t>Gym</w:t>
-            </w:r>
-            <w:r>
-              <w:rPr>
-                <w:spacing w:val="-2"/>
-                <w:sz w:val="24"/>
-              </w:rPr>
-              <w:t xml:space="preserve"> </w:t>
-            </w:r>
-            <w:r>
-              <w:rPr>
-                <w:sz w:val="24"/>
-              </w:rPr>
-              <w:t>Management</w:t>
-            </w:r>
-            <w:r>
-              <w:rPr>
-                <w:spacing w:val="-2"/>
-                <w:sz w:val="24"/>
-              </w:rPr>
-              <w:t xml:space="preserve"> System</w:t>
-            </w:r>
-          </w:p>
-        </w:tc>
-      </w:tr>
-      <w:tr>
-        <w:trPr>
-          <w:trHeight w:val="412"/>
-        </w:trPr>
-        <w:tc>
-          <w:tcPr>
-            <w:tcW w:w="1910" w:type="dxa"/>
-          </w:tcPr>
-          <w:p>
-            <w:pPr>
-              <w:pStyle w:val="TableParagraph"/>
-              <w:rPr>
-                <w:sz w:val="24"/>
-              </w:rPr>
-            </w:pPr>
-            <w:r>
-              <w:rPr>
-                <w:spacing w:val="-4"/>
-                <w:sz w:val="24"/>
-              </w:rPr>
-              <w:t>HTML</w:t>
-            </w:r>
-          </w:p>
-        </w:tc>
-        <w:tc>
-          <w:tcPr>
-            <w:tcW w:w="6249" w:type="dxa"/>
-          </w:tcPr>
-          <w:p>
-            <w:pPr>
-              <w:pStyle w:val="TableParagraph"/>
-              <w:rPr>
-                <w:sz w:val="24"/>
-              </w:rPr>
-            </w:pPr>
-            <w:r>
-              <w:rPr>
-                <w:sz w:val="24"/>
-              </w:rPr>
-              <w:t>Hypertext</w:t>
-            </w:r>
-            <w:r>
-              <w:rPr>
-                <w:spacing w:val="-2"/>
-                <w:sz w:val="24"/>
-              </w:rPr>
-              <w:t xml:space="preserve"> </w:t>
-            </w:r>
-            <w:r>
-              <w:rPr>
-                <w:sz w:val="24"/>
-              </w:rPr>
-              <w:t>Markup</w:t>
-            </w:r>
-            <w:r>
-              <w:rPr>
-                <w:spacing w:val="-1"/>
-                <w:sz w:val="24"/>
-              </w:rPr>
-              <w:t xml:space="preserve"> </w:t>
-            </w:r>
-            <w:r>
-              <w:rPr>
-                <w:spacing w:val="-2"/>
-                <w:sz w:val="24"/>
-              </w:rPr>
-              <w:t>Language</w:t>
-            </w:r>
-          </w:p>
-        </w:tc>
-      </w:tr>
-      <w:tr>
-        <w:trPr>
-          <w:trHeight w:val="412"/>
-        </w:trPr>
-        <w:tc>
-          <w:tcPr>
-            <w:tcW w:w="1910" w:type="dxa"/>
-          </w:tcPr>
-          <w:p>
-            <w:pPr>
-              <w:pStyle w:val="TableParagraph"/>
-              <w:rPr>
-                <w:sz w:val="24"/>
-              </w:rPr>
-            </w:pPr>
-            <w:r>
-              <w:rPr>
-                <w:sz w:val="24"/>
-              </w:rPr>
-              <w:t>MS</w:t>
-            </w:r>
-            <w:r>
-              <w:rPr>
-                <w:spacing w:val="-2"/>
-                <w:sz w:val="24"/>
-              </w:rPr>
-              <w:t xml:space="preserve"> Office</w:t>
-            </w:r>
-          </w:p>
-        </w:tc>
-        <w:tc>
-          <w:tcPr>
-            <w:tcW w:w="6249" w:type="dxa"/>
-          </w:tcPr>
-          <w:p>
-            <w:pPr>
-              <w:pStyle w:val="TableParagraph"/>
-              <w:rPr>
-                <w:sz w:val="24"/>
-              </w:rPr>
-            </w:pPr>
-            <w:r>
-              <w:rPr>
-                <w:sz w:val="24"/>
-              </w:rPr>
-              <w:t>Microsoft</w:t>
-            </w:r>
-            <w:r>
-              <w:rPr>
-                <w:spacing w:val="-3"/>
-                <w:sz w:val="24"/>
-              </w:rPr>
-              <w:t xml:space="preserve"> </w:t>
-            </w:r>
-            <w:r>
-              <w:rPr>
-                <w:spacing w:val="-2"/>
-                <w:sz w:val="24"/>
-              </w:rPr>
-              <w:t>Office</w:t>
-            </w:r>
-          </w:p>
-        </w:tc>
-      </w:tr>
-      <w:tr>
-        <w:trPr>
-          <w:trHeight w:val="417"/>
-        </w:trPr>
-        <w:tc>
-          <w:tcPr>
-            <w:tcW w:w="1910" w:type="dxa"/>
-          </w:tcPr>
-          <w:p>
-            <w:pPr>
-              <w:pStyle w:val="TableParagraph"/>
-              <w:rPr>
-                <w:sz w:val="24"/>
-              </w:rPr>
-            </w:pPr>
-            <w:r>
-              <w:rPr>
-                <w:sz w:val="24"/>
-              </w:rPr>
-              <w:t xml:space="preserve">MS </w:t>
-            </w:r>
-            <w:r>
-              <w:rPr>
-                <w:spacing w:val="-4"/>
-                <w:sz w:val="24"/>
-              </w:rPr>
-              <w:t>Word</w:t>
-            </w:r>
-          </w:p>
-        </w:tc>
-        <w:tc>
-          <w:tcPr>
-            <w:tcW w:w="6249" w:type="dxa"/>
-          </w:tcPr>
-          <w:p>
-            <w:pPr>
-              <w:pStyle w:val="TableParagraph"/>
-              <w:rPr>
-                <w:sz w:val="24"/>
-              </w:rPr>
-            </w:pPr>
-            <w:r>
-              <w:rPr>
-                <w:sz w:val="24"/>
-              </w:rPr>
-              <w:t>Microsoft</w:t>
-            </w:r>
-            <w:r>
-              <w:rPr>
-                <w:spacing w:val="-5"/>
-                <w:sz w:val="24"/>
-              </w:rPr>
-              <w:t xml:space="preserve"> </w:t>
-            </w:r>
-            <w:r>
-              <w:rPr>
-                <w:spacing w:val="-4"/>
-                <w:sz w:val="24"/>
-              </w:rPr>
-              <w:t>Word</w:t>
-            </w:r>
-          </w:p>
-        </w:tc>
-      </w:tr>
-      <w:tr>
-        <w:trPr>
-          <w:trHeight w:val="412"/>
-        </w:trPr>
-        <w:tc>
-          <w:tcPr>
-            <w:tcW w:w="1910" w:type="dxa"/>
-          </w:tcPr>
-          <w:p>
-            <w:pPr>
-              <w:pStyle w:val="TableParagraph"/>
-              <w:rPr>
-                <w:sz w:val="24"/>
-              </w:rPr>
-            </w:pPr>
-            <w:r>
-              <w:rPr>
-                <w:spacing w:val="-2"/>
-                <w:sz w:val="24"/>
-              </w:rPr>
-              <w:t>MySQL</w:t>
-            </w:r>
-          </w:p>
-        </w:tc>
-        <w:tc>
-          <w:tcPr>
-            <w:tcW w:w="6249" w:type="dxa"/>
-          </w:tcPr>
-          <w:p>
-            <w:pPr>
-              <w:pStyle w:val="TableParagraph"/>
-              <w:rPr>
-                <w:sz w:val="24"/>
-              </w:rPr>
-            </w:pPr>
-            <w:r>
-              <w:rPr>
-                <w:sz w:val="24"/>
-              </w:rPr>
-              <w:t>My</w:t>
-            </w:r>
-            <w:r>
-              <w:rPr>
-                <w:spacing w:val="-1"/>
-                <w:sz w:val="24"/>
-              </w:rPr>
-              <w:t xml:space="preserve"> </w:t>
-            </w:r>
-            <w:r>
-              <w:rPr>
-                <w:sz w:val="24"/>
-              </w:rPr>
-              <w:t>Structured</w:t>
-            </w:r>
-            <w:r>
-              <w:rPr>
-                <w:spacing w:val="-1"/>
-                <w:sz w:val="24"/>
-              </w:rPr>
-              <w:t xml:space="preserve"> </w:t>
-            </w:r>
-            <w:r>
-              <w:rPr>
-                <w:sz w:val="24"/>
-              </w:rPr>
-              <w:t>Query</w:t>
-            </w:r>
-            <w:r>
-              <w:rPr>
-                <w:spacing w:val="-1"/>
-                <w:sz w:val="24"/>
-              </w:rPr>
-              <w:t xml:space="preserve"> </w:t>
-            </w:r>
-            <w:r>
-              <w:rPr>
-                <w:spacing w:val="-2"/>
-                <w:sz w:val="24"/>
-              </w:rPr>
-              <w:t>Language</w:t>
-            </w:r>
-          </w:p>
-        </w:tc>
-      </w:tr>
-      <w:tr>
-        <w:trPr>
-          <w:trHeight w:val="412"/>
-        </w:trPr>
-        <w:tc>
-          <w:tcPr>
-            <w:tcW w:w="1910" w:type="dxa"/>
-          </w:tcPr>
-          <w:p>
-            <w:pPr>
-              <w:pStyle w:val="TableParagraph"/>
-              <w:rPr>
-                <w:sz w:val="24"/>
-              </w:rPr>
-            </w:pPr>
-            <w:r>
-              <w:rPr>
-                <w:spacing w:val="-5"/>
-                <w:sz w:val="24"/>
-              </w:rPr>
-              <w:t>PHP</w:t>
-            </w:r>
-          </w:p>
-        </w:tc>
-        <w:tc>
-          <w:tcPr>
-            <w:tcW w:w="6249" w:type="dxa"/>
-          </w:tcPr>
-          <w:p>
-            <w:pPr>
-              <w:pStyle w:val="TableParagraph"/>
-              <w:rPr>
-                <w:sz w:val="24"/>
-              </w:rPr>
-            </w:pPr>
-            <w:r>
-              <w:rPr>
-                <w:sz w:val="24"/>
-              </w:rPr>
-              <w:t>Hypertext</w:t>
-            </w:r>
-            <w:r>
-              <w:rPr>
-                <w:spacing w:val="-2"/>
-                <w:sz w:val="24"/>
-              </w:rPr>
-              <w:t xml:space="preserve"> Preprocessor</w:t>
-            </w:r>
-          </w:p>
-        </w:tc>
-      </w:tr>
-      <w:tr>
-        <w:trPr>
-          <w:trHeight w:val="417"/>
-        </w:trPr>
-        <w:tc>
-          <w:tcPr>
-            <w:tcW w:w="1910" w:type="dxa"/>
-          </w:tcPr>
-          <w:p>
-            <w:pPr>
-              <w:pStyle w:val="TableParagraph"/>
-              <w:rPr>
-                <w:sz w:val="24"/>
-              </w:rPr>
-            </w:pPr>
-            <w:r>
-              <w:rPr>
-                <w:spacing w:val="-2"/>
-                <w:sz w:val="24"/>
-              </w:rPr>
-              <w:t>RDBMS</w:t>
-            </w:r>
-          </w:p>
-        </w:tc>
-        <w:tc>
-          <w:tcPr>
-            <w:tcW w:w="6249" w:type="dxa"/>
-          </w:tcPr>
-          <w:p>
-            <w:pPr>
-              <w:pStyle w:val="TableParagraph"/>
-              <w:rPr>
-                <w:sz w:val="24"/>
-              </w:rPr>
-            </w:pPr>
-            <w:r>
-              <w:rPr>
-                <w:sz w:val="24"/>
-              </w:rPr>
-              <w:t>Relational</w:t>
-            </w:r>
-            <w:r>
-              <w:rPr>
-                <w:spacing w:val="-4"/>
-                <w:sz w:val="24"/>
-              </w:rPr>
-              <w:t xml:space="preserve"> </w:t>
-            </w:r>
-            <w:r>
-              <w:rPr>
-                <w:sz w:val="24"/>
-              </w:rPr>
-              <w:t>Database</w:t>
-            </w:r>
-            <w:r>
-              <w:rPr>
-                <w:spacing w:val="-4"/>
-                <w:sz w:val="24"/>
-              </w:rPr>
-              <w:t xml:space="preserve"> </w:t>
-            </w:r>
-            <w:r>
-              <w:rPr>
-                <w:sz w:val="24"/>
-              </w:rPr>
-              <w:t>Management</w:t>
-            </w:r>
-            <w:r>
-              <w:rPr>
-                <w:spacing w:val="-3"/>
-                <w:sz w:val="24"/>
-              </w:rPr>
-              <w:t xml:space="preserve"> </w:t>
-            </w:r>
-            <w:r>
-              <w:rPr>
-                <w:spacing w:val="-2"/>
-                <w:sz w:val="24"/>
-              </w:rPr>
-              <w:t>System</w:t>
-            </w:r>
-          </w:p>
-        </w:tc>
-      </w:tr>
-      <w:tr>
-        <w:trPr>
-          <w:trHeight w:val="503"/>
-        </w:trPr>
-        <w:tc>
-          <w:tcPr>
-            <w:tcW w:w="1910" w:type="dxa"/>
-          </w:tcPr>
-          <w:p>
-            <w:pPr>
-              <w:pStyle w:val="TableParagraph"/>
-              <w:rPr>
-                <w:sz w:val="24"/>
-              </w:rPr>
-            </w:pPr>
-            <w:r>
-              <w:rPr>
-                <w:spacing w:val="-2"/>
-                <w:sz w:val="24"/>
-              </w:rPr>
-              <w:t>VB.NET</w:t>
-            </w:r>
-          </w:p>
-        </w:tc>
-        <w:tc>
-          <w:tcPr>
-            <w:tcW w:w="6249" w:type="dxa"/>
-          </w:tcPr>
-          <w:p>
-            <w:pPr>
-              <w:pStyle w:val="TableParagraph"/>
-              <w:rPr>
-                <w:sz w:val="24"/>
-              </w:rPr>
-            </w:pPr>
-            <w:r>
-              <w:rPr>
-                <w:sz w:val="24"/>
-              </w:rPr>
-              <w:t>Visual</w:t>
-            </w:r>
-            <w:r>
-              <w:rPr>
-                <w:spacing w:val="-2"/>
-                <w:sz w:val="24"/>
-              </w:rPr>
-              <w:t xml:space="preserve"> </w:t>
-            </w:r>
-            <w:r>
-              <w:rPr>
-                <w:sz w:val="24"/>
-              </w:rPr>
-              <w:t>Basic</w:t>
-            </w:r>
-            <w:r>
-              <w:rPr>
-                <w:spacing w:val="-2"/>
-                <w:sz w:val="24"/>
-              </w:rPr>
-              <w:t xml:space="preserve"> </w:t>
-            </w:r>
-            <w:r>
-              <w:rPr>
-                <w:sz w:val="24"/>
-              </w:rPr>
-              <w:t>Network</w:t>
-            </w:r>
-            <w:r>
-              <w:rPr>
-                <w:spacing w:val="-1"/>
-                <w:sz w:val="24"/>
-              </w:rPr>
-              <w:t xml:space="preserve"> </w:t>
-            </w:r>
-            <w:r>
-              <w:rPr>
-                <w:sz w:val="24"/>
-              </w:rPr>
-              <w:t>Enabled</w:t>
-            </w:r>
-            <w:r>
-              <w:rPr>
-                <w:spacing w:val="-1"/>
-                <w:sz w:val="24"/>
-              </w:rPr>
-              <w:t xml:space="preserve"> </w:t>
-            </w:r>
-            <w:r>
-              <w:rPr>
-                <w:spacing w:val="-2"/>
-                <w:sz w:val="24"/>
-              </w:rPr>
-              <w:t>Technologies</w:t>
-            </w:r>
-          </w:p>
-        </w:tc>
-      </w:tr>
-    </w:tbl>
-    <w:p>
-      <w:pPr>
+        <w:spacing w:before="240" w:after="240" w:line="360" w:lineRule="auto"/>
         <w:rPr>
           <w:sz w:val="24"/>
         </w:rPr>
@@ -2146,8 +1615,8 @@
         <w:tabs>
           <w:tab w:val="left" w:pos="839"/>
         </w:tabs>
-        <w:spacing w:before="67"/>
-        <w:ind w:left="839" w:hanging="359"/>
+        <w:spacing w:line="360" w:lineRule="auto"/>
+        <w:ind w:left="0" w:hanging="359"/>
       </w:pPr>
       <w:bookmarkStart w:id="2" w:name="_TOC_250002"/>
       <w:bookmarkEnd w:id="2"/>
@@ -2162,32 +1631,106 @@
     <w:p>
       <w:pPr>
         <w:pStyle w:val="BodyText"/>
-        <w:spacing w:before="306" w:line="360" w:lineRule="auto"/>
-        <w:ind w:left="480" w:right="237"/>
-        <w:jc w:val="both"/>
-      </w:pPr>
-      <w:r>
-        <w:t>Intro Part</w:t>
-      </w:r>
-    </w:p>
-    <w:p>
-      <w:pPr>
-        <w:pStyle w:val="BodyText"/>
-        <w:spacing w:before="6"/>
-      </w:pPr>
-    </w:p>
-    <w:p>
-      <w:pPr>
         <w:spacing w:line="360" w:lineRule="auto"/>
         <w:jc w:val="both"/>
-        <w:sectPr>
-          <w:footerReference w:type="default" r:id="rId9"/>
-          <w:pgSz w:w="11910" w:h="16840"/>
-          <w:pgMar w:top="1440" w:right="1200" w:bottom="1540" w:left="1680" w:header="0" w:footer="1343" w:gutter="0"/>
-          <w:pgNumType w:start="1"/>
-          <w:cols w:space="720"/>
-        </w:sectPr>
-      </w:pPr>
+      </w:pPr>
+      <w:r>
+        <w:t>A Freelance Marketplace System is an innovative web-based platform designed specifically to connect the freelancers with businesses seeking specialized services. The marketplace aims to create dynamic online environment where freelancers can showcase their skills and offer services, while clients can browse, and easily find the right professionals for their projects according their needs.</w:t>
+      </w:r>
+      <w:r>
+        <w:t xml:space="preserve"> This system streamlines the process of hiring the freelancers and enables efficient management of service-based tasks.</w:t>
+      </w:r>
+    </w:p>
+    <w:p>
+      <w:pPr>
+        <w:pStyle w:val="BodyText"/>
+        <w:spacing w:line="360" w:lineRule="auto"/>
+        <w:jc w:val="both"/>
+      </w:pPr>
+      <w:r>
+        <w:t xml:space="preserve">The FMS is </w:t>
+      </w:r>
+      <w:r>
+        <w:t xml:space="preserve">being </w:t>
+      </w:r>
+      <w:r>
+        <w:t>developed with the aim of creating a unified platform where freelancers from various fields</w:t>
+      </w:r>
+      <w:r>
+        <w:t xml:space="preserve"> </w:t>
+      </w:r>
+      <w:r>
+        <w:t>such as design, development, writing,</w:t>
+      </w:r>
+      <w:r>
+        <w:t xml:space="preserve"> </w:t>
+      </w:r>
+      <w:r>
+        <w:t>digital marketing</w:t>
+      </w:r>
+      <w:r>
+        <w:t xml:space="preserve"> and many more </w:t>
+      </w:r>
+      <w:r>
+        <w:t>can advertise their services to a global audience. Clients, ranging from small businesses to large enterprises, can search for the appropriate skill sets, request services, and manage project timelines within the platform. By offering various service categories, the system allows clients to filter through relevant freelancers based on ratings, reviews, pricing, and expertise.</w:t>
+      </w:r>
+    </w:p>
+    <w:p>
+      <w:pPr>
+        <w:pStyle w:val="BodyText"/>
+        <w:spacing w:line="360" w:lineRule="auto"/>
+        <w:jc w:val="both"/>
+      </w:pPr>
+      <w:r>
+        <w:t> </w:t>
+      </w:r>
+      <w:r>
+        <w:t>The</w:t>
+      </w:r>
+      <w:r>
+        <w:t xml:space="preserve"> Freelance Marketplace project </w:t>
+      </w:r>
+      <w:r>
+        <w:t>serves as a vital tool</w:t>
+      </w:r>
+      <w:r>
+        <w:t xml:space="preserve"> to create a vibrant online ecosystem where talent meets opportunity</w:t>
+      </w:r>
+      <w:r>
+        <w:t>.</w:t>
+      </w:r>
+      <w:r>
+        <w:rPr>
+          <w:rFonts w:ascii="Segoe UI" w:hAnsi="Segoe UI" w:cs="Segoe UI"/>
+          <w:sz w:val="22"/>
+          <w:szCs w:val="22"/>
+        </w:rPr>
+        <w:t xml:space="preserve"> </w:t>
+      </w:r>
+      <w:r>
+        <w:t xml:space="preserve">By bridging the gap between talent and demand, it not only supports individual careers but also </w:t>
+      </w:r>
+      <w:r>
+        <w:t>contribute to the growth of the</w:t>
+      </w:r>
+      <w:r>
+        <w:t xml:space="preserve"> freelance economy</w:t>
+      </w:r>
+      <w:r>
+        <w:t xml:space="preserve"> as a whole.</w:t>
+      </w:r>
+    </w:p>
+    <w:p>
+      <w:pPr>
+        <w:spacing w:before="240" w:after="240" w:line="360" w:lineRule="auto"/>
+        <w:rPr>
+          <w:sz w:val="24"/>
+          <w:szCs w:val="24"/>
+        </w:rPr>
+      </w:pPr>
+      <w:r>
+        <w:br w:type="page"/>
+      </w:r>
     </w:p>
     <w:p>
       <w:pPr>
@@ -2199,46 +1742,128 @@
         <w:tabs>
           <w:tab w:val="left" w:pos="839"/>
         </w:tabs>
-        <w:spacing w:before="65"/>
-        <w:ind w:left="839" w:hanging="359"/>
-      </w:pPr>
-      <w:bookmarkStart w:id="3" w:name="_TOC_250001"/>
+        <w:spacing w:line="360" w:lineRule="auto"/>
+        <w:ind w:left="0" w:hanging="359"/>
+        <w:jc w:val="both"/>
+      </w:pPr>
       <w:r>
         <w:lastRenderedPageBreak/>
-        <w:t>Background</w:t>
-      </w:r>
-      <w:r>
-        <w:rPr>
-          <w:spacing w:val="-11"/>
-        </w:rPr>
-        <w:t xml:space="preserve"> </w:t>
-      </w:r>
-      <w:bookmarkEnd w:id="3"/>
-      <w:r>
-        <w:rPr>
-          <w:spacing w:val="-2"/>
-        </w:rPr>
-        <w:t>Study</w:t>
+        <w:t>Problem Statement</w:t>
       </w:r>
     </w:p>
     <w:p>
       <w:pPr>
         <w:pStyle w:val="BodyText"/>
-        <w:spacing w:line="360" w:lineRule="auto"/>
-        <w:ind w:left="480" w:right="237"/>
+        <w:spacing w:before="240" w:after="240" w:line="360" w:lineRule="auto"/>
         <w:jc w:val="both"/>
       </w:pPr>
       <w:r>
-        <w:t>Background study part</w:t>
-      </w:r>
-    </w:p>
-    <w:p>
-      <w:pPr>
+        <w:t>In the context of our country, there are no sufficient online platforms that particularly focuses on micro-jobs. Majority of the available online job platforms recruits individual for mainstream/career jobs such as teaching, banking etc. Most of the Nepalese freelancers prefer to work on global online marketplace for freelance services such as Fiverr, Upwork, etc. due to unavailability of such reliable gig marketplace. Most of the online freelancing web app allows freelancers for bidding which creates a cut-throat competition among freelancers.</w:t>
+      </w:r>
+      <w:sdt>
+        <w:sdtPr>
+          <w:id w:val="-1842070000"/>
+          <w:citation/>
+        </w:sdtPr>
+        <w:sdtContent>
+          <w:r>
+            <w:fldChar w:fldCharType="begin"/>
+          </w:r>
+          <w:r>
+            <w:instrText xml:space="preserve"> CITATION Bib23 \l 1033 </w:instrText>
+          </w:r>
+          <w:r>
+            <w:fldChar w:fldCharType="separate"/>
+          </w:r>
+          <w:r>
+            <w:rPr>
+              <w:noProof/>
+            </w:rPr>
+            <w:t xml:space="preserve"> (Bibek Ranabhat, 2023)</w:t>
+          </w:r>
+          <w:r>
+            <w:fldChar w:fldCharType="end"/>
+          </w:r>
+        </w:sdtContent>
+      </w:sdt>
+    </w:p>
+    <w:p>
+      <w:pPr>
+        <w:pStyle w:val="BodyText"/>
+        <w:numPr>
+          <w:ilvl w:val="0"/>
+          <w:numId w:val="5"/>
+        </w:numPr>
         <w:spacing w:line="360" w:lineRule="auto"/>
         <w:jc w:val="both"/>
+      </w:pPr>
+      <w:r>
+        <w:t>Lack of Nepali Payment Gateway</w:t>
+      </w:r>
+      <w:r>
+        <w:t>s</w:t>
+      </w:r>
+      <w:r>
+        <w:t xml:space="preserve"> (Khalti, Eswa)</w:t>
+      </w:r>
+    </w:p>
+    <w:p>
+      <w:pPr>
+        <w:pStyle w:val="BodyText"/>
+        <w:numPr>
+          <w:ilvl w:val="0"/>
+          <w:numId w:val="5"/>
+        </w:numPr>
+        <w:spacing w:line="360" w:lineRule="auto"/>
+        <w:jc w:val="both"/>
+      </w:pPr>
+      <w:r>
+        <w:t>Overcrowded Platforms</w:t>
+      </w:r>
+    </w:p>
+    <w:p>
+      <w:pPr>
+        <w:pStyle w:val="BodyText"/>
+        <w:numPr>
+          <w:ilvl w:val="0"/>
+          <w:numId w:val="5"/>
+        </w:numPr>
+        <w:spacing w:line="360" w:lineRule="auto"/>
+        <w:jc w:val="both"/>
+      </w:pPr>
+      <w:r>
+        <w:t>Limited local Freelance Marketplace</w:t>
+      </w:r>
+      <w:r>
+        <w:t>s</w:t>
+      </w:r>
+    </w:p>
+    <w:p>
+      <w:pPr>
+        <w:pStyle w:val="BodyText"/>
+        <w:numPr>
+          <w:ilvl w:val="0"/>
+          <w:numId w:val="5"/>
+        </w:numPr>
+        <w:spacing w:line="360" w:lineRule="auto"/>
+        <w:jc w:val="both"/>
+      </w:pPr>
+      <w:r>
+        <w:t>Struggle for New Freelancers</w:t>
+      </w:r>
+    </w:p>
+    <w:p>
+      <w:pPr>
+        <w:pStyle w:val="BodyText"/>
+      </w:pPr>
+    </w:p>
+    <w:p>
+      <w:pPr>
+        <w:pStyle w:val="BodyText"/>
         <w:sectPr>
+          <w:footerReference w:type="default" r:id="rId10"/>
           <w:pgSz w:w="11910" w:h="16840"/>
-          <w:pgMar w:top="1360" w:right="1200" w:bottom="1540" w:left="1680" w:header="0" w:footer="1343" w:gutter="0"/>
+          <w:pgMar w:top="1440" w:right="1440" w:bottom="1440" w:left="2160" w:header="0" w:footer="1339" w:gutter="0"/>
           <w:cols w:space="720"/>
         </w:sectPr>
       </w:pPr>
@@ -2253,40 +1878,21 @@
         <w:tabs>
           <w:tab w:val="left" w:pos="839"/>
         </w:tabs>
-        <w:spacing w:before="65"/>
-        <w:ind w:left="839" w:hanging="359"/>
-      </w:pPr>
-      <w:bookmarkStart w:id="4" w:name="_TOC_250000"/>
+        <w:spacing w:line="360" w:lineRule="auto"/>
+        <w:ind w:left="359" w:hanging="359"/>
+      </w:pPr>
       <w:r>
         <w:lastRenderedPageBreak/>
-        <w:t>Problem</w:t>
-      </w:r>
-      <w:r>
-        <w:rPr>
-          <w:spacing w:val="-10"/>
-        </w:rPr>
-        <w:t xml:space="preserve"> </w:t>
-      </w:r>
-      <w:bookmarkEnd w:id="4"/>
-      <w:r>
-        <w:rPr>
-          <w:spacing w:val="-2"/>
-        </w:rPr>
-        <w:t>Statement</w:t>
-      </w:r>
-    </w:p>
-    <w:p>
-      <w:pPr>
-        <w:pStyle w:val="ListParagraph"/>
-        <w:numPr>
-          <w:ilvl w:val="1"/>
-          <w:numId w:val="1"/>
-        </w:numPr>
+        <w:t>Objectives</w:t>
+      </w:r>
+    </w:p>
+    <w:p>
+      <w:pPr>
         <w:tabs>
           <w:tab w:val="left" w:pos="1199"/>
         </w:tabs>
-        <w:spacing w:before="309"/>
-        <w:ind w:left="1199" w:hanging="359"/>
+        <w:spacing w:before="240" w:after="240" w:line="360" w:lineRule="auto"/>
+        <w:jc w:val="both"/>
         <w:rPr>
           <w:sz w:val="24"/>
         </w:rPr>
@@ -2295,57 +1901,62 @@
         <w:rPr>
           <w:sz w:val="24"/>
         </w:rPr>
-        <w:t>P1</w:t>
-      </w:r>
-    </w:p>
-    <w:p>
-      <w:pPr>
-        <w:pStyle w:val="ListParagraph"/>
+        <w:t xml:space="preserve">Freelance marketplaces are amongst the fastest-evolving platforms, </w:t>
+      </w:r>
+      <w:r>
+        <w:rPr>
+          <w:sz w:val="24"/>
+        </w:rPr>
+        <w:t>encouraged</w:t>
+      </w:r>
+      <w:r>
+        <w:rPr>
+          <w:sz w:val="24"/>
+        </w:rPr>
+        <w:t xml:space="preserve"> technology, which have revolutionized the way business entities and freelancers meet. With the demand for digitized services and remote work on a continuous rise, the appropriate FMS will make the process much easier and smoother for both freelancers and clients alike. Accordingly, if one gets hold of an appropriate platform, they can then smoothly go about managing their outsourcing requirements, while freelancers are in a position to present their skills and acquire work with a whole lot of simplicity.</w:t>
+      </w:r>
+    </w:p>
+    <w:p>
+      <w:pPr>
+        <w:pStyle w:val="BodyText"/>
         <w:numPr>
-          <w:ilvl w:val="1"/>
-          <w:numId w:val="1"/>
+          <w:ilvl w:val="0"/>
+          <w:numId w:val="7"/>
         </w:numPr>
+        <w:spacing w:line="360" w:lineRule="auto"/>
+        <w:jc w:val="both"/>
+      </w:pPr>
+      <w:r>
+        <w:t>To implement the reliable</w:t>
+      </w:r>
+      <w:r>
+        <w:t xml:space="preserve"> local payment</w:t>
+      </w:r>
+      <w:r>
+        <w:t xml:space="preserve"> gateways.</w:t>
+      </w:r>
+    </w:p>
+    <w:p>
+      <w:pPr>
+        <w:pStyle w:val="BodyText"/>
+        <w:numPr>
+          <w:ilvl w:val="0"/>
+          <w:numId w:val="7"/>
+        </w:numPr>
+        <w:spacing w:line="360" w:lineRule="auto"/>
+        <w:jc w:val="both"/>
+      </w:pPr>
+      <w:r>
+        <w:t>To support New Freelancers.</w:t>
+      </w:r>
+    </w:p>
+    <w:p>
+      <w:pPr>
         <w:tabs>
           <w:tab w:val="left" w:pos="1199"/>
         </w:tabs>
-        <w:spacing w:before="138"/>
-        <w:ind w:left="1199" w:hanging="359"/>
-        <w:rPr>
-          <w:sz w:val="24"/>
-        </w:rPr>
-      </w:pPr>
-      <w:r>
-        <w:rPr>
-          <w:sz w:val="24"/>
-        </w:rPr>
-        <w:t>P2</w:t>
-      </w:r>
-    </w:p>
-    <w:p>
-      <w:pPr>
-        <w:pStyle w:val="ListParagraph"/>
-        <w:numPr>
-          <w:ilvl w:val="1"/>
-          <w:numId w:val="1"/>
-        </w:numPr>
-        <w:tabs>
-          <w:tab w:val="left" w:pos="1199"/>
-        </w:tabs>
-        <w:spacing w:before="138"/>
-        <w:ind w:left="1199" w:hanging="359"/>
-        <w:rPr>
-          <w:sz w:val="24"/>
-        </w:rPr>
-      </w:pPr>
-      <w:r>
-        <w:rPr>
-          <w:sz w:val="24"/>
-        </w:rPr>
-        <w:t>P3</w:t>
-      </w:r>
-    </w:p>
-    <w:p>
-      <w:pPr>
+        <w:spacing w:before="240" w:after="240" w:line="360" w:lineRule="auto"/>
+        <w:jc w:val="both"/>
         <w:rPr>
           <w:sz w:val="24"/>
         </w:rPr>
@@ -2366,88 +1977,34 @@
         <w:tabs>
           <w:tab w:val="left" w:pos="929"/>
         </w:tabs>
-        <w:spacing w:before="65"/>
-        <w:ind w:left="929" w:hanging="449"/>
+        <w:spacing w:line="360" w:lineRule="auto"/>
+        <w:ind w:left="0" w:hanging="449"/>
       </w:pPr>
       <w:r>
         <w:rPr>
           <w:spacing w:val="-2"/>
         </w:rPr>
         <w:lastRenderedPageBreak/>
-        <w:t>Objectives</w:t>
-      </w:r>
-    </w:p>
-    <w:p>
-      <w:pPr>
-        <w:pStyle w:val="ListParagraph"/>
-        <w:numPr>
-          <w:ilvl w:val="1"/>
-          <w:numId w:val="1"/>
-        </w:numPr>
+        <w:t>Background Study</w:t>
+      </w:r>
+    </w:p>
+    <w:p>
+      <w:pPr>
         <w:tabs>
           <w:tab w:val="left" w:pos="1199"/>
         </w:tabs>
-        <w:spacing w:before="309"/>
-        <w:ind w:left="1199" w:hanging="359"/>
+        <w:spacing w:before="240" w:after="240" w:line="360" w:lineRule="auto"/>
         <w:rPr>
           <w:sz w:val="24"/>
         </w:rPr>
       </w:pPr>
-      <w:r>
-        <w:rPr>
-          <w:sz w:val="24"/>
-        </w:rPr>
-        <w:t>O1</w:t>
-      </w:r>
-    </w:p>
-    <w:p>
-      <w:pPr>
-        <w:pStyle w:val="ListParagraph"/>
-        <w:numPr>
-          <w:ilvl w:val="1"/>
-          <w:numId w:val="1"/>
-        </w:numPr>
+    </w:p>
+    <w:p>
+      <w:pPr>
         <w:tabs>
           <w:tab w:val="left" w:pos="1199"/>
         </w:tabs>
-        <w:spacing w:before="138"/>
-        <w:ind w:left="1199" w:hanging="359"/>
-        <w:rPr>
-          <w:sz w:val="24"/>
-        </w:rPr>
-      </w:pPr>
-      <w:r>
-        <w:rPr>
-          <w:sz w:val="24"/>
-        </w:rPr>
-        <w:t>O2</w:t>
-      </w:r>
-    </w:p>
-    <w:p>
-      <w:pPr>
-        <w:pStyle w:val="ListParagraph"/>
-        <w:numPr>
-          <w:ilvl w:val="1"/>
-          <w:numId w:val="1"/>
-        </w:numPr>
-        <w:tabs>
-          <w:tab w:val="left" w:pos="1199"/>
-        </w:tabs>
-        <w:spacing w:before="138"/>
-        <w:ind w:left="1199" w:hanging="359"/>
-        <w:rPr>
-          <w:sz w:val="24"/>
-        </w:rPr>
-      </w:pPr>
-      <w:r>
-        <w:rPr>
-          <w:sz w:val="24"/>
-        </w:rPr>
-        <w:t>03</w:t>
-      </w:r>
-    </w:p>
-    <w:p>
-      <w:pPr>
+        <w:spacing w:before="240" w:after="240" w:line="360" w:lineRule="auto"/>
         <w:rPr>
           <w:sz w:val="24"/>
         </w:rPr>
@@ -2468,7 +2025,8 @@
         <w:tabs>
           <w:tab w:val="left" w:pos="839"/>
         </w:tabs>
-        <w:ind w:left="839" w:hanging="359"/>
+        <w:spacing w:line="360" w:lineRule="auto"/>
+        <w:ind w:left="0" w:hanging="359"/>
       </w:pPr>
       <w:r>
         <w:rPr>
@@ -2481,23 +2039,17 @@
     <w:p>
       <w:pPr>
         <w:pStyle w:val="BodyText"/>
-        <w:spacing w:before="306" w:line="360" w:lineRule="auto"/>
-        <w:ind w:left="480" w:right="237"/>
+        <w:spacing w:before="240" w:after="240" w:line="360" w:lineRule="auto"/>
         <w:jc w:val="both"/>
       </w:pPr>
       <w:r>
-        <w:t>A methodology is a series of processes or phases, which helps you define which stage you are at the given period. A set of procedures or methods to develop software is known as software development methodology. Methodology sh</w:t>
-      </w:r>
-      <w:r>
-        <w:t xml:space="preserve">apes a structure of software thus it is important to precisely choose the required method to develop software. In Context of our project, we choose Waterfall Module to develop a project as it works well in small project. In this method, project activities </w:t>
-      </w:r>
-      <w:r>
-        <w:t>are break into linear sequential phases, each phase depends upon the previous one.</w:t>
+        <w:t>A methodology is a series of processes or phases, which helps you define which stage you are at the given period. A set of procedures or methods to develop software is known as software development methodology. Methodology shapes a structure of software thus it is important to precisely choose the required method to develop software. In Context of our project, we choose Waterfall Module to develop a project as it works well in small project. In this method, project activities are break into linear sequential phases, each phase depends upon the previous one.</w:t>
       </w:r>
     </w:p>
     <w:p>
       <w:pPr>
         <w:pStyle w:val="BodyText"/>
+        <w:spacing w:before="240" w:after="240" w:line="360" w:lineRule="auto"/>
         <w:rPr>
           <w:sz w:val="20"/>
         </w:rPr>
@@ -2506,6 +2058,7 @@
     <w:p>
       <w:pPr>
         <w:pStyle w:val="BodyText"/>
+        <w:spacing w:before="240" w:after="240" w:line="360" w:lineRule="auto"/>
         <w:rPr>
           <w:sz w:val="20"/>
         </w:rPr>
@@ -2514,6 +2067,7 @@
     <w:p>
       <w:pPr>
         <w:pStyle w:val="BodyText"/>
+        <w:spacing w:before="240" w:after="240" w:line="360" w:lineRule="auto"/>
         <w:rPr>
           <w:sz w:val="20"/>
         </w:rPr>
@@ -2522,6 +2076,7 @@
     <w:p>
       <w:pPr>
         <w:pStyle w:val="BodyText"/>
+        <w:spacing w:before="240" w:after="240" w:line="360" w:lineRule="auto"/>
         <w:rPr>
           <w:sz w:val="20"/>
         </w:rPr>
@@ -2530,6 +2085,7 @@
     <w:p>
       <w:pPr>
         <w:pStyle w:val="BodyText"/>
+        <w:spacing w:before="240" w:after="240" w:line="360" w:lineRule="auto"/>
         <w:rPr>
           <w:sz w:val="20"/>
         </w:rPr>
@@ -2538,6 +2094,7 @@
     <w:p>
       <w:pPr>
         <w:pStyle w:val="BodyText"/>
+        <w:spacing w:before="240" w:after="240" w:line="360" w:lineRule="auto"/>
         <w:rPr>
           <w:sz w:val="20"/>
         </w:rPr>
@@ -2546,7 +2103,7 @@
     <w:p>
       <w:pPr>
         <w:pStyle w:val="BodyText"/>
-        <w:spacing w:before="165"/>
+        <w:spacing w:before="240" w:after="240" w:line="360" w:lineRule="auto"/>
         <w:rPr>
           <w:sz w:val="20"/>
         </w:rPr>
@@ -2556,7 +2113,7 @@
           <w:noProof/>
         </w:rPr>
         <w:drawing>
-          <wp:anchor distT="0" distB="0" distL="0" distR="0" simplePos="0" relativeHeight="487587840" behindDoc="1" locked="0" layoutInCell="1" allowOverlap="1">
+          <wp:anchor distT="0" distB="0" distL="0" distR="0" simplePos="0" relativeHeight="487587840" behindDoc="1" locked="0" layoutInCell="1" allowOverlap="1" wp14:anchorId="7F65B5C5" wp14:editId="7BFB3DC6">
             <wp:simplePos x="0" y="0"/>
             <wp:positionH relativeFrom="page">
               <wp:posOffset>1671759</wp:posOffset>
@@ -2579,7 +2136,7 @@
                     <pic:cNvPicPr/>
                   </pic:nvPicPr>
                   <pic:blipFill>
-                    <a:blip r:embed="rId10" cstate="print"/>
+                    <a:blip r:embed="rId11" cstate="print"/>
                     <a:stretch>
                       <a:fillRect/>
                     </a:stretch>
@@ -2603,27 +2160,30 @@
     <w:p>
       <w:pPr>
         <w:pStyle w:val="BodyText"/>
+        <w:spacing w:before="240" w:after="240" w:line="360" w:lineRule="auto"/>
       </w:pPr>
     </w:p>
     <w:p>
       <w:pPr>
         <w:pStyle w:val="BodyText"/>
+        <w:spacing w:before="240" w:after="240" w:line="360" w:lineRule="auto"/>
       </w:pPr>
     </w:p>
     <w:p>
       <w:pPr>
         <w:pStyle w:val="BodyText"/>
+        <w:spacing w:before="240" w:after="240" w:line="360" w:lineRule="auto"/>
       </w:pPr>
     </w:p>
     <w:p>
       <w:pPr>
         <w:pStyle w:val="BodyText"/>
-        <w:spacing w:before="260"/>
-      </w:pPr>
-    </w:p>
-    <w:p>
-      <w:pPr>
-        <w:ind w:left="241" w:right="1"/>
+        <w:spacing w:before="240" w:after="240" w:line="360" w:lineRule="auto"/>
+      </w:pPr>
+    </w:p>
+    <w:p>
+      <w:pPr>
+        <w:spacing w:before="240" w:after="240" w:line="360" w:lineRule="auto"/>
         <w:jc w:val="center"/>
         <w:rPr>
           <w:sz w:val="18"/>
@@ -2678,6 +2238,7 @@
     </w:p>
     <w:p>
       <w:pPr>
+        <w:spacing w:before="240" w:after="240" w:line="360" w:lineRule="auto"/>
         <w:jc w:val="center"/>
         <w:rPr>
           <w:sz w:val="18"/>
@@ -2699,7 +2260,8 @@
         <w:tabs>
           <w:tab w:val="left" w:pos="839"/>
         </w:tabs>
-        <w:ind w:left="839" w:hanging="359"/>
+        <w:spacing w:line="360" w:lineRule="auto"/>
+        <w:ind w:left="0" w:hanging="359"/>
       </w:pPr>
       <w:r>
         <w:lastRenderedPageBreak/>
@@ -2730,8 +2292,7 @@
     <w:p>
       <w:pPr>
         <w:pStyle w:val="BodyText"/>
-        <w:spacing w:before="258" w:line="259" w:lineRule="auto"/>
-        <w:ind w:left="480" w:right="237"/>
+        <w:spacing w:before="240" w:after="240" w:line="360" w:lineRule="auto"/>
         <w:jc w:val="both"/>
       </w:pPr>
       <w:r>
@@ -2741,6 +2302,7 @@
     <w:p>
       <w:pPr>
         <w:pStyle w:val="BodyText"/>
+        <w:spacing w:before="240" w:after="240" w:line="360" w:lineRule="auto"/>
         <w:rPr>
           <w:sz w:val="20"/>
         </w:rPr>
@@ -2749,6 +2311,7 @@
     <w:p>
       <w:pPr>
         <w:pStyle w:val="BodyText"/>
+        <w:spacing w:before="240" w:after="240" w:line="360" w:lineRule="auto"/>
         <w:rPr>
           <w:sz w:val="20"/>
         </w:rPr>
@@ -2757,7 +2320,7 @@
     <w:p>
       <w:pPr>
         <w:pStyle w:val="BodyText"/>
-        <w:spacing w:before="63"/>
+        <w:spacing w:before="240" w:after="240" w:line="360" w:lineRule="auto"/>
         <w:rPr>
           <w:sz w:val="20"/>
         </w:rPr>
@@ -2767,7 +2330,7 @@
           <w:noProof/>
         </w:rPr>
         <w:drawing>
-          <wp:anchor distT="0" distB="0" distL="0" distR="0" simplePos="0" relativeHeight="487588352" behindDoc="1" locked="0" layoutInCell="1" allowOverlap="1">
+          <wp:anchor distT="0" distB="0" distL="0" distR="0" simplePos="0" relativeHeight="487588352" behindDoc="1" locked="0" layoutInCell="1" allowOverlap="1" wp14:anchorId="707DD4D4" wp14:editId="265ACB9E">
             <wp:simplePos x="0" y="0"/>
             <wp:positionH relativeFrom="page">
               <wp:posOffset>1372236</wp:posOffset>
@@ -2790,7 +2353,7 @@
                     <pic:cNvPicPr/>
                   </pic:nvPicPr>
                   <pic:blipFill>
-                    <a:blip r:embed="rId11" cstate="print"/>
+                    <a:blip r:embed="rId12" cstate="print"/>
                     <a:stretch>
                       <a:fillRect/>
                     </a:stretch>
@@ -2814,12 +2377,12 @@
     <w:p>
       <w:pPr>
         <w:pStyle w:val="BodyText"/>
-        <w:spacing w:before="11"/>
-      </w:pPr>
-    </w:p>
-    <w:p>
-      <w:pPr>
-        <w:ind w:left="241" w:right="1"/>
+        <w:spacing w:before="240" w:after="240" w:line="360" w:lineRule="auto"/>
+      </w:pPr>
+    </w:p>
+    <w:p>
+      <w:pPr>
+        <w:spacing w:before="240" w:after="240" w:line="360" w:lineRule="auto"/>
         <w:jc w:val="center"/>
         <w:rPr>
           <w:sz w:val="18"/>
@@ -2880,6 +2443,7 @@
     </w:p>
     <w:p>
       <w:pPr>
+        <w:spacing w:before="240" w:after="240" w:line="360" w:lineRule="auto"/>
         <w:jc w:val="center"/>
         <w:rPr>
           <w:sz w:val="18"/>
@@ -2901,7 +2465,8 @@
         <w:tabs>
           <w:tab w:val="left" w:pos="839"/>
         </w:tabs>
-        <w:ind w:left="839" w:hanging="359"/>
+        <w:spacing w:line="360" w:lineRule="auto"/>
+        <w:ind w:left="0" w:hanging="359"/>
       </w:pPr>
       <w:r>
         <w:rPr>
@@ -2921,8 +2486,8 @@
         <w:tabs>
           <w:tab w:val="left" w:pos="1200"/>
         </w:tabs>
-        <w:spacing w:before="294" w:line="360" w:lineRule="auto"/>
-        <w:ind w:right="237"/>
+        <w:spacing w:before="240" w:after="240" w:line="360" w:lineRule="auto"/>
+        <w:ind w:left="0"/>
         <w:jc w:val="both"/>
         <w:rPr>
           <w:sz w:val="24"/>
@@ -2958,8 +2523,8 @@
         <w:tabs>
           <w:tab w:val="left" w:pos="1200"/>
         </w:tabs>
-        <w:spacing w:before="294" w:line="360" w:lineRule="auto"/>
-        <w:ind w:right="237"/>
+        <w:spacing w:before="240" w:after="240" w:line="360" w:lineRule="auto"/>
+        <w:ind w:left="0"/>
         <w:jc w:val="both"/>
         <w:rPr>
           <w:sz w:val="24"/>
@@ -2970,32 +2535,13 @@
           <w:b/>
           <w:sz w:val="24"/>
         </w:rPr>
-        <w:t>D</w:t>
-      </w:r>
-      <w:r>
-        <w:rPr>
-          <w:b/>
+        <w:t>D2</w:t>
+      </w:r>
+      <w:r>
+        <w:rPr>
           <w:sz w:val="24"/>
         </w:rPr>
-        <w:t>2</w:t>
-      </w:r>
-      <w:r>
-        <w:rPr>
-          <w:sz w:val="24"/>
-        </w:rPr>
-        <w:t>: D</w:t>
-      </w:r>
-      <w:r>
-        <w:rPr>
-          <w:sz w:val="24"/>
-        </w:rPr>
-        <w:t>2</w:t>
-      </w:r>
-      <w:r>
-        <w:rPr>
-          <w:sz w:val="24"/>
-        </w:rPr>
-        <w:t>-description</w:t>
+        <w:t>: D2-description</w:t>
       </w:r>
     </w:p>
     <w:p>
@@ -3008,8 +2554,8 @@
         <w:tabs>
           <w:tab w:val="left" w:pos="1200"/>
         </w:tabs>
-        <w:spacing w:before="294" w:line="360" w:lineRule="auto"/>
-        <w:ind w:right="237"/>
+        <w:spacing w:before="240" w:after="240" w:line="360" w:lineRule="auto"/>
+        <w:ind w:left="0"/>
         <w:jc w:val="both"/>
         <w:rPr>
           <w:sz w:val="24"/>
@@ -3020,37 +2566,18 @@
           <w:b/>
           <w:sz w:val="24"/>
         </w:rPr>
-        <w:t>D</w:t>
-      </w:r>
-      <w:r>
-        <w:rPr>
-          <w:b/>
+        <w:t>D3</w:t>
+      </w:r>
+      <w:r>
+        <w:rPr>
           <w:sz w:val="24"/>
         </w:rPr>
-        <w:t>3</w:t>
-      </w:r>
-      <w:r>
-        <w:rPr>
-          <w:sz w:val="24"/>
-        </w:rPr>
-        <w:t>: D</w:t>
-      </w:r>
-      <w:r>
-        <w:rPr>
-          <w:sz w:val="24"/>
-        </w:rPr>
-        <w:t>3</w:t>
-      </w:r>
-      <w:r>
-        <w:rPr>
-          <w:sz w:val="24"/>
-        </w:rPr>
-        <w:t>-description</w:t>
-      </w:r>
-    </w:p>
-    <w:p>
-      <w:pPr>
-        <w:spacing w:line="259" w:lineRule="auto"/>
+        <w:t>: D3-description</w:t>
+      </w:r>
+    </w:p>
+    <w:p>
+      <w:pPr>
+        <w:spacing w:before="240" w:after="240" w:line="360" w:lineRule="auto"/>
         <w:jc w:val="both"/>
         <w:rPr>
           <w:sz w:val="24"/>
@@ -3072,8 +2599,8 @@
         <w:tabs>
           <w:tab w:val="left" w:pos="839"/>
         </w:tabs>
-        <w:spacing w:line="434" w:lineRule="auto"/>
-        <w:ind w:left="480" w:right="6749" w:firstLine="0"/>
+        <w:spacing w:line="360" w:lineRule="auto"/>
+        <w:ind w:left="0" w:firstLine="0"/>
       </w:pPr>
       <w:r>
         <w:rPr>
@@ -3086,14 +2613,11 @@
     <w:p>
       <w:pPr>
         <w:pStyle w:val="BodyText"/>
-        <w:spacing w:before="10" w:line="504" w:lineRule="auto"/>
-        <w:ind w:left="480" w:right="2437"/>
+        <w:spacing w:before="240" w:after="240" w:line="360" w:lineRule="auto"/>
       </w:pPr>
       <w:r>
         <w:t>xyz</w:t>
       </w:r>
-      <w:bookmarkStart w:id="5" w:name="_GoBack"/>
-      <w:bookmarkEnd w:id="5"/>
     </w:p>
     <w:sectPr>
       <w:pgSz w:w="11910" w:h="16840"/>
@@ -3105,7 +2629,7 @@
 </file>
 
 <file path=word/endnotes.xml><?xml version="1.0" encoding="utf-8"?>
-<w:endnotes xmlns:wpc="http://schemas.microsoft.com/office/word/2010/wordprocessingCanvas" xmlns:cx="http://schemas.microsoft.com/office/drawing/2014/chartex" xmlns:cx1="http://schemas.microsoft.com/office/drawing/2015/9/8/chartex" xmlns:cx2="http://schemas.microsoft.com/office/drawing/2015/10/21/chartex" xmlns:cx3="http://schemas.microsoft.com/office/drawing/2016/5/9/chartex" xmlns:cx4="http://schemas.microsoft.com/office/drawing/2016/5/10/chartex" xmlns:cx5="http://schemas.microsoft.com/office/drawing/2016/5/11/chartex" xmlns:cx6="http://schemas.microsoft.com/office/drawing/2016/5/12/chartex" xmlns:cx7="http://schemas.microsoft.com/office/drawing/2016/5/13/chartex" xmlns:cx8="http://schemas.microsoft.com/office/drawing/2016/5/14/chartex" xmlns:mc="http://schemas.openxmlformats.org/markup-compatibility/2006" xmlns:aink="http://schemas.microsoft.com/office/drawing/2016/ink" xmlns:am3d="http://schemas.microsoft.com/office/drawing/2017/model3d" xmlns:o="urn:schemas-microsoft-com:office:office" xmlns:r="http://schemas.openxmlformats.org/officeDocument/2006/relationships" xmlns:m="http://schemas.openxmlformats.org/officeDocument/2006/math" xmlns:v="urn:schemas-microsoft-com:vml" xmlns:wp14="http://schemas.microsoft.com/office/word/2010/wordprocessingDrawing" xmlns:wp="http://schemas.openxmlformats.org/drawingml/2006/wordprocessingDrawing" xmlns:w10="urn:schemas-microsoft-com:office:word" xmlns:w="http://schemas.openxmlformats.org/wordprocessingml/2006/main" xmlns:w14="http://schemas.microsoft.com/office/word/2010/wordml" xmlns:w15="http://schemas.microsoft.com/office/word/2012/wordml" xmlns:w16cid="http://schemas.microsoft.com/office/word/2016/wordml/cid" xmlns:w16se="http://schemas.microsoft.com/office/word/2015/wordml/symex" xmlns:wpg="http://schemas.microsoft.com/office/word/2010/wordprocessingGroup" xmlns:wpi="http://schemas.microsoft.com/office/word/2010/wordprocessingInk" xmlns:wne="http://schemas.microsoft.com/office/word/2006/wordml" xmlns:wps="http://schemas.microsoft.com/office/word/2010/wordprocessingShape" mc:Ignorable="w14 w15 w16se w16cid wp14">
+<w:endnotes xmlns:wpc="http://schemas.microsoft.com/office/word/2010/wordprocessingCanvas" xmlns:cx="http://schemas.microsoft.com/office/drawing/2014/chartex" xmlns:cx1="http://schemas.microsoft.com/office/drawing/2015/9/8/chartex" xmlns:cx2="http://schemas.microsoft.com/office/drawing/2015/10/21/chartex" xmlns:cx3="http://schemas.microsoft.com/office/drawing/2016/5/9/chartex" xmlns:cx4="http://schemas.microsoft.com/office/drawing/2016/5/10/chartex" xmlns:cx5="http://schemas.microsoft.com/office/drawing/2016/5/11/chartex" xmlns:cx6="http://schemas.microsoft.com/office/drawing/2016/5/12/chartex" xmlns:cx7="http://schemas.microsoft.com/office/drawing/2016/5/13/chartex" xmlns:cx8="http://schemas.microsoft.com/office/drawing/2016/5/14/chartex" xmlns:mc="http://schemas.openxmlformats.org/markup-compatibility/2006" xmlns:aink="http://schemas.microsoft.com/office/drawing/2016/ink" xmlns:am3d="http://schemas.microsoft.com/office/drawing/2017/model3d" xmlns:o="urn:schemas-microsoft-com:office:office" xmlns:oel="http://schemas.microsoft.com/office/2019/extlst" xmlns:r="http://schemas.openxmlformats.org/officeDocument/2006/relationships" xmlns:m="http://schemas.openxmlformats.org/officeDocument/2006/math" xmlns:v="urn:schemas-microsoft-com:vml" xmlns:wp14="http://schemas.microsoft.com/office/word/2010/wordprocessingDrawing" xmlns:wp="http://schemas.openxmlformats.org/drawingml/2006/wordprocessingDrawing" xmlns:w10="urn:schemas-microsoft-com:office:word" xmlns:w="http://schemas.openxmlformats.org/wordprocessingml/2006/main" xmlns:w14="http://schemas.microsoft.com/office/word/2010/wordml" xmlns:w15="http://schemas.microsoft.com/office/word/2012/wordml" xmlns:w16cex="http://schemas.microsoft.com/office/word/2018/wordml/cex" xmlns:w16cid="http://schemas.microsoft.com/office/word/2016/wordml/cid" xmlns:w16="http://schemas.microsoft.com/office/word/2018/wordml" xmlns:w16du="http://schemas.microsoft.com/office/word/2023/wordml/word16du" xmlns:w16sdtdh="http://schemas.microsoft.com/office/word/2020/wordml/sdtdatahash" xmlns:w16se="http://schemas.microsoft.com/office/word/2015/wordml/symex" xmlns:wpg="http://schemas.microsoft.com/office/word/2010/wordprocessingGroup" xmlns:wpi="http://schemas.microsoft.com/office/word/2010/wordprocessingInk" xmlns:wne="http://schemas.microsoft.com/office/word/2006/wordml" xmlns:wps="http://schemas.microsoft.com/office/word/2010/wordprocessingShape" mc:Ignorable="w14 w15 w16se w16cid w16 w16cex w16sdtdh w16du wp14">
   <w:endnote w:type="separator" w:id="-1">
     <w:p>
       <w:r>
@@ -3124,7 +2648,7 @@
 </file>
 
 <file path=word/footer1.xml><?xml version="1.0" encoding="utf-8"?>
-<w:ftr xmlns:wpc="http://schemas.microsoft.com/office/word/2010/wordprocessingCanvas" xmlns:cx="http://schemas.microsoft.com/office/drawing/2014/chartex" xmlns:cx1="http://schemas.microsoft.com/office/drawing/2015/9/8/chartex" xmlns:cx2="http://schemas.microsoft.com/office/drawing/2015/10/21/chartex" xmlns:cx3="http://schemas.microsoft.com/office/drawing/2016/5/9/chartex" xmlns:cx4="http://schemas.microsoft.com/office/drawing/2016/5/10/chartex" xmlns:cx5="http://schemas.microsoft.com/office/drawing/2016/5/11/chartex" xmlns:cx6="http://schemas.microsoft.com/office/drawing/2016/5/12/chartex" xmlns:cx7="http://schemas.microsoft.com/office/drawing/2016/5/13/chartex" xmlns:cx8="http://schemas.microsoft.com/office/drawing/2016/5/14/chartex" xmlns:mc="http://schemas.openxmlformats.org/markup-compatibility/2006" xmlns:aink="http://schemas.microsoft.com/office/drawing/2016/ink" xmlns:am3d="http://schemas.microsoft.com/office/drawing/2017/model3d" xmlns:o="urn:schemas-microsoft-com:office:office" xmlns:r="http://schemas.openxmlformats.org/officeDocument/2006/relationships" xmlns:m="http://schemas.openxmlformats.org/officeDocument/2006/math" xmlns:v="urn:schemas-microsoft-com:vml" xmlns:wp14="http://schemas.microsoft.com/office/word/2010/wordprocessingDrawing" xmlns:wp="http://schemas.openxmlformats.org/drawingml/2006/wordprocessingDrawing" xmlns:w10="urn:schemas-microsoft-com:office:word" xmlns:w="http://schemas.openxmlformats.org/wordprocessingml/2006/main" xmlns:w14="http://schemas.microsoft.com/office/word/2010/wordml" xmlns:w15="http://schemas.microsoft.com/office/word/2012/wordml" xmlns:w16cid="http://schemas.microsoft.com/office/word/2016/wordml/cid" xmlns:w16se="http://schemas.microsoft.com/office/word/2015/wordml/symex" xmlns:wpg="http://schemas.microsoft.com/office/word/2010/wordprocessingGroup" xmlns:wpi="http://schemas.microsoft.com/office/word/2010/wordprocessingInk" xmlns:wne="http://schemas.microsoft.com/office/word/2006/wordml" xmlns:wps="http://schemas.microsoft.com/office/word/2010/wordprocessingShape" mc:Ignorable="w14 w15 w16se w16cid wp14">
+<w:ftr xmlns:wpc="http://schemas.microsoft.com/office/word/2010/wordprocessingCanvas" xmlns:cx="http://schemas.microsoft.com/office/drawing/2014/chartex" xmlns:cx1="http://schemas.microsoft.com/office/drawing/2015/9/8/chartex" xmlns:cx2="http://schemas.microsoft.com/office/drawing/2015/10/21/chartex" xmlns:cx3="http://schemas.microsoft.com/office/drawing/2016/5/9/chartex" xmlns:cx4="http://schemas.microsoft.com/office/drawing/2016/5/10/chartex" xmlns:cx5="http://schemas.microsoft.com/office/drawing/2016/5/11/chartex" xmlns:cx6="http://schemas.microsoft.com/office/drawing/2016/5/12/chartex" xmlns:cx7="http://schemas.microsoft.com/office/drawing/2016/5/13/chartex" xmlns:cx8="http://schemas.microsoft.com/office/drawing/2016/5/14/chartex" xmlns:mc="http://schemas.openxmlformats.org/markup-compatibility/2006" xmlns:aink="http://schemas.microsoft.com/office/drawing/2016/ink" xmlns:am3d="http://schemas.microsoft.com/office/drawing/2017/model3d" xmlns:o="urn:schemas-microsoft-com:office:office" xmlns:oel="http://schemas.microsoft.com/office/2019/extlst" xmlns:r="http://schemas.openxmlformats.org/officeDocument/2006/relationships" xmlns:m="http://schemas.openxmlformats.org/officeDocument/2006/math" xmlns:v="urn:schemas-microsoft-com:vml" xmlns:wp14="http://schemas.microsoft.com/office/word/2010/wordprocessingDrawing" xmlns:wp="http://schemas.openxmlformats.org/drawingml/2006/wordprocessingDrawing" xmlns:w10="urn:schemas-microsoft-com:office:word" xmlns:w="http://schemas.openxmlformats.org/wordprocessingml/2006/main" xmlns:w14="http://schemas.microsoft.com/office/word/2010/wordml" xmlns:w15="http://schemas.microsoft.com/office/word/2012/wordml" xmlns:w16cex="http://schemas.microsoft.com/office/word/2018/wordml/cex" xmlns:w16cid="http://schemas.microsoft.com/office/word/2016/wordml/cid" xmlns:w16="http://schemas.microsoft.com/office/word/2018/wordml" xmlns:w16du="http://schemas.microsoft.com/office/word/2023/wordml/word16du" xmlns:w16sdtdh="http://schemas.microsoft.com/office/word/2020/wordml/sdtdatahash" xmlns:w16se="http://schemas.microsoft.com/office/word/2015/wordml/symex" xmlns:wpg="http://schemas.microsoft.com/office/word/2010/wordprocessingGroup" xmlns:wpi="http://schemas.microsoft.com/office/word/2010/wordprocessingInk" xmlns:wne="http://schemas.microsoft.com/office/word/2006/wordml" xmlns:wps="http://schemas.microsoft.com/office/word/2010/wordprocessingShape" mc:Ignorable="w14 w15 w16se w16cid w16 w16cex w16sdtdh w16du wp14">
   <w:p>
     <w:pPr>
       <w:pStyle w:val="BodyText"/>
@@ -3140,7 +2664,7 @@
       <mc:AlternateContent>
         <mc:Choice Requires="wps">
           <w:drawing>
-            <wp:anchor distT="0" distB="0" distL="0" distR="0" simplePos="0" relativeHeight="487468032" behindDoc="1" locked="0" layoutInCell="1" allowOverlap="1">
+            <wp:anchor distT="0" distB="0" distL="0" distR="0" simplePos="0" relativeHeight="487468032" behindDoc="1" locked="0" layoutInCell="1" allowOverlap="1" wp14:anchorId="281F9139" wp14:editId="5E130B53">
               <wp:simplePos x="0" y="0"/>
               <wp:positionH relativeFrom="page">
                 <wp:posOffset>6482690</wp:posOffset>
@@ -3200,16 +2724,8 @@
                             <w:rPr>
                               <w:spacing w:val="-5"/>
                             </w:rPr>
-                            <w:t>ii</w:t>
+                            <w:t>iii</w:t>
                           </w:r>
-                          <w:proofErr w:type="spellStart"/>
-                          <w:r>
-                            <w:rPr>
-                              <w:spacing w:val="-5"/>
-                            </w:rPr>
-                            <w:t>i</w:t>
-                          </w:r>
-                          <w:proofErr w:type="spellEnd"/>
                           <w:r>
                             <w:rPr>
                               <w:spacing w:val="-5"/>
@@ -3230,11 +2746,11 @@
         </mc:Choice>
         <mc:Fallback>
           <w:pict>
-            <v:shapetype id="_x0000_t202" coordsize="21600,21600" o:spt="202" path="m,l,21600r21600,l21600,xe">
+            <v:shapetype w14:anchorId="281F9139" id="_x0000_t202" coordsize="21600,21600" o:spt="202" path="m,l,21600r21600,l21600,xe">
               <v:stroke joinstyle="miter"/>
               <v:path gradientshapeok="t" o:connecttype="rect"/>
             </v:shapetype>
-            <v:shape id="Textbox 2" o:spid="_x0000_s1026" type="#_x0000_t202" style="position:absolute;margin-left:510.45pt;margin-top:763.5pt;width:17.05pt;height:15.3pt;z-index:-15848448;visibility:visible;mso-wrap-style:square;mso-wrap-distance-left:0;mso-wrap-distance-top:0;mso-wrap-distance-right:0;mso-wrap-distance-bottom:0;mso-position-horizontal:absolute;mso-position-horizontal-relative:page;mso-position-vertical:absolute;mso-position-vertical-relative:page;v-text-anchor:top" o:gfxdata="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" filled="f" stroked="f">
+            <v:shape id="Textbox 2" o:spid="_x0000_s1026" type="#_x0000_t202" style="position:absolute;margin-left:510.45pt;margin-top:763.5pt;width:17.05pt;height:15.3pt;z-index:-15848448;visibility:visible;mso-wrap-style:square;mso-wrap-distance-left:0;mso-wrap-distance-top:0;mso-wrap-distance-right:0;mso-wrap-distance-bottom:0;mso-position-horizontal:absolute;mso-position-horizontal-relative:page;mso-position-vertical:absolute;mso-position-vertical-relative:page;v-text-anchor:top" o:gfxdata="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" filled="f" stroked="f">
               <v:textbox inset="0,0,0,0">
                 <w:txbxContent>
                   <w:p>
@@ -3265,16 +2781,8 @@
                       <w:rPr>
                         <w:spacing w:val="-5"/>
                       </w:rPr>
-                      <w:t>ii</w:t>
+                      <w:t>iii</w:t>
                     </w:r>
-                    <w:proofErr w:type="spellStart"/>
-                    <w:r>
-                      <w:rPr>
-                        <w:spacing w:val="-5"/>
-                      </w:rPr>
-                      <w:t>i</w:t>
-                    </w:r>
-                    <w:proofErr w:type="spellEnd"/>
                     <w:r>
                       <w:rPr>
                         <w:spacing w:val="-5"/>
@@ -3295,7 +2803,7 @@
 </file>
 
 <file path=word/footer2.xml><?xml version="1.0" encoding="utf-8"?>
-<w:ftr xmlns:wpc="http://schemas.microsoft.com/office/word/2010/wordprocessingCanvas" xmlns:cx="http://schemas.microsoft.com/office/drawing/2014/chartex" xmlns:cx1="http://schemas.microsoft.com/office/drawing/2015/9/8/chartex" xmlns:cx2="http://schemas.microsoft.com/office/drawing/2015/10/21/chartex" xmlns:cx3="http://schemas.microsoft.com/office/drawing/2016/5/9/chartex" xmlns:cx4="http://schemas.microsoft.com/office/drawing/2016/5/10/chartex" xmlns:cx5="http://schemas.microsoft.com/office/drawing/2016/5/11/chartex" xmlns:cx6="http://schemas.microsoft.com/office/drawing/2016/5/12/chartex" xmlns:cx7="http://schemas.microsoft.com/office/drawing/2016/5/13/chartex" xmlns:cx8="http://schemas.microsoft.com/office/drawing/2016/5/14/chartex" xmlns:mc="http://schemas.openxmlformats.org/markup-compatibility/2006" xmlns:aink="http://schemas.microsoft.com/office/drawing/2016/ink" xmlns:am3d="http://schemas.microsoft.com/office/drawing/2017/model3d" xmlns:o="urn:schemas-microsoft-com:office:office" xmlns:r="http://schemas.openxmlformats.org/officeDocument/2006/relationships" xmlns:m="http://schemas.openxmlformats.org/officeDocument/2006/math" xmlns:v="urn:schemas-microsoft-com:vml" xmlns:wp14="http://schemas.microsoft.com/office/word/2010/wordprocessingDrawing" xmlns:wp="http://schemas.openxmlformats.org/drawingml/2006/wordprocessingDrawing" xmlns:w10="urn:schemas-microsoft-com:office:word" xmlns:w="http://schemas.openxmlformats.org/wordprocessingml/2006/main" xmlns:w14="http://schemas.microsoft.com/office/word/2010/wordml" xmlns:w15="http://schemas.microsoft.com/office/word/2012/wordml" xmlns:w16cid="http://schemas.microsoft.com/office/word/2016/wordml/cid" xmlns:w16se="http://schemas.microsoft.com/office/word/2015/wordml/symex" xmlns:wpg="http://schemas.microsoft.com/office/word/2010/wordprocessingGroup" xmlns:wpi="http://schemas.microsoft.com/office/word/2010/wordprocessingInk" xmlns:wne="http://schemas.microsoft.com/office/word/2006/wordml" xmlns:wps="http://schemas.microsoft.com/office/word/2010/wordprocessingShape" mc:Ignorable="w14 w15 w16se w16cid wp14">
+<w:ftr xmlns:wpc="http://schemas.microsoft.com/office/word/2010/wordprocessingCanvas" xmlns:cx="http://schemas.microsoft.com/office/drawing/2014/chartex" xmlns:cx1="http://schemas.microsoft.com/office/drawing/2015/9/8/chartex" xmlns:cx2="http://schemas.microsoft.com/office/drawing/2015/10/21/chartex" xmlns:cx3="http://schemas.microsoft.com/office/drawing/2016/5/9/chartex" xmlns:cx4="http://schemas.microsoft.com/office/drawing/2016/5/10/chartex" xmlns:cx5="http://schemas.microsoft.com/office/drawing/2016/5/11/chartex" xmlns:cx6="http://schemas.microsoft.com/office/drawing/2016/5/12/chartex" xmlns:cx7="http://schemas.microsoft.com/office/drawing/2016/5/13/chartex" xmlns:cx8="http://schemas.microsoft.com/office/drawing/2016/5/14/chartex" xmlns:mc="http://schemas.openxmlformats.org/markup-compatibility/2006" xmlns:aink="http://schemas.microsoft.com/office/drawing/2016/ink" xmlns:am3d="http://schemas.microsoft.com/office/drawing/2017/model3d" xmlns:o="urn:schemas-microsoft-com:office:office" xmlns:oel="http://schemas.microsoft.com/office/2019/extlst" xmlns:r="http://schemas.openxmlformats.org/officeDocument/2006/relationships" xmlns:m="http://schemas.openxmlformats.org/officeDocument/2006/math" xmlns:v="urn:schemas-microsoft-com:vml" xmlns:wp14="http://schemas.microsoft.com/office/word/2010/wordprocessingDrawing" xmlns:wp="http://schemas.openxmlformats.org/drawingml/2006/wordprocessingDrawing" xmlns:w10="urn:schemas-microsoft-com:office:word" xmlns:w="http://schemas.openxmlformats.org/wordprocessingml/2006/main" xmlns:w14="http://schemas.microsoft.com/office/word/2010/wordml" xmlns:w15="http://schemas.microsoft.com/office/word/2012/wordml" xmlns:w16cex="http://schemas.microsoft.com/office/word/2018/wordml/cex" xmlns:w16cid="http://schemas.microsoft.com/office/word/2016/wordml/cid" xmlns:w16="http://schemas.microsoft.com/office/word/2018/wordml" xmlns:w16du="http://schemas.microsoft.com/office/word/2023/wordml/word16du" xmlns:w16sdtdh="http://schemas.microsoft.com/office/word/2020/wordml/sdtdatahash" xmlns:w16se="http://schemas.microsoft.com/office/word/2015/wordml/symex" xmlns:wpg="http://schemas.microsoft.com/office/word/2010/wordprocessingGroup" xmlns:wpi="http://schemas.microsoft.com/office/word/2010/wordprocessingInk" xmlns:wne="http://schemas.microsoft.com/office/word/2006/wordml" xmlns:wps="http://schemas.microsoft.com/office/word/2010/wordprocessingShape" mc:Ignorable="w14 w15 w16se w16cid w16 w16cex w16sdtdh w16du wp14">
   <w:p>
     <w:pPr>
       <w:pStyle w:val="BodyText"/>
@@ -3311,7 +2819,7 @@
       <mc:AlternateContent>
         <mc:Choice Requires="wps">
           <w:drawing>
-            <wp:anchor distT="0" distB="0" distL="0" distR="0" simplePos="0" relativeHeight="487468544" behindDoc="1" locked="0" layoutInCell="1" allowOverlap="1">
+            <wp:anchor distT="0" distB="0" distL="0" distR="0" simplePos="0" relativeHeight="487468544" behindDoc="1" locked="0" layoutInCell="1" allowOverlap="1" wp14:anchorId="1BA66445" wp14:editId="59615ADF">
               <wp:simplePos x="0" y="0"/>
               <wp:positionH relativeFrom="page">
                 <wp:posOffset>6533515</wp:posOffset>
@@ -3393,11 +2901,11 @@
         </mc:Choice>
         <mc:Fallback>
           <w:pict>
-            <v:shapetype id="_x0000_t202" coordsize="21600,21600" o:spt="202" path="m,l,21600r21600,l21600,xe">
+            <v:shapetype w14:anchorId="1BA66445" id="_x0000_t202" coordsize="21600,21600" o:spt="202" path="m,l,21600r21600,l21600,xe">
               <v:stroke joinstyle="miter"/>
               <v:path gradientshapeok="t" o:connecttype="rect"/>
             </v:shapetype>
-            <v:shape id="Textbox 3" o:spid="_x0000_s1027" type="#_x0000_t202" style="position:absolute;margin-left:514.45pt;margin-top:763.5pt;width:13pt;height:15.3pt;z-index:-15847936;visibility:visible;mso-wrap-style:square;mso-wrap-distance-left:0;mso-wrap-distance-top:0;mso-wrap-distance-right:0;mso-wrap-distance-bottom:0;mso-position-horizontal:absolute;mso-position-horizontal-relative:page;mso-position-vertical:absolute;mso-position-vertical-relative:page;v-text-anchor:top" o:gfxdata="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" filled="f" stroked="f">
+            <v:shape id="Textbox 3" o:spid="_x0000_s1027" type="#_x0000_t202" style="position:absolute;margin-left:514.45pt;margin-top:763.5pt;width:13pt;height:15.3pt;z-index:-15847936;visibility:visible;mso-wrap-style:square;mso-wrap-distance-left:0;mso-wrap-distance-top:0;mso-wrap-distance-right:0;mso-wrap-distance-bottom:0;mso-position-horizontal:absolute;mso-position-horizontal-relative:page;mso-position-vertical:absolute;mso-position-vertical-relative:page;v-text-anchor:top" o:gfxdata="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" filled="f" stroked="f">
               <v:textbox inset="0,0,0,0">
                 <w:txbxContent>
                   <w:p>
@@ -3450,7 +2958,7 @@
 </file>
 
 <file path=word/footnotes.xml><?xml version="1.0" encoding="utf-8"?>
-<w:footnotes xmlns:wpc="http://schemas.microsoft.com/office/word/2010/wordprocessingCanvas" xmlns:cx="http://schemas.microsoft.com/office/drawing/2014/chartex" xmlns:cx1="http://schemas.microsoft.com/office/drawing/2015/9/8/chartex" xmlns:cx2="http://schemas.microsoft.com/office/drawing/2015/10/21/chartex" xmlns:cx3="http://schemas.microsoft.com/office/drawing/2016/5/9/chartex" xmlns:cx4="http://schemas.microsoft.com/office/drawing/2016/5/10/chartex" xmlns:cx5="http://schemas.microsoft.com/office/drawing/2016/5/11/chartex" xmlns:cx6="http://schemas.microsoft.com/office/drawing/2016/5/12/chartex" xmlns:cx7="http://schemas.microsoft.com/office/drawing/2016/5/13/chartex" xmlns:cx8="http://schemas.microsoft.com/office/drawing/2016/5/14/chartex" xmlns:mc="http://schemas.openxmlformats.org/markup-compatibility/2006" xmlns:aink="http://schemas.microsoft.com/office/drawing/2016/ink" xmlns:am3d="http://schemas.microsoft.com/office/drawing/2017/model3d" xmlns:o="urn:schemas-microsoft-com:office:office" xmlns:r="http://schemas.openxmlformats.org/officeDocument/2006/relationships" xmlns:m="http://schemas.openxmlformats.org/officeDocument/2006/math" xmlns:v="urn:schemas-microsoft-com:vml" xmlns:wp14="http://schemas.microsoft.com/office/word/2010/wordprocessingDrawing" xmlns:wp="http://schemas.openxmlformats.org/drawingml/2006/wordprocessingDrawing" xmlns:w10="urn:schemas-microsoft-com:office:word" xmlns:w="http://schemas.openxmlformats.org/wordprocessingml/2006/main" xmlns:w14="http://schemas.microsoft.com/office/word/2010/wordml" xmlns:w15="http://schemas.microsoft.com/office/word/2012/wordml" xmlns:w16cid="http://schemas.microsoft.com/office/word/2016/wordml/cid" xmlns:w16se="http://schemas.microsoft.com/office/word/2015/wordml/symex" xmlns:wpg="http://schemas.microsoft.com/office/word/2010/wordprocessingGroup" xmlns:wpi="http://schemas.microsoft.com/office/word/2010/wordprocessingInk" xmlns:wne="http://schemas.microsoft.com/office/word/2006/wordml" xmlns:wps="http://schemas.microsoft.com/office/word/2010/wordprocessingShape" mc:Ignorable="w14 w15 w16se w16cid wp14">
+<w:footnotes xmlns:wpc="http://schemas.microsoft.com/office/word/2010/wordprocessingCanvas" xmlns:cx="http://schemas.microsoft.com/office/drawing/2014/chartex" xmlns:cx1="http://schemas.microsoft.com/office/drawing/2015/9/8/chartex" xmlns:cx2="http://schemas.microsoft.com/office/drawing/2015/10/21/chartex" xmlns:cx3="http://schemas.microsoft.com/office/drawing/2016/5/9/chartex" xmlns:cx4="http://schemas.microsoft.com/office/drawing/2016/5/10/chartex" xmlns:cx5="http://schemas.microsoft.com/office/drawing/2016/5/11/chartex" xmlns:cx6="http://schemas.microsoft.com/office/drawing/2016/5/12/chartex" xmlns:cx7="http://schemas.microsoft.com/office/drawing/2016/5/13/chartex" xmlns:cx8="http://schemas.microsoft.com/office/drawing/2016/5/14/chartex" xmlns:mc="http://schemas.openxmlformats.org/markup-compatibility/2006" xmlns:aink="http://schemas.microsoft.com/office/drawing/2016/ink" xmlns:am3d="http://schemas.microsoft.com/office/drawing/2017/model3d" xmlns:o="urn:schemas-microsoft-com:office:office" xmlns:oel="http://schemas.microsoft.com/office/2019/extlst" xmlns:r="http://schemas.openxmlformats.org/officeDocument/2006/relationships" xmlns:m="http://schemas.openxmlformats.org/officeDocument/2006/math" xmlns:v="urn:schemas-microsoft-com:vml" xmlns:wp14="http://schemas.microsoft.com/office/word/2010/wordprocessingDrawing" xmlns:wp="http://schemas.openxmlformats.org/drawingml/2006/wordprocessingDrawing" xmlns:w10="urn:schemas-microsoft-com:office:word" xmlns:w="http://schemas.openxmlformats.org/wordprocessingml/2006/main" xmlns:w14="http://schemas.microsoft.com/office/word/2010/wordml" xmlns:w15="http://schemas.microsoft.com/office/word/2012/wordml" xmlns:w16cex="http://schemas.microsoft.com/office/word/2018/wordml/cex" xmlns:w16cid="http://schemas.microsoft.com/office/word/2016/wordml/cid" xmlns:w16="http://schemas.microsoft.com/office/word/2018/wordml" xmlns:w16du="http://schemas.microsoft.com/office/word/2023/wordml/word16du" xmlns:w16sdtdh="http://schemas.microsoft.com/office/word/2020/wordml/sdtdatahash" xmlns:w16se="http://schemas.microsoft.com/office/word/2015/wordml/symex" xmlns:wpg="http://schemas.microsoft.com/office/word/2010/wordprocessingGroup" xmlns:wpi="http://schemas.microsoft.com/office/word/2010/wordprocessingInk" xmlns:wne="http://schemas.microsoft.com/office/word/2006/wordml" xmlns:wps="http://schemas.microsoft.com/office/word/2010/wordprocessingShape" mc:Ignorable="w14 w15 w16se w16cid w16 w16cex w16sdtdh w16du wp14">
   <w:footnote w:type="separator" w:id="-1">
     <w:p>
       <w:r>
@@ -3469,8 +2977,460 @@
 </file>
 
 <file path=word/numbering.xml><?xml version="1.0" encoding="utf-8"?>
-<w:numbering xmlns:wpc="http://schemas.microsoft.com/office/word/2010/wordprocessingCanvas" xmlns:cx="http://schemas.microsoft.com/office/drawing/2014/chartex" xmlns:cx1="http://schemas.microsoft.com/office/drawing/2015/9/8/chartex" xmlns:cx2="http://schemas.microsoft.com/office/drawing/2015/10/21/chartex" xmlns:cx3="http://schemas.microsoft.com/office/drawing/2016/5/9/chartex" xmlns:cx4="http://schemas.microsoft.com/office/drawing/2016/5/10/chartex" xmlns:cx5="http://schemas.microsoft.com/office/drawing/2016/5/11/chartex" xmlns:cx6="http://schemas.microsoft.com/office/drawing/2016/5/12/chartex" xmlns:cx7="http://schemas.microsoft.com/office/drawing/2016/5/13/chartex" xmlns:cx8="http://schemas.microsoft.com/office/drawing/2016/5/14/chartex" xmlns:mc="http://schemas.openxmlformats.org/markup-compatibility/2006" xmlns:aink="http://schemas.microsoft.com/office/drawing/2016/ink" xmlns:am3d="http://schemas.microsoft.com/office/drawing/2017/model3d" xmlns:o="urn:schemas-microsoft-com:office:office" xmlns:r="http://schemas.openxmlformats.org/officeDocument/2006/relationships" xmlns:m="http://schemas.openxmlformats.org/officeDocument/2006/math" xmlns:v="urn:schemas-microsoft-com:vml" xmlns:wp14="http://schemas.microsoft.com/office/word/2010/wordprocessingDrawing" xmlns:wp="http://schemas.openxmlformats.org/drawingml/2006/wordprocessingDrawing" xmlns:w10="urn:schemas-microsoft-com:office:word" xmlns:w="http://schemas.openxmlformats.org/wordprocessingml/2006/main" xmlns:w14="http://schemas.microsoft.com/office/word/2010/wordml" xmlns:w15="http://schemas.microsoft.com/office/word/2012/wordml" xmlns:w16cid="http://schemas.microsoft.com/office/word/2016/wordml/cid" xmlns:w16se="http://schemas.microsoft.com/office/word/2015/wordml/symex" xmlns:wpg="http://schemas.microsoft.com/office/word/2010/wordprocessingGroup" xmlns:wpi="http://schemas.microsoft.com/office/word/2010/wordprocessingInk" xmlns:wne="http://schemas.microsoft.com/office/word/2006/wordml" xmlns:wps="http://schemas.microsoft.com/office/word/2010/wordprocessingShape" mc:Ignorable="w14 w15 w16se w16cid wp14">
+<w:numbering xmlns:wpc="http://schemas.microsoft.com/office/word/2010/wordprocessingCanvas" xmlns:cx="http://schemas.microsoft.com/office/drawing/2014/chartex" xmlns:cx1="http://schemas.microsoft.com/office/drawing/2015/9/8/chartex" xmlns:cx2="http://schemas.microsoft.com/office/drawing/2015/10/21/chartex" xmlns:cx3="http://schemas.microsoft.com/office/drawing/2016/5/9/chartex" xmlns:cx4="http://schemas.microsoft.com/office/drawing/2016/5/10/chartex" xmlns:cx5="http://schemas.microsoft.com/office/drawing/2016/5/11/chartex" xmlns:cx6="http://schemas.microsoft.com/office/drawing/2016/5/12/chartex" xmlns:cx7="http://schemas.microsoft.com/office/drawing/2016/5/13/chartex" xmlns:cx8="http://schemas.microsoft.com/office/drawing/2016/5/14/chartex" xmlns:mc="http://schemas.openxmlformats.org/markup-compatibility/2006" xmlns:aink="http://schemas.microsoft.com/office/drawing/2016/ink" xmlns:am3d="http://schemas.microsoft.com/office/drawing/2017/model3d" xmlns:o="urn:schemas-microsoft-com:office:office" xmlns:oel="http://schemas.microsoft.com/office/2019/extlst" xmlns:r="http://schemas.openxmlformats.org/officeDocument/2006/relationships" xmlns:m="http://schemas.openxmlformats.org/officeDocument/2006/math" xmlns:v="urn:schemas-microsoft-com:vml" xmlns:wp14="http://schemas.microsoft.com/office/word/2010/wordprocessingDrawing" xmlns:wp="http://schemas.openxmlformats.org/drawingml/2006/wordprocessingDrawing" xmlns:w10="urn:schemas-microsoft-com:office:word" xmlns:w="http://schemas.openxmlformats.org/wordprocessingml/2006/main" xmlns:w14="http://schemas.microsoft.com/office/word/2010/wordml" xmlns:w15="http://schemas.microsoft.com/office/word/2012/wordml" xmlns:w16cex="http://schemas.microsoft.com/office/word/2018/wordml/cex" xmlns:w16cid="http://schemas.microsoft.com/office/word/2016/wordml/cid" xmlns:w16="http://schemas.microsoft.com/office/word/2018/wordml" xmlns:w16du="http://schemas.microsoft.com/office/word/2023/wordml/word16du" xmlns:w16sdtdh="http://schemas.microsoft.com/office/word/2020/wordml/sdtdatahash" xmlns:w16se="http://schemas.microsoft.com/office/word/2015/wordml/symex" xmlns:wpg="http://schemas.microsoft.com/office/word/2010/wordprocessingGroup" xmlns:wpi="http://schemas.microsoft.com/office/word/2010/wordprocessingInk" xmlns:wne="http://schemas.microsoft.com/office/word/2006/wordml" xmlns:wps="http://schemas.microsoft.com/office/word/2010/wordprocessingShape" mc:Ignorable="w14 w15 w16se w16cid w16 w16cex w16sdtdh w16du wp14">
   <w:abstractNum w:abstractNumId="0" w15:restartNumberingAfterBreak="0">
+    <w:nsid w:val="0165417E"/>
+    <w:multiLevelType w:val="hybridMultilevel"/>
+    <w:tmpl w:val="9FEE1126"/>
+    <w:lvl w:ilvl="0" w:tplc="04090001">
+      <w:start w:val="1"/>
+      <w:numFmt w:val="bullet"/>
+      <w:lvlText w:val=""/>
+      <w:lvlJc w:val="left"/>
+      <w:pPr>
+        <w:ind w:left="720" w:hanging="360"/>
+      </w:pPr>
+      <w:rPr>
+        <w:rFonts w:ascii="Symbol" w:hAnsi="Symbol" w:hint="default"/>
+      </w:rPr>
+    </w:lvl>
+    <w:lvl w:ilvl="1" w:tplc="04090003" w:tentative="1">
+      <w:start w:val="1"/>
+      <w:numFmt w:val="bullet"/>
+      <w:lvlText w:val="o"/>
+      <w:lvlJc w:val="left"/>
+      <w:pPr>
+        <w:ind w:left="1440" w:hanging="360"/>
+      </w:pPr>
+      <w:rPr>
+        <w:rFonts w:ascii="Courier New" w:hAnsi="Courier New" w:cs="Courier New" w:hint="default"/>
+      </w:rPr>
+    </w:lvl>
+    <w:lvl w:ilvl="2" w:tplc="04090005" w:tentative="1">
+      <w:start w:val="1"/>
+      <w:numFmt w:val="bullet"/>
+      <w:lvlText w:val=""/>
+      <w:lvlJc w:val="left"/>
+      <w:pPr>
+        <w:ind w:left="2160" w:hanging="360"/>
+      </w:pPr>
+      <w:rPr>
+        <w:rFonts w:ascii="Wingdings" w:hAnsi="Wingdings" w:hint="default"/>
+      </w:rPr>
+    </w:lvl>
+    <w:lvl w:ilvl="3" w:tplc="04090001" w:tentative="1">
+      <w:start w:val="1"/>
+      <w:numFmt w:val="bullet"/>
+      <w:lvlText w:val=""/>
+      <w:lvlJc w:val="left"/>
+      <w:pPr>
+        <w:ind w:left="2880" w:hanging="360"/>
+      </w:pPr>
+      <w:rPr>
+        <w:rFonts w:ascii="Symbol" w:hAnsi="Symbol" w:hint="default"/>
+      </w:rPr>
+    </w:lvl>
+    <w:lvl w:ilvl="4" w:tplc="04090003" w:tentative="1">
+      <w:start w:val="1"/>
+      <w:numFmt w:val="bullet"/>
+      <w:lvlText w:val="o"/>
+      <w:lvlJc w:val="left"/>
+      <w:pPr>
+        <w:ind w:left="3600" w:hanging="360"/>
+      </w:pPr>
+      <w:rPr>
+        <w:rFonts w:ascii="Courier New" w:hAnsi="Courier New" w:cs="Courier New" w:hint="default"/>
+      </w:rPr>
+    </w:lvl>
+    <w:lvl w:ilvl="5" w:tplc="04090005" w:tentative="1">
+      <w:start w:val="1"/>
+      <w:numFmt w:val="bullet"/>
+      <w:lvlText w:val=""/>
+      <w:lvlJc w:val="left"/>
+      <w:pPr>
+        <w:ind w:left="4320" w:hanging="360"/>
+      </w:pPr>
+      <w:rPr>
+        <w:rFonts w:ascii="Wingdings" w:hAnsi="Wingdings" w:hint="default"/>
+      </w:rPr>
+    </w:lvl>
+    <w:lvl w:ilvl="6" w:tplc="04090001" w:tentative="1">
+      <w:start w:val="1"/>
+      <w:numFmt w:val="bullet"/>
+      <w:lvlText w:val=""/>
+      <w:lvlJc w:val="left"/>
+      <w:pPr>
+        <w:ind w:left="5040" w:hanging="360"/>
+      </w:pPr>
+      <w:rPr>
+        <w:rFonts w:ascii="Symbol" w:hAnsi="Symbol" w:hint="default"/>
+      </w:rPr>
+    </w:lvl>
+    <w:lvl w:ilvl="7" w:tplc="04090003" w:tentative="1">
+      <w:start w:val="1"/>
+      <w:numFmt w:val="bullet"/>
+      <w:lvlText w:val="o"/>
+      <w:lvlJc w:val="left"/>
+      <w:pPr>
+        <w:ind w:left="5760" w:hanging="360"/>
+      </w:pPr>
+      <w:rPr>
+        <w:rFonts w:ascii="Courier New" w:hAnsi="Courier New" w:cs="Courier New" w:hint="default"/>
+      </w:rPr>
+    </w:lvl>
+    <w:lvl w:ilvl="8" w:tplc="04090005" w:tentative="1">
+      <w:start w:val="1"/>
+      <w:numFmt w:val="bullet"/>
+      <w:lvlText w:val=""/>
+      <w:lvlJc w:val="left"/>
+      <w:pPr>
+        <w:ind w:left="6480" w:hanging="360"/>
+      </w:pPr>
+      <w:rPr>
+        <w:rFonts w:ascii="Wingdings" w:hAnsi="Wingdings" w:hint="default"/>
+      </w:rPr>
+    </w:lvl>
+  </w:abstractNum>
+  <w:abstractNum w:abstractNumId="1" w15:restartNumberingAfterBreak="0">
+    <w:nsid w:val="0495019B"/>
+    <w:multiLevelType w:val="hybridMultilevel"/>
+    <w:tmpl w:val="94446F22"/>
+    <w:lvl w:ilvl="0" w:tplc="04090001">
+      <w:start w:val="1"/>
+      <w:numFmt w:val="bullet"/>
+      <w:lvlText w:val=""/>
+      <w:lvlJc w:val="left"/>
+      <w:pPr>
+        <w:ind w:left="720" w:hanging="360"/>
+      </w:pPr>
+      <w:rPr>
+        <w:rFonts w:ascii="Symbol" w:hAnsi="Symbol" w:hint="default"/>
+      </w:rPr>
+    </w:lvl>
+    <w:lvl w:ilvl="1" w:tplc="04090003" w:tentative="1">
+      <w:start w:val="1"/>
+      <w:numFmt w:val="bullet"/>
+      <w:lvlText w:val="o"/>
+      <w:lvlJc w:val="left"/>
+      <w:pPr>
+        <w:ind w:left="1440" w:hanging="360"/>
+      </w:pPr>
+      <w:rPr>
+        <w:rFonts w:ascii="Courier New" w:hAnsi="Courier New" w:cs="Courier New" w:hint="default"/>
+      </w:rPr>
+    </w:lvl>
+    <w:lvl w:ilvl="2" w:tplc="04090005" w:tentative="1">
+      <w:start w:val="1"/>
+      <w:numFmt w:val="bullet"/>
+      <w:lvlText w:val=""/>
+      <w:lvlJc w:val="left"/>
+      <w:pPr>
+        <w:ind w:left="2160" w:hanging="360"/>
+      </w:pPr>
+      <w:rPr>
+        <w:rFonts w:ascii="Wingdings" w:hAnsi="Wingdings" w:hint="default"/>
+      </w:rPr>
+    </w:lvl>
+    <w:lvl w:ilvl="3" w:tplc="04090001" w:tentative="1">
+      <w:start w:val="1"/>
+      <w:numFmt w:val="bullet"/>
+      <w:lvlText w:val=""/>
+      <w:lvlJc w:val="left"/>
+      <w:pPr>
+        <w:ind w:left="2880" w:hanging="360"/>
+      </w:pPr>
+      <w:rPr>
+        <w:rFonts w:ascii="Symbol" w:hAnsi="Symbol" w:hint="default"/>
+      </w:rPr>
+    </w:lvl>
+    <w:lvl w:ilvl="4" w:tplc="04090003" w:tentative="1">
+      <w:start w:val="1"/>
+      <w:numFmt w:val="bullet"/>
+      <w:lvlText w:val="o"/>
+      <w:lvlJc w:val="left"/>
+      <w:pPr>
+        <w:ind w:left="3600" w:hanging="360"/>
+      </w:pPr>
+      <w:rPr>
+        <w:rFonts w:ascii="Courier New" w:hAnsi="Courier New" w:cs="Courier New" w:hint="default"/>
+      </w:rPr>
+    </w:lvl>
+    <w:lvl w:ilvl="5" w:tplc="04090005" w:tentative="1">
+      <w:start w:val="1"/>
+      <w:numFmt w:val="bullet"/>
+      <w:lvlText w:val=""/>
+      <w:lvlJc w:val="left"/>
+      <w:pPr>
+        <w:ind w:left="4320" w:hanging="360"/>
+      </w:pPr>
+      <w:rPr>
+        <w:rFonts w:ascii="Wingdings" w:hAnsi="Wingdings" w:hint="default"/>
+      </w:rPr>
+    </w:lvl>
+    <w:lvl w:ilvl="6" w:tplc="04090001" w:tentative="1">
+      <w:start w:val="1"/>
+      <w:numFmt w:val="bullet"/>
+      <w:lvlText w:val=""/>
+      <w:lvlJc w:val="left"/>
+      <w:pPr>
+        <w:ind w:left="5040" w:hanging="360"/>
+      </w:pPr>
+      <w:rPr>
+        <w:rFonts w:ascii="Symbol" w:hAnsi="Symbol" w:hint="default"/>
+      </w:rPr>
+    </w:lvl>
+    <w:lvl w:ilvl="7" w:tplc="04090003" w:tentative="1">
+      <w:start w:val="1"/>
+      <w:numFmt w:val="bullet"/>
+      <w:lvlText w:val="o"/>
+      <w:lvlJc w:val="left"/>
+      <w:pPr>
+        <w:ind w:left="5760" w:hanging="360"/>
+      </w:pPr>
+      <w:rPr>
+        <w:rFonts w:ascii="Courier New" w:hAnsi="Courier New" w:cs="Courier New" w:hint="default"/>
+      </w:rPr>
+    </w:lvl>
+    <w:lvl w:ilvl="8" w:tplc="04090005" w:tentative="1">
+      <w:start w:val="1"/>
+      <w:numFmt w:val="bullet"/>
+      <w:lvlText w:val=""/>
+      <w:lvlJc w:val="left"/>
+      <w:pPr>
+        <w:ind w:left="6480" w:hanging="360"/>
+      </w:pPr>
+      <w:rPr>
+        <w:rFonts w:ascii="Wingdings" w:hAnsi="Wingdings" w:hint="default"/>
+      </w:rPr>
+    </w:lvl>
+  </w:abstractNum>
+  <w:abstractNum w:abstractNumId="2" w15:restartNumberingAfterBreak="0">
+    <w:nsid w:val="2C6303E0"/>
+    <w:multiLevelType w:val="hybridMultilevel"/>
+    <w:tmpl w:val="A6DA9844"/>
+    <w:lvl w:ilvl="0" w:tplc="04090001">
+      <w:start w:val="1"/>
+      <w:numFmt w:val="bullet"/>
+      <w:lvlText w:val=""/>
+      <w:lvlJc w:val="left"/>
+      <w:pPr>
+        <w:ind w:left="720" w:hanging="360"/>
+      </w:pPr>
+      <w:rPr>
+        <w:rFonts w:ascii="Symbol" w:hAnsi="Symbol" w:hint="default"/>
+      </w:rPr>
+    </w:lvl>
+    <w:lvl w:ilvl="1" w:tplc="04090003" w:tentative="1">
+      <w:start w:val="1"/>
+      <w:numFmt w:val="bullet"/>
+      <w:lvlText w:val="o"/>
+      <w:lvlJc w:val="left"/>
+      <w:pPr>
+        <w:ind w:left="1440" w:hanging="360"/>
+      </w:pPr>
+      <w:rPr>
+        <w:rFonts w:ascii="Courier New" w:hAnsi="Courier New" w:cs="Courier New" w:hint="default"/>
+      </w:rPr>
+    </w:lvl>
+    <w:lvl w:ilvl="2" w:tplc="04090005" w:tentative="1">
+      <w:start w:val="1"/>
+      <w:numFmt w:val="bullet"/>
+      <w:lvlText w:val=""/>
+      <w:lvlJc w:val="left"/>
+      <w:pPr>
+        <w:ind w:left="2160" w:hanging="360"/>
+      </w:pPr>
+      <w:rPr>
+        <w:rFonts w:ascii="Wingdings" w:hAnsi="Wingdings" w:hint="default"/>
+      </w:rPr>
+    </w:lvl>
+    <w:lvl w:ilvl="3" w:tplc="04090001" w:tentative="1">
+      <w:start w:val="1"/>
+      <w:numFmt w:val="bullet"/>
+      <w:lvlText w:val=""/>
+      <w:lvlJc w:val="left"/>
+      <w:pPr>
+        <w:ind w:left="2880" w:hanging="360"/>
+      </w:pPr>
+      <w:rPr>
+        <w:rFonts w:ascii="Symbol" w:hAnsi="Symbol" w:hint="default"/>
+      </w:rPr>
+    </w:lvl>
+    <w:lvl w:ilvl="4" w:tplc="04090003" w:tentative="1">
+      <w:start w:val="1"/>
+      <w:numFmt w:val="bullet"/>
+      <w:lvlText w:val="o"/>
+      <w:lvlJc w:val="left"/>
+      <w:pPr>
+        <w:ind w:left="3600" w:hanging="360"/>
+      </w:pPr>
+      <w:rPr>
+        <w:rFonts w:ascii="Courier New" w:hAnsi="Courier New" w:cs="Courier New" w:hint="default"/>
+      </w:rPr>
+    </w:lvl>
+    <w:lvl w:ilvl="5" w:tplc="04090005" w:tentative="1">
+      <w:start w:val="1"/>
+      <w:numFmt w:val="bullet"/>
+      <w:lvlText w:val=""/>
+      <w:lvlJc w:val="left"/>
+      <w:pPr>
+        <w:ind w:left="4320" w:hanging="360"/>
+      </w:pPr>
+      <w:rPr>
+        <w:rFonts w:ascii="Wingdings" w:hAnsi="Wingdings" w:hint="default"/>
+      </w:rPr>
+    </w:lvl>
+    <w:lvl w:ilvl="6" w:tplc="04090001" w:tentative="1">
+      <w:start w:val="1"/>
+      <w:numFmt w:val="bullet"/>
+      <w:lvlText w:val=""/>
+      <w:lvlJc w:val="left"/>
+      <w:pPr>
+        <w:ind w:left="5040" w:hanging="360"/>
+      </w:pPr>
+      <w:rPr>
+        <w:rFonts w:ascii="Symbol" w:hAnsi="Symbol" w:hint="default"/>
+      </w:rPr>
+    </w:lvl>
+    <w:lvl w:ilvl="7" w:tplc="04090003" w:tentative="1">
+      <w:start w:val="1"/>
+      <w:numFmt w:val="bullet"/>
+      <w:lvlText w:val="o"/>
+      <w:lvlJc w:val="left"/>
+      <w:pPr>
+        <w:ind w:left="5760" w:hanging="360"/>
+      </w:pPr>
+      <w:rPr>
+        <w:rFonts w:ascii="Courier New" w:hAnsi="Courier New" w:cs="Courier New" w:hint="default"/>
+      </w:rPr>
+    </w:lvl>
+    <w:lvl w:ilvl="8" w:tplc="04090005" w:tentative="1">
+      <w:start w:val="1"/>
+      <w:numFmt w:val="bullet"/>
+      <w:lvlText w:val=""/>
+      <w:lvlJc w:val="left"/>
+      <w:pPr>
+        <w:ind w:left="6480" w:hanging="360"/>
+      </w:pPr>
+      <w:rPr>
+        <w:rFonts w:ascii="Wingdings" w:hAnsi="Wingdings" w:hint="default"/>
+      </w:rPr>
+    </w:lvl>
+  </w:abstractNum>
+  <w:abstractNum w:abstractNumId="3" w15:restartNumberingAfterBreak="0">
+    <w:nsid w:val="3DCE5AEA"/>
+    <w:multiLevelType w:val="hybridMultilevel"/>
+    <w:tmpl w:val="115662BA"/>
+    <w:lvl w:ilvl="0" w:tplc="04090001">
+      <w:start w:val="1"/>
+      <w:numFmt w:val="bullet"/>
+      <w:lvlText w:val=""/>
+      <w:lvlJc w:val="left"/>
+      <w:pPr>
+        <w:ind w:left="720" w:hanging="360"/>
+      </w:pPr>
+      <w:rPr>
+        <w:rFonts w:ascii="Symbol" w:hAnsi="Symbol" w:hint="default"/>
+      </w:rPr>
+    </w:lvl>
+    <w:lvl w:ilvl="1" w:tplc="04090003" w:tentative="1">
+      <w:start w:val="1"/>
+      <w:numFmt w:val="bullet"/>
+      <w:lvlText w:val="o"/>
+      <w:lvlJc w:val="left"/>
+      <w:pPr>
+        <w:ind w:left="1440" w:hanging="360"/>
+      </w:pPr>
+      <w:rPr>
+        <w:rFonts w:ascii="Courier New" w:hAnsi="Courier New" w:cs="Courier New" w:hint="default"/>
+      </w:rPr>
+    </w:lvl>
+    <w:lvl w:ilvl="2" w:tplc="04090005" w:tentative="1">
+      <w:start w:val="1"/>
+      <w:numFmt w:val="bullet"/>
+      <w:lvlText w:val=""/>
+      <w:lvlJc w:val="left"/>
+      <w:pPr>
+        <w:ind w:left="2160" w:hanging="360"/>
+      </w:pPr>
+      <w:rPr>
+        <w:rFonts w:ascii="Wingdings" w:hAnsi="Wingdings" w:hint="default"/>
+      </w:rPr>
+    </w:lvl>
+    <w:lvl w:ilvl="3" w:tplc="04090001" w:tentative="1">
+      <w:start w:val="1"/>
+      <w:numFmt w:val="bullet"/>
+      <w:lvlText w:val=""/>
+      <w:lvlJc w:val="left"/>
+      <w:pPr>
+        <w:ind w:left="2880" w:hanging="360"/>
+      </w:pPr>
+      <w:rPr>
+        <w:rFonts w:ascii="Symbol" w:hAnsi="Symbol" w:hint="default"/>
+      </w:rPr>
+    </w:lvl>
+    <w:lvl w:ilvl="4" w:tplc="04090003" w:tentative="1">
+      <w:start w:val="1"/>
+      <w:numFmt w:val="bullet"/>
+      <w:lvlText w:val="o"/>
+      <w:lvlJc w:val="left"/>
+      <w:pPr>
+        <w:ind w:left="3600" w:hanging="360"/>
+      </w:pPr>
+      <w:rPr>
+        <w:rFonts w:ascii="Courier New" w:hAnsi="Courier New" w:cs="Courier New" w:hint="default"/>
+      </w:rPr>
+    </w:lvl>
+    <w:lvl w:ilvl="5" w:tplc="04090005" w:tentative="1">
+      <w:start w:val="1"/>
+      <w:numFmt w:val="bullet"/>
+      <w:lvlText w:val=""/>
+      <w:lvlJc w:val="left"/>
+      <w:pPr>
+        <w:ind w:left="4320" w:hanging="360"/>
+      </w:pPr>
+      <w:rPr>
+        <w:rFonts w:ascii="Wingdings" w:hAnsi="Wingdings" w:hint="default"/>
+      </w:rPr>
+    </w:lvl>
+    <w:lvl w:ilvl="6" w:tplc="04090001" w:tentative="1">
+      <w:start w:val="1"/>
+      <w:numFmt w:val="bullet"/>
+      <w:lvlText w:val=""/>
+      <w:lvlJc w:val="left"/>
+      <w:pPr>
+        <w:ind w:left="5040" w:hanging="360"/>
+      </w:pPr>
+      <w:rPr>
+        <w:rFonts w:ascii="Symbol" w:hAnsi="Symbol" w:hint="default"/>
+      </w:rPr>
+    </w:lvl>
+    <w:lvl w:ilvl="7" w:tplc="04090003" w:tentative="1">
+      <w:start w:val="1"/>
+      <w:numFmt w:val="bullet"/>
+      <w:lvlText w:val="o"/>
+      <w:lvlJc w:val="left"/>
+      <w:pPr>
+        <w:ind w:left="5760" w:hanging="360"/>
+      </w:pPr>
+      <w:rPr>
+        <w:rFonts w:ascii="Courier New" w:hAnsi="Courier New" w:cs="Courier New" w:hint="default"/>
+      </w:rPr>
+    </w:lvl>
+    <w:lvl w:ilvl="8" w:tplc="04090005" w:tentative="1">
+      <w:start w:val="1"/>
+      <w:numFmt w:val="bullet"/>
+      <w:lvlText w:val=""/>
+      <w:lvlJc w:val="left"/>
+      <w:pPr>
+        <w:ind w:left="6480" w:hanging="360"/>
+      </w:pPr>
+      <w:rPr>
+        <w:rFonts w:ascii="Wingdings" w:hAnsi="Wingdings" w:hint="default"/>
+      </w:rPr>
+    </w:lvl>
+  </w:abstractNum>
+  <w:abstractNum w:abstractNumId="4" w15:restartNumberingAfterBreak="0">
     <w:nsid w:val="45B91C84"/>
     <w:multiLevelType w:val="hybridMultilevel"/>
     <w:tmpl w:val="6332E4EC"/>
@@ -3481,7 +3441,6 @@
       <w:lvlJc w:val="left"/>
       <w:pPr>
         <w:ind w:left="840" w:hanging="360"/>
-        <w:jc w:val="left"/>
       </w:pPr>
       <w:rPr>
         <w:rFonts w:ascii="Times New Roman" w:eastAsia="Times New Roman" w:hAnsi="Times New Roman" w:cs="Times New Roman" w:hint="default"/>
@@ -3601,7 +3560,7 @@
       </w:rPr>
     </w:lvl>
   </w:abstractNum>
-  <w:abstractNum w:abstractNumId="1" w15:restartNumberingAfterBreak="0">
+  <w:abstractNum w:abstractNumId="5" w15:restartNumberingAfterBreak="0">
     <w:nsid w:val="5C1732A4"/>
     <w:multiLevelType w:val="hybridMultilevel"/>
     <w:tmpl w:val="F022FE2E"/>
@@ -3612,7 +3571,6 @@
       <w:lvlJc w:val="left"/>
       <w:pPr>
         <w:ind w:left="960" w:hanging="480"/>
-        <w:jc w:val="left"/>
       </w:pPr>
       <w:rPr>
         <w:rFonts w:ascii="Times New Roman" w:eastAsia="Times New Roman" w:hAnsi="Times New Roman" w:cs="Times New Roman" w:hint="default"/>
@@ -3724,17 +3682,145 @@
       </w:rPr>
     </w:lvl>
   </w:abstractNum>
-  <w:num w:numId="1">
+  <w:abstractNum w:abstractNumId="6" w15:restartNumberingAfterBreak="0">
+    <w:nsid w:val="67E16345"/>
+    <w:multiLevelType w:val="hybridMultilevel"/>
+    <w:tmpl w:val="55843DC2"/>
+    <w:lvl w:ilvl="0" w:tplc="04090001">
+      <w:start w:val="1"/>
+      <w:numFmt w:val="bullet"/>
+      <w:lvlText w:val=""/>
+      <w:lvlJc w:val="left"/>
+      <w:pPr>
+        <w:ind w:left="720" w:hanging="360"/>
+      </w:pPr>
+      <w:rPr>
+        <w:rFonts w:ascii="Symbol" w:hAnsi="Symbol" w:hint="default"/>
+      </w:rPr>
+    </w:lvl>
+    <w:lvl w:ilvl="1" w:tplc="04090003" w:tentative="1">
+      <w:start w:val="1"/>
+      <w:numFmt w:val="bullet"/>
+      <w:lvlText w:val="o"/>
+      <w:lvlJc w:val="left"/>
+      <w:pPr>
+        <w:ind w:left="1440" w:hanging="360"/>
+      </w:pPr>
+      <w:rPr>
+        <w:rFonts w:ascii="Courier New" w:hAnsi="Courier New" w:cs="Courier New" w:hint="default"/>
+      </w:rPr>
+    </w:lvl>
+    <w:lvl w:ilvl="2" w:tplc="04090005" w:tentative="1">
+      <w:start w:val="1"/>
+      <w:numFmt w:val="bullet"/>
+      <w:lvlText w:val=""/>
+      <w:lvlJc w:val="left"/>
+      <w:pPr>
+        <w:ind w:left="2160" w:hanging="360"/>
+      </w:pPr>
+      <w:rPr>
+        <w:rFonts w:ascii="Wingdings" w:hAnsi="Wingdings" w:hint="default"/>
+      </w:rPr>
+    </w:lvl>
+    <w:lvl w:ilvl="3" w:tplc="04090001" w:tentative="1">
+      <w:start w:val="1"/>
+      <w:numFmt w:val="bullet"/>
+      <w:lvlText w:val=""/>
+      <w:lvlJc w:val="left"/>
+      <w:pPr>
+        <w:ind w:left="2880" w:hanging="360"/>
+      </w:pPr>
+      <w:rPr>
+        <w:rFonts w:ascii="Symbol" w:hAnsi="Symbol" w:hint="default"/>
+      </w:rPr>
+    </w:lvl>
+    <w:lvl w:ilvl="4" w:tplc="04090003" w:tentative="1">
+      <w:start w:val="1"/>
+      <w:numFmt w:val="bullet"/>
+      <w:lvlText w:val="o"/>
+      <w:lvlJc w:val="left"/>
+      <w:pPr>
+        <w:ind w:left="3600" w:hanging="360"/>
+      </w:pPr>
+      <w:rPr>
+        <w:rFonts w:ascii="Courier New" w:hAnsi="Courier New" w:cs="Courier New" w:hint="default"/>
+      </w:rPr>
+    </w:lvl>
+    <w:lvl w:ilvl="5" w:tplc="04090005" w:tentative="1">
+      <w:start w:val="1"/>
+      <w:numFmt w:val="bullet"/>
+      <w:lvlText w:val=""/>
+      <w:lvlJc w:val="left"/>
+      <w:pPr>
+        <w:ind w:left="4320" w:hanging="360"/>
+      </w:pPr>
+      <w:rPr>
+        <w:rFonts w:ascii="Wingdings" w:hAnsi="Wingdings" w:hint="default"/>
+      </w:rPr>
+    </w:lvl>
+    <w:lvl w:ilvl="6" w:tplc="04090001" w:tentative="1">
+      <w:start w:val="1"/>
+      <w:numFmt w:val="bullet"/>
+      <w:lvlText w:val=""/>
+      <w:lvlJc w:val="left"/>
+      <w:pPr>
+        <w:ind w:left="5040" w:hanging="360"/>
+      </w:pPr>
+      <w:rPr>
+        <w:rFonts w:ascii="Symbol" w:hAnsi="Symbol" w:hint="default"/>
+      </w:rPr>
+    </w:lvl>
+    <w:lvl w:ilvl="7" w:tplc="04090003" w:tentative="1">
+      <w:start w:val="1"/>
+      <w:numFmt w:val="bullet"/>
+      <w:lvlText w:val="o"/>
+      <w:lvlJc w:val="left"/>
+      <w:pPr>
+        <w:ind w:left="5760" w:hanging="360"/>
+      </w:pPr>
+      <w:rPr>
+        <w:rFonts w:ascii="Courier New" w:hAnsi="Courier New" w:cs="Courier New" w:hint="default"/>
+      </w:rPr>
+    </w:lvl>
+    <w:lvl w:ilvl="8" w:tplc="04090005" w:tentative="1">
+      <w:start w:val="1"/>
+      <w:numFmt w:val="bullet"/>
+      <w:lvlText w:val=""/>
+      <w:lvlJc w:val="left"/>
+      <w:pPr>
+        <w:ind w:left="6480" w:hanging="360"/>
+      </w:pPr>
+      <w:rPr>
+        <w:rFonts w:ascii="Wingdings" w:hAnsi="Wingdings" w:hint="default"/>
+      </w:rPr>
+    </w:lvl>
+  </w:abstractNum>
+  <w:num w:numId="1" w16cid:durableId="936518214">
+    <w:abstractNumId w:val="4"/>
+  </w:num>
+  <w:num w:numId="2" w16cid:durableId="1325670150">
+    <w:abstractNumId w:val="5"/>
+  </w:num>
+  <w:num w:numId="3" w16cid:durableId="7026911">
     <w:abstractNumId w:val="0"/>
   </w:num>
-  <w:num w:numId="2">
+  <w:num w:numId="4" w16cid:durableId="27218597">
+    <w:abstractNumId w:val="3"/>
+  </w:num>
+  <w:num w:numId="5" w16cid:durableId="411780444">
+    <w:abstractNumId w:val="2"/>
+  </w:num>
+  <w:num w:numId="6" w16cid:durableId="430586466">
     <w:abstractNumId w:val="1"/>
+  </w:num>
+  <w:num w:numId="7" w16cid:durableId="458691961">
+    <w:abstractNumId w:val="6"/>
   </w:num>
 </w:numbering>
 </file>
 
 <file path=word/styles.xml><?xml version="1.0" encoding="utf-8"?>
-<w:styles xmlns:mc="http://schemas.openxmlformats.org/markup-compatibility/2006" xmlns:r="http://schemas.openxmlformats.org/officeDocument/2006/relationships" xmlns:w="http://schemas.openxmlformats.org/wordprocessingml/2006/main" xmlns:w14="http://schemas.microsoft.com/office/word/2010/wordml" xmlns:w15="http://schemas.microsoft.com/office/word/2012/wordml" xmlns:w16cid="http://schemas.microsoft.com/office/word/2016/wordml/cid" xmlns:w16se="http://schemas.microsoft.com/office/word/2015/wordml/symex" mc:Ignorable="w14 w15 w16se w16cid">
+<w:styles xmlns:mc="http://schemas.openxmlformats.org/markup-compatibility/2006" xmlns:r="http://schemas.openxmlformats.org/officeDocument/2006/relationships" xmlns:w="http://schemas.openxmlformats.org/wordprocessingml/2006/main" xmlns:w14="http://schemas.microsoft.com/office/word/2010/wordml" xmlns:w15="http://schemas.microsoft.com/office/word/2012/wordml" xmlns:w16cex="http://schemas.microsoft.com/office/word/2018/wordml/cex" xmlns:w16cid="http://schemas.microsoft.com/office/word/2016/wordml/cid" xmlns:w16="http://schemas.microsoft.com/office/word/2018/wordml" xmlns:w16du="http://schemas.microsoft.com/office/word/2023/wordml/word16du" xmlns:w16sdtdh="http://schemas.microsoft.com/office/word/2020/wordml/sdtdatahash" xmlns:w16se="http://schemas.microsoft.com/office/word/2015/wordml/symex" mc:Ignorable="w14 w15 w16se w16cid w16 w16cex w16sdtdh w16du">
   <w:docDefaults>
     <w:rPrDefault>
       <w:rPr>
@@ -3752,7 +3838,7 @@
       </w:pPr>
     </w:pPrDefault>
   </w:docDefaults>
-  <w:latentStyles w:defLockedState="0" w:defUIPriority="99" w:defSemiHidden="0" w:defUnhideWhenUsed="0" w:defQFormat="0" w:count="375">
+  <w:latentStyles w:defLockedState="0" w:defUIPriority="99" w:defSemiHidden="0" w:defUnhideWhenUsed="0" w:defQFormat="0" w:count="376">
     <w:lsdException w:name="Normal" w:uiPriority="0" w:qFormat="1"/>
     <w:lsdException w:name="heading 1" w:uiPriority="9" w:qFormat="1"/>
     <w:lsdException w:name="heading 2" w:semiHidden="1" w:uiPriority="9" w:unhideWhenUsed="1" w:qFormat="1"/>
@@ -4128,6 +4214,7 @@
     <w:lsdException w:name="Smart Hyperlink" w:semiHidden="1" w:unhideWhenUsed="1"/>
     <w:lsdException w:name="Hashtag" w:semiHidden="1" w:unhideWhenUsed="1"/>
     <w:lsdException w:name="Unresolved Mention" w:semiHidden="1" w:unhideWhenUsed="1"/>
+    <w:lsdException w:name="Smart Link" w:semiHidden="1" w:unhideWhenUsed="1"/>
   </w:latentStyles>
   <w:style w:type="paragraph" w:default="1" w:styleId="Normal">
     <w:name w:val="Normal"/>
@@ -4141,9 +4228,10 @@
     <w:basedOn w:val="Normal"/>
     <w:uiPriority w:val="9"/>
     <w:qFormat/>
+    <w:rsid w:val="00BC2F8C"/>
     <w:pPr>
-      <w:spacing w:before="70"/>
-      <w:ind w:left="839" w:hanging="359"/>
+      <w:spacing w:before="240" w:after="240"/>
+      <w:ind w:left="360" w:hanging="360"/>
       <w:outlineLvl w:val="0"/>
     </w:pPr>
     <w:rPr>
@@ -4156,7 +4244,6 @@
   <w:style w:type="character" w:default="1" w:styleId="DefaultParagraphFont">
     <w:name w:val="Default Paragraph Font"/>
     <w:uiPriority w:val="1"/>
-    <w:semiHidden/>
     <w:unhideWhenUsed/>
   </w:style>
   <w:style w:type="table" w:default="1" w:styleId="TableNormal">
@@ -4239,6 +4326,32 @@
       <w:spacing w:before="1"/>
       <w:ind w:left="110"/>
     </w:pPr>
+  </w:style>
+  <w:style w:type="table" w:styleId="TableGrid">
+    <w:name w:val="Table Grid"/>
+    <w:basedOn w:val="TableNormal"/>
+    <w:uiPriority w:val="39"/>
+    <w:rsid w:val="00AC11D1"/>
+    <w:tblPr>
+      <w:tblBorders>
+        <w:top w:val="single" w:sz="4" w:space="0" w:color="auto"/>
+        <w:left w:val="single" w:sz="4" w:space="0" w:color="auto"/>
+        <w:bottom w:val="single" w:sz="4" w:space="0" w:color="auto"/>
+        <w:right w:val="single" w:sz="4" w:space="0" w:color="auto"/>
+        <w:insideH w:val="single" w:sz="4" w:space="0" w:color="auto"/>
+        <w:insideV w:val="single" w:sz="4" w:space="0" w:color="auto"/>
+      </w:tblBorders>
+    </w:tblPr>
+  </w:style>
+  <w:style w:type="character" w:styleId="PlaceholderText">
+    <w:name w:val="Placeholder Text"/>
+    <w:basedOn w:val="DefaultParagraphFont"/>
+    <w:uiPriority w:val="99"/>
+    <w:semiHidden/>
+    <w:rsid w:val="007E6194"/>
+    <w:rPr>
+      <w:color w:val="808080"/>
+    </w:rPr>
   </w:style>
 </w:styles>
 </file>
@@ -4524,4 +4637,38 @@
   <a:objectDefaults/>
   <a:extraClrSchemeLst/>
 </a:theme>
+</file>
+
+<file path=customXml/item1.xml><?xml version="1.0" encoding="utf-8"?>
+<b:Sources xmlns:b="http://schemas.openxmlformats.org/officeDocument/2006/bibliography" xmlns="http://schemas.openxmlformats.org/officeDocument/2006/bibliography" SelectedStyle="\APASixthEditionOfficeOnline.xsl" StyleName="APA" Version="6">
+  <b:Source>
+    <b:Tag>Bib23</b:Tag>
+    <b:SourceType>InternetSite</b:SourceType>
+    <b:Guid>{104BA1CA-AACA-44DE-BD70-FD58853271EE}</b:Guid>
+    <b:Title>computer-science</b:Title>
+    <b:Year>2023</b:Year>
+    <b:Author>
+      <b:Author>
+        <b:NameList>
+          <b:Person>
+            <b:Last>Bibek Ranabhat</b:Last>
+            <b:First>Eljish</b:First>
+            <b:Middle>Adhikari, Romin Basnet</b:Middle>
+          </b:Person>
+        </b:NameList>
+      </b:Author>
+    </b:Author>
+    <b:InternetSiteTitle>coursesidekick</b:InternetSiteTitle>
+    <b:URL>https://www.coursesidekick.com/computer-science/3357592</b:URL>
+    <b:RefOrder>1</b:RefOrder>
+  </b:Source>
+</b:Sources>
+</file>
+
+<file path=customXml/itemProps1.xml><?xml version="1.0" encoding="utf-8"?>
+<ds:datastoreItem xmlns:ds="http://schemas.openxmlformats.org/officeDocument/2006/customXml" ds:itemID="{DCF2C530-78B5-4862-A8CF-C0021B576C37}">
+  <ds:schemaRefs>
+    <ds:schemaRef ds:uri="http://schemas.openxmlformats.org/officeDocument/2006/bibliography"/>
+  </ds:schemaRefs>
+</ds:datastoreItem>
 </file>
</xml_diff>

<commit_message>
Method update and add reference
</commit_message>
<xml_diff>
--- a/Documentation/freelancing platform.docx
+++ b/Documentation/freelancing platform.docx
@@ -1,6 +1,6 @@
 
 <file path=word/document.xml><?xml version="1.0" encoding="utf-8"?>
-<w:document xmlns:wpc="http://schemas.microsoft.com/office/word/2010/wordprocessingCanvas" xmlns:cx="http://schemas.microsoft.com/office/drawing/2014/chartex" xmlns:cx1="http://schemas.microsoft.com/office/drawing/2015/9/8/chartex" xmlns:cx2="http://schemas.microsoft.com/office/drawing/2015/10/21/chartex" xmlns:cx3="http://schemas.microsoft.com/office/drawing/2016/5/9/chartex" xmlns:cx4="http://schemas.microsoft.com/office/drawing/2016/5/10/chartex" xmlns:cx5="http://schemas.microsoft.com/office/drawing/2016/5/11/chartex" xmlns:cx6="http://schemas.microsoft.com/office/drawing/2016/5/12/chartex" xmlns:cx7="http://schemas.microsoft.com/office/drawing/2016/5/13/chartex" xmlns:cx8="http://schemas.microsoft.com/office/drawing/2016/5/14/chartex" xmlns:mc="http://schemas.openxmlformats.org/markup-compatibility/2006" xmlns:aink="http://schemas.microsoft.com/office/drawing/2016/ink" xmlns:am3d="http://schemas.microsoft.com/office/drawing/2017/model3d" xmlns:o="urn:schemas-microsoft-com:office:office" xmlns:r="http://schemas.openxmlformats.org/officeDocument/2006/relationships" xmlns:m="http://schemas.openxmlformats.org/officeDocument/2006/math" xmlns:v="urn:schemas-microsoft-com:vml" xmlns:wp14="http://schemas.microsoft.com/office/word/2010/wordprocessingDrawing" xmlns:wp="http://schemas.openxmlformats.org/drawingml/2006/wordprocessingDrawing" xmlns:w10="urn:schemas-microsoft-com:office:word" xmlns:w="http://schemas.openxmlformats.org/wordprocessingml/2006/main" xmlns:w14="http://schemas.microsoft.com/office/word/2010/wordml" xmlns:w15="http://schemas.microsoft.com/office/word/2012/wordml" xmlns:w16cid="http://schemas.microsoft.com/office/word/2016/wordml/cid" xmlns:w16se="http://schemas.microsoft.com/office/word/2015/wordml/symex" xmlns:wpg="http://schemas.microsoft.com/office/word/2010/wordprocessingGroup" xmlns:wpi="http://schemas.microsoft.com/office/word/2010/wordprocessingInk" xmlns:wne="http://schemas.microsoft.com/office/word/2006/wordml" xmlns:wps="http://schemas.microsoft.com/office/word/2010/wordprocessingShape" mc:Ignorable="w14 w15 w16se w16cid wp14">
+<w:document xmlns:wpc="http://schemas.microsoft.com/office/word/2010/wordprocessingCanvas" xmlns:cx="http://schemas.microsoft.com/office/drawing/2014/chartex" xmlns:cx1="http://schemas.microsoft.com/office/drawing/2015/9/8/chartex" xmlns:cx2="http://schemas.microsoft.com/office/drawing/2015/10/21/chartex" xmlns:cx3="http://schemas.microsoft.com/office/drawing/2016/5/9/chartex" xmlns:cx4="http://schemas.microsoft.com/office/drawing/2016/5/10/chartex" xmlns:cx5="http://schemas.microsoft.com/office/drawing/2016/5/11/chartex" xmlns:cx6="http://schemas.microsoft.com/office/drawing/2016/5/12/chartex" xmlns:cx7="http://schemas.microsoft.com/office/drawing/2016/5/13/chartex" xmlns:cx8="http://schemas.microsoft.com/office/drawing/2016/5/14/chartex" xmlns:mc="http://schemas.openxmlformats.org/markup-compatibility/2006" xmlns:aink="http://schemas.microsoft.com/office/drawing/2016/ink" xmlns:am3d="http://schemas.microsoft.com/office/drawing/2017/model3d" xmlns:o="urn:schemas-microsoft-com:office:office" xmlns:oel="http://schemas.microsoft.com/office/2019/extlst" xmlns:r="http://schemas.openxmlformats.org/officeDocument/2006/relationships" xmlns:m="http://schemas.openxmlformats.org/officeDocument/2006/math" xmlns:v="urn:schemas-microsoft-com:vml" xmlns:wp14="http://schemas.microsoft.com/office/word/2010/wordprocessingDrawing" xmlns:wp="http://schemas.openxmlformats.org/drawingml/2006/wordprocessingDrawing" xmlns:w10="urn:schemas-microsoft-com:office:word" xmlns:w="http://schemas.openxmlformats.org/wordprocessingml/2006/main" xmlns:w14="http://schemas.microsoft.com/office/word/2010/wordml" xmlns:w15="http://schemas.microsoft.com/office/word/2012/wordml" xmlns:w16cex="http://schemas.microsoft.com/office/word/2018/wordml/cex" xmlns:w16cid="http://schemas.microsoft.com/office/word/2016/wordml/cid" xmlns:w16="http://schemas.microsoft.com/office/word/2018/wordml" xmlns:w16du="http://schemas.microsoft.com/office/word/2023/wordml/word16du" xmlns:w16sdtdh="http://schemas.microsoft.com/office/word/2020/wordml/sdtdatahash" xmlns:w16se="http://schemas.microsoft.com/office/word/2015/wordml/symex" xmlns:wpg="http://schemas.microsoft.com/office/word/2010/wordprocessingGroup" xmlns:wpi="http://schemas.microsoft.com/office/word/2010/wordprocessingInk" xmlns:wne="http://schemas.microsoft.com/office/word/2006/wordml" xmlns:wps="http://schemas.microsoft.com/office/word/2010/wordprocessingShape" mc:Ignorable="w14 w15 w16se w16cid w16 w16cex w16sdtdh w16du wp14">
   <w:body>
     <w:p>
       <w:pPr>
@@ -125,21 +125,12 @@
           <w:sz w:val="28"/>
         </w:rPr>
       </w:pPr>
-      <w:proofErr w:type="spellStart"/>
       <w:r>
         <w:rPr>
           <w:b/>
           <w:sz w:val="28"/>
         </w:rPr>
-        <w:t>Simalchaur</w:t>
-      </w:r>
-      <w:proofErr w:type="spellEnd"/>
-      <w:r>
-        <w:rPr>
-          <w:b/>
-          <w:sz w:val="28"/>
-        </w:rPr>
-        <w:t>,</w:t>
+        <w:t>Simalchaur,</w:t>
       </w:r>
       <w:r>
         <w:rPr>
@@ -833,21 +824,12 @@
                 <w:b/>
               </w:rPr>
             </w:pPr>
-            <w:proofErr w:type="spellStart"/>
             <w:r>
               <w:rPr>
                 <w:sz w:val="24"/>
                 <w:szCs w:val="24"/>
               </w:rPr>
-              <w:t>Suyan</w:t>
-            </w:r>
-            <w:proofErr w:type="spellEnd"/>
-            <w:r>
-              <w:rPr>
-                <w:sz w:val="24"/>
-                <w:szCs w:val="24"/>
-              </w:rPr>
-              <w:t xml:space="preserve"> Thapa</w:t>
+              <w:t>Suyan Thapa</w:t>
             </w:r>
           </w:p>
         </w:tc>
@@ -946,6 +928,7 @@
         <w:jc w:val="center"/>
         <w:rPr>
           <w:b/>
+          <w:spacing w:val="-2"/>
           <w:sz w:val="24"/>
         </w:rPr>
       </w:pPr>
@@ -962,647 +945,1585 @@
           <w:spacing w:val="-2"/>
           <w:sz w:val="24"/>
         </w:rPr>
-        <w:t xml:space="preserve"> 30/09/2024</w:t>
-      </w:r>
-    </w:p>
-    <w:p>
-      <w:pPr>
-        <w:tabs>
-          <w:tab w:val="left" w:pos="2764"/>
-          <w:tab w:val="left" w:pos="4939"/>
-          <w:tab w:val="left" w:pos="6244"/>
-        </w:tabs>
-        <w:spacing w:before="240" w:after="240" w:line="360" w:lineRule="auto"/>
-        <w:sectPr>
-          <w:type w:val="continuous"/>
-          <w:pgSz w:w="11910" w:h="16840"/>
-          <w:pgMar w:top="1420" w:right="1200" w:bottom="280" w:left="1680" w:header="720" w:footer="720" w:gutter="0"/>
-          <w:cols w:space="720"/>
-        </w:sectPr>
-      </w:pPr>
-    </w:p>
-    <w:p>
-      <w:pPr>
-        <w:pStyle w:val="BodyText"/>
-        <w:tabs>
-          <w:tab w:val="left" w:pos="2354"/>
-          <w:tab w:val="right" w:pos="5219"/>
-        </w:tabs>
-        <w:spacing w:before="240" w:after="240" w:line="360" w:lineRule="auto"/>
-        <w:sectPr>
-          <w:type w:val="continuous"/>
-          <w:pgSz w:w="11910" w:h="16840"/>
-          <w:pgMar w:top="1420" w:right="1200" w:bottom="280" w:left="1680" w:header="720" w:footer="720" w:gutter="0"/>
-          <w:cols w:num="2" w:space="720" w:equalWidth="0">
-            <w:col w:w="2545" w:space="40"/>
-            <w:col w:w="6445"/>
-          </w:cols>
-        </w:sectPr>
-      </w:pPr>
-    </w:p>
-    <w:p>
-      <w:pPr>
-        <w:spacing w:before="240" w:after="240" w:line="360" w:lineRule="auto"/>
+        <w:fldChar w:fldCharType="begin"/>
+      </w:r>
+      <w:r>
+        <w:rPr>
+          <w:b/>
+          <w:spacing w:val="-2"/>
+          <w:sz w:val="24"/>
+        </w:rPr>
+        <w:instrText xml:space="preserve"> DATE \@ "M/d/yyyy" </w:instrText>
+      </w:r>
+      <w:r>
+        <w:rPr>
+          <w:b/>
+          <w:spacing w:val="-2"/>
+          <w:sz w:val="24"/>
+        </w:rPr>
+        <w:fldChar w:fldCharType="separate"/>
+      </w:r>
+      <w:r>
+        <w:rPr>
+          <w:b/>
+          <w:noProof/>
+          <w:spacing w:val="-2"/>
+          <w:sz w:val="24"/>
+        </w:rPr>
+        <w:t>10/2/2024</w:t>
+      </w:r>
+      <w:r>
+        <w:rPr>
+          <w:b/>
+          <w:spacing w:val="-2"/>
+          <w:sz w:val="24"/>
+        </w:rPr>
+        <w:fldChar w:fldCharType="end"/>
+      </w:r>
+      <w:r>
+        <w:rPr>
+          <w:b/>
+          <w:spacing w:val="-2"/>
+          <w:sz w:val="24"/>
+        </w:rPr>
+        <w:br w:type="page"/>
+      </w:r>
+    </w:p>
+    <w:p>
+      <w:pPr>
+        <w:pStyle w:val="Heading1"/>
+        <w:spacing w:line="360" w:lineRule="auto"/>
         <w:jc w:val="center"/>
-        <w:rPr>
-          <w:sz w:val="24"/>
-        </w:rPr>
-        <w:sectPr>
-          <w:type w:val="continuous"/>
-          <w:pgSz w:w="11910" w:h="16840"/>
-          <w:pgMar w:top="1420" w:right="1200" w:bottom="280" w:left="1680" w:header="720" w:footer="720" w:gutter="0"/>
-          <w:cols w:space="720"/>
-        </w:sectPr>
-      </w:pPr>
-    </w:p>
-    <w:sdt>
-      <w:sdtPr>
+      </w:pPr>
+      <w:bookmarkStart w:id="0" w:name="_Toc178748492"/>
+      <w:r>
+        <w:lastRenderedPageBreak/>
+        <w:t>Table of Contents</w:t>
+      </w:r>
+      <w:bookmarkEnd w:id="0"/>
+      <w:r>
         <w:rPr>
           <w:b w:val="0"/>
           <w:bCs w:val="0"/>
           <w:sz w:val="24"/>
           <w:szCs w:val="24"/>
         </w:rPr>
-        <w:id w:val="467394865"/>
-        <w:docPartObj>
-          <w:docPartGallery w:val="Table of Contents"/>
-          <w:docPartUnique/>
-        </w:docPartObj>
-      </w:sdtPr>
-      <w:sdtEndPr/>
-      <w:sdtContent>
-        <w:p>
-          <w:pPr>
-            <w:pStyle w:val="TOC1"/>
-            <w:spacing w:before="240" w:after="240" w:line="360" w:lineRule="auto"/>
-            <w:ind w:left="0"/>
-          </w:pPr>
-          <w:r>
-            <w:t>Table</w:t>
-          </w:r>
-          <w:r>
-            <w:rPr>
-              <w:spacing w:val="-4"/>
-            </w:rPr>
-            <w:t xml:space="preserve"> </w:t>
-          </w:r>
-          <w:r>
-            <w:t>of</w:t>
-          </w:r>
-          <w:r>
-            <w:rPr>
-              <w:spacing w:val="-4"/>
-            </w:rPr>
-            <w:t xml:space="preserve"> </w:t>
-          </w:r>
-          <w:r>
-            <w:rPr>
-              <w:spacing w:val="-2"/>
-            </w:rPr>
-            <w:t>Contents</w:t>
-          </w:r>
-        </w:p>
-        <w:p>
-          <w:pPr>
-            <w:pStyle w:val="TOC2"/>
-            <w:tabs>
-              <w:tab w:val="left" w:leader="dot" w:pos="8613"/>
-            </w:tabs>
-            <w:spacing w:before="240" w:after="240" w:line="360" w:lineRule="auto"/>
-            <w:ind w:left="0" w:firstLine="0"/>
-            <w:rPr>
-              <w:rFonts w:ascii="Calibri"/>
-            </w:rPr>
-          </w:pPr>
-          <w:r>
-            <w:rPr>
-              <w:rFonts w:ascii="Calibri"/>
-            </w:rPr>
-            <w:t>Table</w:t>
-          </w:r>
-          <w:r>
-            <w:rPr>
-              <w:rFonts w:ascii="Calibri"/>
-              <w:spacing w:val="-3"/>
-            </w:rPr>
-            <w:t xml:space="preserve"> </w:t>
-          </w:r>
-          <w:r>
-            <w:rPr>
-              <w:rFonts w:ascii="Calibri"/>
-            </w:rPr>
-            <w:t>of</w:t>
-          </w:r>
-          <w:r>
-            <w:rPr>
-              <w:rFonts w:ascii="Calibri"/>
-              <w:spacing w:val="-1"/>
-            </w:rPr>
-            <w:t xml:space="preserve"> </w:t>
-          </w:r>
-          <w:r>
-            <w:rPr>
-              <w:rFonts w:ascii="Calibri"/>
-              <w:spacing w:val="-2"/>
-            </w:rPr>
-            <w:t>Figures</w:t>
-          </w:r>
-          <w:r>
-            <w:tab/>
-          </w:r>
-          <w:r>
-            <w:rPr>
-              <w:rFonts w:ascii="Calibri"/>
-              <w:spacing w:val="-5"/>
-            </w:rPr>
-            <w:t>iii</w:t>
-          </w:r>
-        </w:p>
-        <w:p>
-          <w:pPr>
-            <w:pStyle w:val="TOC2"/>
-            <w:tabs>
-              <w:tab w:val="left" w:leader="dot" w:pos="8592"/>
-            </w:tabs>
-            <w:spacing w:before="240" w:after="240" w:line="360" w:lineRule="auto"/>
-            <w:ind w:left="0" w:firstLine="0"/>
-          </w:pPr>
-          <w:r>
-            <w:rPr>
-              <w:spacing w:val="-2"/>
-            </w:rPr>
-            <w:t>Abbreviations</w:t>
-          </w:r>
-          <w:r>
-            <w:tab/>
-          </w:r>
-          <w:r>
-            <w:rPr>
-              <w:spacing w:val="-5"/>
-            </w:rPr>
-            <w:t>iv</w:t>
-          </w:r>
-        </w:p>
-        <w:p>
-          <w:pPr>
-            <w:pStyle w:val="TOC2"/>
-            <w:numPr>
-              <w:ilvl w:val="0"/>
-              <w:numId w:val="2"/>
-            </w:numPr>
-            <w:tabs>
-              <w:tab w:val="left" w:pos="959"/>
-              <w:tab w:val="left" w:leader="dot" w:pos="8658"/>
-            </w:tabs>
-            <w:spacing w:before="240" w:after="240" w:line="360" w:lineRule="auto"/>
-            <w:ind w:left="0" w:hanging="479"/>
-          </w:pPr>
-          <w:r>
-            <w:rPr>
-              <w:spacing w:val="-2"/>
-            </w:rPr>
-            <w:t>Introduction</w:t>
-          </w:r>
-          <w:r>
-            <w:tab/>
-          </w:r>
-          <w:r>
-            <w:rPr>
-              <w:spacing w:val="-10"/>
-            </w:rPr>
-            <w:t>1</w:t>
-          </w:r>
-        </w:p>
-        <w:p>
-          <w:pPr>
-            <w:pStyle w:val="TOC2"/>
-            <w:numPr>
-              <w:ilvl w:val="0"/>
-              <w:numId w:val="2"/>
-            </w:numPr>
-            <w:tabs>
-              <w:tab w:val="left" w:pos="959"/>
-              <w:tab w:val="left" w:leader="dot" w:pos="8658"/>
-            </w:tabs>
-            <w:spacing w:before="240" w:after="240" w:line="360" w:lineRule="auto"/>
-            <w:ind w:left="0" w:hanging="479"/>
-          </w:pPr>
-          <w:r>
-            <w:t>Background</w:t>
-          </w:r>
-          <w:r>
-            <w:rPr>
-              <w:spacing w:val="-2"/>
-            </w:rPr>
-            <w:t xml:space="preserve"> Study</w:t>
-          </w:r>
-          <w:r>
-            <w:tab/>
-          </w:r>
-          <w:r>
-            <w:rPr>
-              <w:spacing w:val="-12"/>
-            </w:rPr>
-            <w:t>2</w:t>
-          </w:r>
-        </w:p>
-        <w:p>
-          <w:pPr>
-            <w:pStyle w:val="TOC2"/>
-            <w:numPr>
-              <w:ilvl w:val="0"/>
-              <w:numId w:val="2"/>
-            </w:numPr>
-            <w:tabs>
-              <w:tab w:val="left" w:pos="959"/>
-              <w:tab w:val="left" w:leader="dot" w:pos="8658"/>
-            </w:tabs>
-            <w:spacing w:before="240" w:after="240" w:line="360" w:lineRule="auto"/>
-            <w:ind w:left="0" w:hanging="479"/>
-          </w:pPr>
-          <w:r>
-            <w:t>Problem</w:t>
-          </w:r>
-          <w:r>
-            <w:rPr>
-              <w:spacing w:val="-1"/>
-            </w:rPr>
-            <w:t xml:space="preserve"> </w:t>
-          </w:r>
-          <w:r>
-            <w:rPr>
-              <w:spacing w:val="-2"/>
-            </w:rPr>
-            <w:t>Statement</w:t>
-          </w:r>
-          <w:r>
-            <w:tab/>
-          </w:r>
-          <w:r>
-            <w:rPr>
-              <w:spacing w:val="-10"/>
-            </w:rPr>
-            <w:t>3</w:t>
-          </w:r>
-        </w:p>
-        <w:p>
-          <w:pPr>
-            <w:pStyle w:val="TOC2"/>
-            <w:numPr>
-              <w:ilvl w:val="0"/>
-              <w:numId w:val="2"/>
-            </w:numPr>
-            <w:tabs>
-              <w:tab w:val="left" w:pos="959"/>
-              <w:tab w:val="left" w:leader="dot" w:pos="8658"/>
-            </w:tabs>
-            <w:spacing w:before="240" w:after="240" w:line="360" w:lineRule="auto"/>
-            <w:ind w:left="0" w:hanging="479"/>
-          </w:pPr>
-          <w:hyperlink w:anchor="_TOC_250004" w:history="1">
-            <w:r>
-              <w:rPr>
-                <w:spacing w:val="-2"/>
-              </w:rPr>
-              <w:t>Objectives</w:t>
-            </w:r>
-            <w:r>
-              <w:tab/>
-            </w:r>
-            <w:r>
-              <w:rPr>
-                <w:spacing w:val="-10"/>
-              </w:rPr>
-              <w:t>4</w:t>
-            </w:r>
-          </w:hyperlink>
-        </w:p>
-        <w:p>
-          <w:pPr>
-            <w:pStyle w:val="TOC2"/>
-            <w:numPr>
-              <w:ilvl w:val="0"/>
-              <w:numId w:val="2"/>
-            </w:numPr>
-            <w:tabs>
-              <w:tab w:val="left" w:pos="959"/>
-              <w:tab w:val="left" w:leader="dot" w:pos="8658"/>
-            </w:tabs>
-            <w:spacing w:before="240" w:after="240" w:line="360" w:lineRule="auto"/>
-            <w:ind w:left="0" w:hanging="479"/>
-          </w:pPr>
-          <w:hyperlink w:anchor="_TOC_250003" w:history="1">
-            <w:r>
-              <w:rPr>
-                <w:spacing w:val="-2"/>
-              </w:rPr>
-              <w:t>Methodology</w:t>
-            </w:r>
-            <w:r>
-              <w:tab/>
-            </w:r>
-            <w:r>
-              <w:rPr>
-                <w:spacing w:val="-10"/>
-              </w:rPr>
-              <w:t>5</w:t>
-            </w:r>
-          </w:hyperlink>
-        </w:p>
-        <w:p>
-          <w:pPr>
-            <w:pStyle w:val="TOC2"/>
-            <w:numPr>
-              <w:ilvl w:val="0"/>
-              <w:numId w:val="2"/>
-            </w:numPr>
-            <w:tabs>
-              <w:tab w:val="left" w:pos="959"/>
-              <w:tab w:val="left" w:leader="dot" w:pos="8658"/>
-            </w:tabs>
-            <w:spacing w:before="240" w:after="240" w:line="360" w:lineRule="auto"/>
-            <w:ind w:left="0" w:hanging="479"/>
-          </w:pPr>
-          <w:hyperlink w:anchor="_TOC_250002" w:history="1">
-            <w:r>
-              <w:t>Project</w:t>
-            </w:r>
-            <w:r>
-              <w:rPr>
-                <w:spacing w:val="-4"/>
-              </w:rPr>
-              <w:t xml:space="preserve"> </w:t>
-            </w:r>
-            <w:r>
-              <w:t>Gantt</w:t>
-            </w:r>
-            <w:r>
-              <w:rPr>
-                <w:spacing w:val="-1"/>
-              </w:rPr>
-              <w:t xml:space="preserve"> </w:t>
-            </w:r>
-            <w:r>
-              <w:rPr>
-                <w:spacing w:val="-4"/>
-              </w:rPr>
-              <w:t>chart</w:t>
-            </w:r>
-            <w:r>
-              <w:tab/>
-            </w:r>
-            <w:r>
-              <w:rPr>
-                <w:spacing w:val="-10"/>
-              </w:rPr>
-              <w:t>6</w:t>
-            </w:r>
-          </w:hyperlink>
-        </w:p>
-        <w:p>
-          <w:pPr>
-            <w:pStyle w:val="TOC2"/>
-            <w:numPr>
-              <w:ilvl w:val="0"/>
-              <w:numId w:val="2"/>
-            </w:numPr>
-            <w:tabs>
-              <w:tab w:val="left" w:pos="959"/>
-              <w:tab w:val="left" w:leader="dot" w:pos="8658"/>
-            </w:tabs>
-            <w:spacing w:before="240" w:after="240" w:line="360" w:lineRule="auto"/>
-            <w:ind w:left="0" w:hanging="479"/>
-          </w:pPr>
-          <w:hyperlink w:anchor="_TOC_250001" w:history="1">
-            <w:r>
-              <w:rPr>
-                <w:spacing w:val="-2"/>
-              </w:rPr>
-              <w:t>Deliverables</w:t>
-            </w:r>
-            <w:r>
-              <w:tab/>
-            </w:r>
-            <w:r>
-              <w:rPr>
-                <w:spacing w:val="-10"/>
-              </w:rPr>
-              <w:t>7</w:t>
-            </w:r>
-          </w:hyperlink>
-        </w:p>
-        <w:p>
-          <w:pPr>
-            <w:pStyle w:val="TOC2"/>
-            <w:numPr>
-              <w:ilvl w:val="0"/>
-              <w:numId w:val="2"/>
-            </w:numPr>
-            <w:tabs>
-              <w:tab w:val="left" w:pos="959"/>
-              <w:tab w:val="left" w:leader="dot" w:pos="8658"/>
-            </w:tabs>
-            <w:spacing w:before="240" w:after="240" w:line="360" w:lineRule="auto"/>
-            <w:ind w:left="0" w:hanging="479"/>
-          </w:pPr>
-          <w:hyperlink w:anchor="_TOC_250000" w:history="1">
-            <w:r>
-              <w:rPr>
-                <w:spacing w:val="-2"/>
-              </w:rPr>
-              <w:t>Reference</w:t>
-            </w:r>
-            <w:r>
-              <w:tab/>
-            </w:r>
-            <w:r>
-              <w:rPr>
-                <w:spacing w:val="-10"/>
-              </w:rPr>
-              <w:t>8</w:t>
-            </w:r>
-          </w:hyperlink>
-        </w:p>
-      </w:sdtContent>
-    </w:sdt>
+        <w:fldChar w:fldCharType="begin"/>
+      </w:r>
+      <w:r>
+        <w:rPr>
+          <w:b w:val="0"/>
+          <w:bCs w:val="0"/>
+          <w:sz w:val="24"/>
+          <w:szCs w:val="24"/>
+        </w:rPr>
+        <w:instrText xml:space="preserve"> TOC \o "1-3" \h \z \u </w:instrText>
+      </w:r>
+      <w:r>
+        <w:rPr>
+          <w:b w:val="0"/>
+          <w:bCs w:val="0"/>
+          <w:sz w:val="24"/>
+          <w:szCs w:val="24"/>
+        </w:rPr>
+        <w:fldChar w:fldCharType="separate"/>
+      </w:r>
+    </w:p>
+    <w:p>
+      <w:pPr>
+        <w:pStyle w:val="TOC1"/>
+        <w:tabs>
+          <w:tab w:val="right" w:leader="dot" w:pos="9020"/>
+        </w:tabs>
+        <w:spacing w:line="360" w:lineRule="auto"/>
+        <w:jc w:val="both"/>
+        <w:rPr>
+          <w:rFonts w:asciiTheme="minorHAnsi" w:eastAsiaTheme="minorEastAsia" w:hAnsiTheme="minorHAnsi" w:cstheme="minorBidi"/>
+          <w:b w:val="0"/>
+          <w:bCs w:val="0"/>
+          <w:noProof/>
+          <w:kern w:val="2"/>
+          <w:sz w:val="24"/>
+          <w:szCs w:val="24"/>
+          <w14:ligatures w14:val="standardContextual"/>
+        </w:rPr>
+      </w:pPr>
+      <w:hyperlink w:anchor="_Toc178748493" w:history="1">
+        <w:r>
+          <w:rPr>
+            <w:rStyle w:val="Hyperlink"/>
+            <w:b w:val="0"/>
+            <w:bCs w:val="0"/>
+            <w:noProof/>
+            <w:sz w:val="24"/>
+            <w:szCs w:val="24"/>
+          </w:rPr>
+          <w:t>Table</w:t>
+        </w:r>
+        <w:r>
+          <w:rPr>
+            <w:rStyle w:val="Hyperlink"/>
+            <w:b w:val="0"/>
+            <w:bCs w:val="0"/>
+            <w:noProof/>
+            <w:spacing w:val="-4"/>
+            <w:sz w:val="24"/>
+            <w:szCs w:val="24"/>
+          </w:rPr>
+          <w:t xml:space="preserve"> </w:t>
+        </w:r>
+        <w:r>
+          <w:rPr>
+            <w:rStyle w:val="Hyperlink"/>
+            <w:b w:val="0"/>
+            <w:bCs w:val="0"/>
+            <w:noProof/>
+            <w:sz w:val="24"/>
+            <w:szCs w:val="24"/>
+          </w:rPr>
+          <w:t>of</w:t>
+        </w:r>
+        <w:r>
+          <w:rPr>
+            <w:rStyle w:val="Hyperlink"/>
+            <w:b w:val="0"/>
+            <w:bCs w:val="0"/>
+            <w:noProof/>
+            <w:spacing w:val="-4"/>
+            <w:sz w:val="24"/>
+            <w:szCs w:val="24"/>
+          </w:rPr>
+          <w:t xml:space="preserve"> </w:t>
+        </w:r>
+        <w:r>
+          <w:rPr>
+            <w:rStyle w:val="Hyperlink"/>
+            <w:b w:val="0"/>
+            <w:bCs w:val="0"/>
+            <w:noProof/>
+            <w:spacing w:val="-2"/>
+            <w:sz w:val="24"/>
+            <w:szCs w:val="24"/>
+          </w:rPr>
+          <w:t>Figures</w:t>
+        </w:r>
+        <w:r>
+          <w:rPr>
+            <w:b w:val="0"/>
+            <w:bCs w:val="0"/>
+            <w:noProof/>
+            <w:webHidden/>
+            <w:sz w:val="24"/>
+            <w:szCs w:val="24"/>
+          </w:rPr>
+          <w:tab/>
+        </w:r>
+        <w:r>
+          <w:rPr>
+            <w:b w:val="0"/>
+            <w:bCs w:val="0"/>
+            <w:noProof/>
+            <w:webHidden/>
+            <w:sz w:val="24"/>
+            <w:szCs w:val="24"/>
+          </w:rPr>
+          <w:fldChar w:fldCharType="begin"/>
+        </w:r>
+        <w:r>
+          <w:rPr>
+            <w:b w:val="0"/>
+            <w:bCs w:val="0"/>
+            <w:noProof/>
+            <w:webHidden/>
+            <w:sz w:val="24"/>
+            <w:szCs w:val="24"/>
+          </w:rPr>
+          <w:instrText xml:space="preserve"> PAGEREF _Toc178748493 \h </w:instrText>
+        </w:r>
+        <w:r>
+          <w:rPr>
+            <w:b w:val="0"/>
+            <w:bCs w:val="0"/>
+            <w:noProof/>
+            <w:webHidden/>
+            <w:sz w:val="24"/>
+            <w:szCs w:val="24"/>
+          </w:rPr>
+        </w:r>
+        <w:r>
+          <w:rPr>
+            <w:b w:val="0"/>
+            <w:bCs w:val="0"/>
+            <w:noProof/>
+            <w:webHidden/>
+            <w:sz w:val="24"/>
+            <w:szCs w:val="24"/>
+          </w:rPr>
+          <w:fldChar w:fldCharType="separate"/>
+        </w:r>
+        <w:r>
+          <w:rPr>
+            <w:b w:val="0"/>
+            <w:bCs w:val="0"/>
+            <w:noProof/>
+            <w:webHidden/>
+            <w:sz w:val="24"/>
+            <w:szCs w:val="24"/>
+          </w:rPr>
+          <w:t>iii</w:t>
+        </w:r>
+        <w:r>
+          <w:rPr>
+            <w:b w:val="0"/>
+            <w:bCs w:val="0"/>
+            <w:noProof/>
+            <w:webHidden/>
+            <w:sz w:val="24"/>
+            <w:szCs w:val="24"/>
+          </w:rPr>
+          <w:fldChar w:fldCharType="end"/>
+        </w:r>
+      </w:hyperlink>
+    </w:p>
+    <w:p>
+      <w:pPr>
+        <w:pStyle w:val="TOC1"/>
+        <w:tabs>
+          <w:tab w:val="left" w:pos="959"/>
+          <w:tab w:val="right" w:leader="dot" w:pos="9020"/>
+        </w:tabs>
+        <w:spacing w:line="360" w:lineRule="auto"/>
+        <w:jc w:val="both"/>
+        <w:rPr>
+          <w:rFonts w:asciiTheme="minorHAnsi" w:eastAsiaTheme="minorEastAsia" w:hAnsiTheme="minorHAnsi" w:cstheme="minorBidi"/>
+          <w:b w:val="0"/>
+          <w:bCs w:val="0"/>
+          <w:noProof/>
+          <w:kern w:val="2"/>
+          <w:sz w:val="24"/>
+          <w:szCs w:val="24"/>
+          <w14:ligatures w14:val="standardContextual"/>
+        </w:rPr>
+      </w:pPr>
+      <w:hyperlink w:anchor="_Toc178748494" w:history="1">
+        <w:r>
+          <w:rPr>
+            <w:rStyle w:val="Hyperlink"/>
+            <w:b w:val="0"/>
+            <w:bCs w:val="0"/>
+            <w:noProof/>
+            <w:spacing w:val="-1"/>
+            <w:sz w:val="24"/>
+            <w:szCs w:val="24"/>
+          </w:rPr>
+          <w:t>1.</w:t>
+        </w:r>
+        <w:r>
+          <w:rPr>
+            <w:rFonts w:asciiTheme="minorHAnsi" w:eastAsiaTheme="minorEastAsia" w:hAnsiTheme="minorHAnsi" w:cstheme="minorBidi"/>
+            <w:b w:val="0"/>
+            <w:bCs w:val="0"/>
+            <w:noProof/>
+            <w:kern w:val="2"/>
+            <w:sz w:val="24"/>
+            <w:szCs w:val="24"/>
+            <w14:ligatures w14:val="standardContextual"/>
+          </w:rPr>
+          <w:tab/>
+        </w:r>
+        <w:r>
+          <w:rPr>
+            <w:rStyle w:val="Hyperlink"/>
+            <w:b w:val="0"/>
+            <w:bCs w:val="0"/>
+            <w:noProof/>
+            <w:spacing w:val="-2"/>
+            <w:sz w:val="24"/>
+            <w:szCs w:val="24"/>
+          </w:rPr>
+          <w:t>Introduction</w:t>
+        </w:r>
+        <w:r>
+          <w:rPr>
+            <w:b w:val="0"/>
+            <w:bCs w:val="0"/>
+            <w:noProof/>
+            <w:webHidden/>
+            <w:sz w:val="24"/>
+            <w:szCs w:val="24"/>
+          </w:rPr>
+          <w:tab/>
+        </w:r>
+        <w:r>
+          <w:rPr>
+            <w:b w:val="0"/>
+            <w:bCs w:val="0"/>
+            <w:noProof/>
+            <w:webHidden/>
+            <w:sz w:val="24"/>
+            <w:szCs w:val="24"/>
+          </w:rPr>
+          <w:fldChar w:fldCharType="begin"/>
+        </w:r>
+        <w:r>
+          <w:rPr>
+            <w:b w:val="0"/>
+            <w:bCs w:val="0"/>
+            <w:noProof/>
+            <w:webHidden/>
+            <w:sz w:val="24"/>
+            <w:szCs w:val="24"/>
+          </w:rPr>
+          <w:instrText xml:space="preserve"> PAGEREF _Toc178748494 \h </w:instrText>
+        </w:r>
+        <w:r>
+          <w:rPr>
+            <w:b w:val="0"/>
+            <w:bCs w:val="0"/>
+            <w:noProof/>
+            <w:webHidden/>
+            <w:sz w:val="24"/>
+            <w:szCs w:val="24"/>
+          </w:rPr>
+        </w:r>
+        <w:r>
+          <w:rPr>
+            <w:b w:val="0"/>
+            <w:bCs w:val="0"/>
+            <w:noProof/>
+            <w:webHidden/>
+            <w:sz w:val="24"/>
+            <w:szCs w:val="24"/>
+          </w:rPr>
+          <w:fldChar w:fldCharType="separate"/>
+        </w:r>
+        <w:r>
+          <w:rPr>
+            <w:b w:val="0"/>
+            <w:bCs w:val="0"/>
+            <w:noProof/>
+            <w:webHidden/>
+            <w:sz w:val="24"/>
+            <w:szCs w:val="24"/>
+          </w:rPr>
+          <w:t>1</w:t>
+        </w:r>
+        <w:r>
+          <w:rPr>
+            <w:b w:val="0"/>
+            <w:bCs w:val="0"/>
+            <w:noProof/>
+            <w:webHidden/>
+            <w:sz w:val="24"/>
+            <w:szCs w:val="24"/>
+          </w:rPr>
+          <w:fldChar w:fldCharType="end"/>
+        </w:r>
+      </w:hyperlink>
+    </w:p>
+    <w:p>
+      <w:pPr>
+        <w:pStyle w:val="TOC1"/>
+        <w:tabs>
+          <w:tab w:val="left" w:pos="959"/>
+          <w:tab w:val="right" w:leader="dot" w:pos="9020"/>
+        </w:tabs>
+        <w:spacing w:line="360" w:lineRule="auto"/>
+        <w:jc w:val="both"/>
+        <w:rPr>
+          <w:rFonts w:asciiTheme="minorHAnsi" w:eastAsiaTheme="minorEastAsia" w:hAnsiTheme="minorHAnsi" w:cstheme="minorBidi"/>
+          <w:b w:val="0"/>
+          <w:bCs w:val="0"/>
+          <w:noProof/>
+          <w:kern w:val="2"/>
+          <w:sz w:val="24"/>
+          <w:szCs w:val="24"/>
+          <w14:ligatures w14:val="standardContextual"/>
+        </w:rPr>
+      </w:pPr>
+      <w:hyperlink w:anchor="_Toc178748495" w:history="1">
+        <w:r>
+          <w:rPr>
+            <w:rStyle w:val="Hyperlink"/>
+            <w:b w:val="0"/>
+            <w:bCs w:val="0"/>
+            <w:noProof/>
+            <w:spacing w:val="-1"/>
+            <w:sz w:val="24"/>
+            <w:szCs w:val="24"/>
+          </w:rPr>
+          <w:t>2.</w:t>
+        </w:r>
+        <w:r>
+          <w:rPr>
+            <w:rFonts w:asciiTheme="minorHAnsi" w:eastAsiaTheme="minorEastAsia" w:hAnsiTheme="minorHAnsi" w:cstheme="minorBidi"/>
+            <w:b w:val="0"/>
+            <w:bCs w:val="0"/>
+            <w:noProof/>
+            <w:kern w:val="2"/>
+            <w:sz w:val="24"/>
+            <w:szCs w:val="24"/>
+            <w14:ligatures w14:val="standardContextual"/>
+          </w:rPr>
+          <w:tab/>
+        </w:r>
+        <w:r>
+          <w:rPr>
+            <w:rStyle w:val="Hyperlink"/>
+            <w:b w:val="0"/>
+            <w:bCs w:val="0"/>
+            <w:noProof/>
+            <w:sz w:val="24"/>
+            <w:szCs w:val="24"/>
+          </w:rPr>
+          <w:t>Problem Statement</w:t>
+        </w:r>
+        <w:r>
+          <w:rPr>
+            <w:b w:val="0"/>
+            <w:bCs w:val="0"/>
+            <w:noProof/>
+            <w:webHidden/>
+            <w:sz w:val="24"/>
+            <w:szCs w:val="24"/>
+          </w:rPr>
+          <w:tab/>
+        </w:r>
+        <w:r>
+          <w:rPr>
+            <w:b w:val="0"/>
+            <w:bCs w:val="0"/>
+            <w:noProof/>
+            <w:webHidden/>
+            <w:sz w:val="24"/>
+            <w:szCs w:val="24"/>
+          </w:rPr>
+          <w:fldChar w:fldCharType="begin"/>
+        </w:r>
+        <w:r>
+          <w:rPr>
+            <w:b w:val="0"/>
+            <w:bCs w:val="0"/>
+            <w:noProof/>
+            <w:webHidden/>
+            <w:sz w:val="24"/>
+            <w:szCs w:val="24"/>
+          </w:rPr>
+          <w:instrText xml:space="preserve"> PAGEREF _Toc178748495 \h </w:instrText>
+        </w:r>
+        <w:r>
+          <w:rPr>
+            <w:b w:val="0"/>
+            <w:bCs w:val="0"/>
+            <w:noProof/>
+            <w:webHidden/>
+            <w:sz w:val="24"/>
+            <w:szCs w:val="24"/>
+          </w:rPr>
+        </w:r>
+        <w:r>
+          <w:rPr>
+            <w:b w:val="0"/>
+            <w:bCs w:val="0"/>
+            <w:noProof/>
+            <w:webHidden/>
+            <w:sz w:val="24"/>
+            <w:szCs w:val="24"/>
+          </w:rPr>
+          <w:fldChar w:fldCharType="separate"/>
+        </w:r>
+        <w:r>
+          <w:rPr>
+            <w:b w:val="0"/>
+            <w:bCs w:val="0"/>
+            <w:noProof/>
+            <w:webHidden/>
+            <w:sz w:val="24"/>
+            <w:szCs w:val="24"/>
+          </w:rPr>
+          <w:t>2</w:t>
+        </w:r>
+        <w:r>
+          <w:rPr>
+            <w:b w:val="0"/>
+            <w:bCs w:val="0"/>
+            <w:noProof/>
+            <w:webHidden/>
+            <w:sz w:val="24"/>
+            <w:szCs w:val="24"/>
+          </w:rPr>
+          <w:fldChar w:fldCharType="end"/>
+        </w:r>
+      </w:hyperlink>
+    </w:p>
+    <w:p>
+      <w:pPr>
+        <w:pStyle w:val="TOC1"/>
+        <w:tabs>
+          <w:tab w:val="left" w:pos="959"/>
+          <w:tab w:val="right" w:leader="dot" w:pos="9020"/>
+        </w:tabs>
+        <w:spacing w:line="360" w:lineRule="auto"/>
+        <w:jc w:val="both"/>
+        <w:rPr>
+          <w:rFonts w:asciiTheme="minorHAnsi" w:eastAsiaTheme="minorEastAsia" w:hAnsiTheme="minorHAnsi" w:cstheme="minorBidi"/>
+          <w:b w:val="0"/>
+          <w:bCs w:val="0"/>
+          <w:noProof/>
+          <w:kern w:val="2"/>
+          <w:sz w:val="24"/>
+          <w:szCs w:val="24"/>
+          <w14:ligatures w14:val="standardContextual"/>
+        </w:rPr>
+      </w:pPr>
+      <w:hyperlink w:anchor="_Toc178748496" w:history="1">
+        <w:r>
+          <w:rPr>
+            <w:rStyle w:val="Hyperlink"/>
+            <w:b w:val="0"/>
+            <w:bCs w:val="0"/>
+            <w:noProof/>
+            <w:spacing w:val="-1"/>
+            <w:sz w:val="24"/>
+            <w:szCs w:val="24"/>
+          </w:rPr>
+          <w:t>3.</w:t>
+        </w:r>
+        <w:r>
+          <w:rPr>
+            <w:rFonts w:asciiTheme="minorHAnsi" w:eastAsiaTheme="minorEastAsia" w:hAnsiTheme="minorHAnsi" w:cstheme="minorBidi"/>
+            <w:b w:val="0"/>
+            <w:bCs w:val="0"/>
+            <w:noProof/>
+            <w:kern w:val="2"/>
+            <w:sz w:val="24"/>
+            <w:szCs w:val="24"/>
+            <w14:ligatures w14:val="standardContextual"/>
+          </w:rPr>
+          <w:tab/>
+        </w:r>
+        <w:r>
+          <w:rPr>
+            <w:rStyle w:val="Hyperlink"/>
+            <w:b w:val="0"/>
+            <w:bCs w:val="0"/>
+            <w:noProof/>
+            <w:sz w:val="24"/>
+            <w:szCs w:val="24"/>
+          </w:rPr>
+          <w:t>Objectives</w:t>
+        </w:r>
+        <w:r>
+          <w:rPr>
+            <w:b w:val="0"/>
+            <w:bCs w:val="0"/>
+            <w:noProof/>
+            <w:webHidden/>
+            <w:sz w:val="24"/>
+            <w:szCs w:val="24"/>
+          </w:rPr>
+          <w:tab/>
+        </w:r>
+        <w:r>
+          <w:rPr>
+            <w:b w:val="0"/>
+            <w:bCs w:val="0"/>
+            <w:noProof/>
+            <w:webHidden/>
+            <w:sz w:val="24"/>
+            <w:szCs w:val="24"/>
+          </w:rPr>
+          <w:fldChar w:fldCharType="begin"/>
+        </w:r>
+        <w:r>
+          <w:rPr>
+            <w:b w:val="0"/>
+            <w:bCs w:val="0"/>
+            <w:noProof/>
+            <w:webHidden/>
+            <w:sz w:val="24"/>
+            <w:szCs w:val="24"/>
+          </w:rPr>
+          <w:instrText xml:space="preserve"> PAGEREF _Toc178748496 \h </w:instrText>
+        </w:r>
+        <w:r>
+          <w:rPr>
+            <w:b w:val="0"/>
+            <w:bCs w:val="0"/>
+            <w:noProof/>
+            <w:webHidden/>
+            <w:sz w:val="24"/>
+            <w:szCs w:val="24"/>
+          </w:rPr>
+        </w:r>
+        <w:r>
+          <w:rPr>
+            <w:b w:val="0"/>
+            <w:bCs w:val="0"/>
+            <w:noProof/>
+            <w:webHidden/>
+            <w:sz w:val="24"/>
+            <w:szCs w:val="24"/>
+          </w:rPr>
+          <w:fldChar w:fldCharType="separate"/>
+        </w:r>
+        <w:r>
+          <w:rPr>
+            <w:b w:val="0"/>
+            <w:bCs w:val="0"/>
+            <w:noProof/>
+            <w:webHidden/>
+            <w:sz w:val="24"/>
+            <w:szCs w:val="24"/>
+          </w:rPr>
+          <w:t>3</w:t>
+        </w:r>
+        <w:r>
+          <w:rPr>
+            <w:b w:val="0"/>
+            <w:bCs w:val="0"/>
+            <w:noProof/>
+            <w:webHidden/>
+            <w:sz w:val="24"/>
+            <w:szCs w:val="24"/>
+          </w:rPr>
+          <w:fldChar w:fldCharType="end"/>
+        </w:r>
+      </w:hyperlink>
+    </w:p>
+    <w:p>
+      <w:pPr>
+        <w:pStyle w:val="TOC1"/>
+        <w:tabs>
+          <w:tab w:val="left" w:pos="959"/>
+          <w:tab w:val="right" w:leader="dot" w:pos="9020"/>
+        </w:tabs>
+        <w:spacing w:line="360" w:lineRule="auto"/>
+        <w:jc w:val="both"/>
+        <w:rPr>
+          <w:rFonts w:asciiTheme="minorHAnsi" w:eastAsiaTheme="minorEastAsia" w:hAnsiTheme="minorHAnsi" w:cstheme="minorBidi"/>
+          <w:b w:val="0"/>
+          <w:bCs w:val="0"/>
+          <w:noProof/>
+          <w:kern w:val="2"/>
+          <w:sz w:val="24"/>
+          <w:szCs w:val="24"/>
+          <w14:ligatures w14:val="standardContextual"/>
+        </w:rPr>
+      </w:pPr>
+      <w:hyperlink w:anchor="_Toc178748497" w:history="1">
+        <w:r>
+          <w:rPr>
+            <w:rStyle w:val="Hyperlink"/>
+            <w:b w:val="0"/>
+            <w:bCs w:val="0"/>
+            <w:noProof/>
+            <w:spacing w:val="-1"/>
+            <w:sz w:val="24"/>
+            <w:szCs w:val="24"/>
+          </w:rPr>
+          <w:t>4.</w:t>
+        </w:r>
+        <w:r>
+          <w:rPr>
+            <w:rFonts w:asciiTheme="minorHAnsi" w:eastAsiaTheme="minorEastAsia" w:hAnsiTheme="minorHAnsi" w:cstheme="minorBidi"/>
+            <w:b w:val="0"/>
+            <w:bCs w:val="0"/>
+            <w:noProof/>
+            <w:kern w:val="2"/>
+            <w:sz w:val="24"/>
+            <w:szCs w:val="24"/>
+            <w14:ligatures w14:val="standardContextual"/>
+          </w:rPr>
+          <w:tab/>
+        </w:r>
+        <w:r>
+          <w:rPr>
+            <w:rStyle w:val="Hyperlink"/>
+            <w:b w:val="0"/>
+            <w:bCs w:val="0"/>
+            <w:noProof/>
+            <w:spacing w:val="-2"/>
+            <w:sz w:val="24"/>
+            <w:szCs w:val="24"/>
+          </w:rPr>
+          <w:t>Background Study</w:t>
+        </w:r>
+        <w:r>
+          <w:rPr>
+            <w:b w:val="0"/>
+            <w:bCs w:val="0"/>
+            <w:noProof/>
+            <w:webHidden/>
+            <w:sz w:val="24"/>
+            <w:szCs w:val="24"/>
+          </w:rPr>
+          <w:tab/>
+        </w:r>
+        <w:r>
+          <w:rPr>
+            <w:b w:val="0"/>
+            <w:bCs w:val="0"/>
+            <w:noProof/>
+            <w:webHidden/>
+            <w:sz w:val="24"/>
+            <w:szCs w:val="24"/>
+          </w:rPr>
+          <w:fldChar w:fldCharType="begin"/>
+        </w:r>
+        <w:r>
+          <w:rPr>
+            <w:b w:val="0"/>
+            <w:bCs w:val="0"/>
+            <w:noProof/>
+            <w:webHidden/>
+            <w:sz w:val="24"/>
+            <w:szCs w:val="24"/>
+          </w:rPr>
+          <w:instrText xml:space="preserve"> PAGEREF _Toc178748497 \h </w:instrText>
+        </w:r>
+        <w:r>
+          <w:rPr>
+            <w:b w:val="0"/>
+            <w:bCs w:val="0"/>
+            <w:noProof/>
+            <w:webHidden/>
+            <w:sz w:val="24"/>
+            <w:szCs w:val="24"/>
+          </w:rPr>
+        </w:r>
+        <w:r>
+          <w:rPr>
+            <w:b w:val="0"/>
+            <w:bCs w:val="0"/>
+            <w:noProof/>
+            <w:webHidden/>
+            <w:sz w:val="24"/>
+            <w:szCs w:val="24"/>
+          </w:rPr>
+          <w:fldChar w:fldCharType="separate"/>
+        </w:r>
+        <w:r>
+          <w:rPr>
+            <w:b w:val="0"/>
+            <w:bCs w:val="0"/>
+            <w:noProof/>
+            <w:webHidden/>
+            <w:sz w:val="24"/>
+            <w:szCs w:val="24"/>
+          </w:rPr>
+          <w:t>4</w:t>
+        </w:r>
+        <w:r>
+          <w:rPr>
+            <w:b w:val="0"/>
+            <w:bCs w:val="0"/>
+            <w:noProof/>
+            <w:webHidden/>
+            <w:sz w:val="24"/>
+            <w:szCs w:val="24"/>
+          </w:rPr>
+          <w:fldChar w:fldCharType="end"/>
+        </w:r>
+      </w:hyperlink>
+    </w:p>
+    <w:p>
+      <w:pPr>
+        <w:pStyle w:val="TOC1"/>
+        <w:tabs>
+          <w:tab w:val="left" w:pos="959"/>
+          <w:tab w:val="right" w:leader="dot" w:pos="9020"/>
+        </w:tabs>
+        <w:spacing w:line="360" w:lineRule="auto"/>
+        <w:jc w:val="both"/>
+        <w:rPr>
+          <w:rFonts w:asciiTheme="minorHAnsi" w:eastAsiaTheme="minorEastAsia" w:hAnsiTheme="minorHAnsi" w:cstheme="minorBidi"/>
+          <w:b w:val="0"/>
+          <w:bCs w:val="0"/>
+          <w:noProof/>
+          <w:kern w:val="2"/>
+          <w:sz w:val="24"/>
+          <w:szCs w:val="24"/>
+          <w14:ligatures w14:val="standardContextual"/>
+        </w:rPr>
+      </w:pPr>
+      <w:hyperlink w:anchor="_Toc178748498" w:history="1">
+        <w:r>
+          <w:rPr>
+            <w:rStyle w:val="Hyperlink"/>
+            <w:b w:val="0"/>
+            <w:bCs w:val="0"/>
+            <w:noProof/>
+            <w:spacing w:val="-1"/>
+            <w:sz w:val="24"/>
+            <w:szCs w:val="24"/>
+          </w:rPr>
+          <w:t>5.</w:t>
+        </w:r>
+        <w:r>
+          <w:rPr>
+            <w:rFonts w:asciiTheme="minorHAnsi" w:eastAsiaTheme="minorEastAsia" w:hAnsiTheme="minorHAnsi" w:cstheme="minorBidi"/>
+            <w:b w:val="0"/>
+            <w:bCs w:val="0"/>
+            <w:noProof/>
+            <w:kern w:val="2"/>
+            <w:sz w:val="24"/>
+            <w:szCs w:val="24"/>
+            <w14:ligatures w14:val="standardContextual"/>
+          </w:rPr>
+          <w:tab/>
+        </w:r>
+        <w:r>
+          <w:rPr>
+            <w:rStyle w:val="Hyperlink"/>
+            <w:b w:val="0"/>
+            <w:bCs w:val="0"/>
+            <w:noProof/>
+            <w:spacing w:val="-2"/>
+            <w:sz w:val="24"/>
+            <w:szCs w:val="24"/>
+          </w:rPr>
+          <w:t>Methodology</w:t>
+        </w:r>
+        <w:r>
+          <w:rPr>
+            <w:b w:val="0"/>
+            <w:bCs w:val="0"/>
+            <w:noProof/>
+            <w:webHidden/>
+            <w:sz w:val="24"/>
+            <w:szCs w:val="24"/>
+          </w:rPr>
+          <w:tab/>
+        </w:r>
+        <w:r>
+          <w:rPr>
+            <w:b w:val="0"/>
+            <w:bCs w:val="0"/>
+            <w:noProof/>
+            <w:webHidden/>
+            <w:sz w:val="24"/>
+            <w:szCs w:val="24"/>
+          </w:rPr>
+          <w:fldChar w:fldCharType="begin"/>
+        </w:r>
+        <w:r>
+          <w:rPr>
+            <w:b w:val="0"/>
+            <w:bCs w:val="0"/>
+            <w:noProof/>
+            <w:webHidden/>
+            <w:sz w:val="24"/>
+            <w:szCs w:val="24"/>
+          </w:rPr>
+          <w:instrText xml:space="preserve"> PAGEREF _Toc178748498 \h </w:instrText>
+        </w:r>
+        <w:r>
+          <w:rPr>
+            <w:b w:val="0"/>
+            <w:bCs w:val="0"/>
+            <w:noProof/>
+            <w:webHidden/>
+            <w:sz w:val="24"/>
+            <w:szCs w:val="24"/>
+          </w:rPr>
+        </w:r>
+        <w:r>
+          <w:rPr>
+            <w:b w:val="0"/>
+            <w:bCs w:val="0"/>
+            <w:noProof/>
+            <w:webHidden/>
+            <w:sz w:val="24"/>
+            <w:szCs w:val="24"/>
+          </w:rPr>
+          <w:fldChar w:fldCharType="separate"/>
+        </w:r>
+        <w:r>
+          <w:rPr>
+            <w:b w:val="0"/>
+            <w:bCs w:val="0"/>
+            <w:noProof/>
+            <w:webHidden/>
+            <w:sz w:val="24"/>
+            <w:szCs w:val="24"/>
+          </w:rPr>
+          <w:t>5</w:t>
+        </w:r>
+        <w:r>
+          <w:rPr>
+            <w:b w:val="0"/>
+            <w:bCs w:val="0"/>
+            <w:noProof/>
+            <w:webHidden/>
+            <w:sz w:val="24"/>
+            <w:szCs w:val="24"/>
+          </w:rPr>
+          <w:fldChar w:fldCharType="end"/>
+        </w:r>
+      </w:hyperlink>
+    </w:p>
+    <w:p>
+      <w:pPr>
+        <w:pStyle w:val="TOC1"/>
+        <w:tabs>
+          <w:tab w:val="left" w:pos="959"/>
+          <w:tab w:val="right" w:leader="dot" w:pos="9020"/>
+        </w:tabs>
+        <w:spacing w:line="360" w:lineRule="auto"/>
+        <w:jc w:val="both"/>
+        <w:rPr>
+          <w:rFonts w:asciiTheme="minorHAnsi" w:eastAsiaTheme="minorEastAsia" w:hAnsiTheme="minorHAnsi" w:cstheme="minorBidi"/>
+          <w:b w:val="0"/>
+          <w:bCs w:val="0"/>
+          <w:noProof/>
+          <w:kern w:val="2"/>
+          <w:sz w:val="24"/>
+          <w:szCs w:val="24"/>
+          <w14:ligatures w14:val="standardContextual"/>
+        </w:rPr>
+      </w:pPr>
+      <w:hyperlink w:anchor="_Toc178748499" w:history="1">
+        <w:r>
+          <w:rPr>
+            <w:rStyle w:val="Hyperlink"/>
+            <w:b w:val="0"/>
+            <w:bCs w:val="0"/>
+            <w:noProof/>
+            <w:spacing w:val="-1"/>
+            <w:sz w:val="24"/>
+            <w:szCs w:val="24"/>
+          </w:rPr>
+          <w:t>6.</w:t>
+        </w:r>
+        <w:r>
+          <w:rPr>
+            <w:rFonts w:asciiTheme="minorHAnsi" w:eastAsiaTheme="minorEastAsia" w:hAnsiTheme="minorHAnsi" w:cstheme="minorBidi"/>
+            <w:b w:val="0"/>
+            <w:bCs w:val="0"/>
+            <w:noProof/>
+            <w:kern w:val="2"/>
+            <w:sz w:val="24"/>
+            <w:szCs w:val="24"/>
+            <w14:ligatures w14:val="standardContextual"/>
+          </w:rPr>
+          <w:tab/>
+        </w:r>
+        <w:r>
+          <w:rPr>
+            <w:rStyle w:val="Hyperlink"/>
+            <w:b w:val="0"/>
+            <w:bCs w:val="0"/>
+            <w:noProof/>
+            <w:sz w:val="24"/>
+            <w:szCs w:val="24"/>
+          </w:rPr>
+          <w:t>Project</w:t>
+        </w:r>
+        <w:r>
+          <w:rPr>
+            <w:rStyle w:val="Hyperlink"/>
+            <w:b w:val="0"/>
+            <w:bCs w:val="0"/>
+            <w:noProof/>
+            <w:spacing w:val="-7"/>
+            <w:sz w:val="24"/>
+            <w:szCs w:val="24"/>
+          </w:rPr>
+          <w:t xml:space="preserve"> </w:t>
+        </w:r>
+        <w:r>
+          <w:rPr>
+            <w:rStyle w:val="Hyperlink"/>
+            <w:b w:val="0"/>
+            <w:bCs w:val="0"/>
+            <w:noProof/>
+            <w:sz w:val="24"/>
+            <w:szCs w:val="24"/>
+          </w:rPr>
+          <w:t>Gantt</w:t>
+        </w:r>
+        <w:r>
+          <w:rPr>
+            <w:rStyle w:val="Hyperlink"/>
+            <w:b w:val="0"/>
+            <w:bCs w:val="0"/>
+            <w:noProof/>
+            <w:spacing w:val="-6"/>
+            <w:sz w:val="24"/>
+            <w:szCs w:val="24"/>
+          </w:rPr>
+          <w:t xml:space="preserve"> </w:t>
+        </w:r>
+        <w:r>
+          <w:rPr>
+            <w:rStyle w:val="Hyperlink"/>
+            <w:b w:val="0"/>
+            <w:bCs w:val="0"/>
+            <w:noProof/>
+            <w:spacing w:val="-2"/>
+            <w:sz w:val="24"/>
+            <w:szCs w:val="24"/>
+          </w:rPr>
+          <w:t>chart</w:t>
+        </w:r>
+        <w:r>
+          <w:rPr>
+            <w:b w:val="0"/>
+            <w:bCs w:val="0"/>
+            <w:noProof/>
+            <w:webHidden/>
+            <w:sz w:val="24"/>
+            <w:szCs w:val="24"/>
+          </w:rPr>
+          <w:tab/>
+        </w:r>
+        <w:r>
+          <w:rPr>
+            <w:b w:val="0"/>
+            <w:bCs w:val="0"/>
+            <w:noProof/>
+            <w:webHidden/>
+            <w:sz w:val="24"/>
+            <w:szCs w:val="24"/>
+          </w:rPr>
+          <w:fldChar w:fldCharType="begin"/>
+        </w:r>
+        <w:r>
+          <w:rPr>
+            <w:b w:val="0"/>
+            <w:bCs w:val="0"/>
+            <w:noProof/>
+            <w:webHidden/>
+            <w:sz w:val="24"/>
+            <w:szCs w:val="24"/>
+          </w:rPr>
+          <w:instrText xml:space="preserve"> PAGEREF _Toc178748499 \h </w:instrText>
+        </w:r>
+        <w:r>
+          <w:rPr>
+            <w:b w:val="0"/>
+            <w:bCs w:val="0"/>
+            <w:noProof/>
+            <w:webHidden/>
+            <w:sz w:val="24"/>
+            <w:szCs w:val="24"/>
+          </w:rPr>
+        </w:r>
+        <w:r>
+          <w:rPr>
+            <w:b w:val="0"/>
+            <w:bCs w:val="0"/>
+            <w:noProof/>
+            <w:webHidden/>
+            <w:sz w:val="24"/>
+            <w:szCs w:val="24"/>
+          </w:rPr>
+          <w:fldChar w:fldCharType="separate"/>
+        </w:r>
+        <w:r>
+          <w:rPr>
+            <w:b w:val="0"/>
+            <w:bCs w:val="0"/>
+            <w:noProof/>
+            <w:webHidden/>
+            <w:sz w:val="24"/>
+            <w:szCs w:val="24"/>
+          </w:rPr>
+          <w:t>8</w:t>
+        </w:r>
+        <w:r>
+          <w:rPr>
+            <w:b w:val="0"/>
+            <w:bCs w:val="0"/>
+            <w:noProof/>
+            <w:webHidden/>
+            <w:sz w:val="24"/>
+            <w:szCs w:val="24"/>
+          </w:rPr>
+          <w:fldChar w:fldCharType="end"/>
+        </w:r>
+      </w:hyperlink>
+    </w:p>
+    <w:p>
+      <w:pPr>
+        <w:pStyle w:val="TOC1"/>
+        <w:tabs>
+          <w:tab w:val="left" w:pos="959"/>
+          <w:tab w:val="right" w:leader="dot" w:pos="9020"/>
+        </w:tabs>
+        <w:spacing w:line="360" w:lineRule="auto"/>
+        <w:jc w:val="both"/>
+        <w:rPr>
+          <w:rFonts w:asciiTheme="minorHAnsi" w:eastAsiaTheme="minorEastAsia" w:hAnsiTheme="minorHAnsi" w:cstheme="minorBidi"/>
+          <w:b w:val="0"/>
+          <w:bCs w:val="0"/>
+          <w:noProof/>
+          <w:kern w:val="2"/>
+          <w:sz w:val="24"/>
+          <w:szCs w:val="24"/>
+          <w14:ligatures w14:val="standardContextual"/>
+        </w:rPr>
+      </w:pPr>
+      <w:hyperlink w:anchor="_Toc178748500" w:history="1">
+        <w:r>
+          <w:rPr>
+            <w:rStyle w:val="Hyperlink"/>
+            <w:b w:val="0"/>
+            <w:bCs w:val="0"/>
+            <w:noProof/>
+            <w:spacing w:val="-1"/>
+            <w:sz w:val="24"/>
+            <w:szCs w:val="24"/>
+          </w:rPr>
+          <w:t>7.</w:t>
+        </w:r>
+        <w:r>
+          <w:rPr>
+            <w:rFonts w:asciiTheme="minorHAnsi" w:eastAsiaTheme="minorEastAsia" w:hAnsiTheme="minorHAnsi" w:cstheme="minorBidi"/>
+            <w:b w:val="0"/>
+            <w:bCs w:val="0"/>
+            <w:noProof/>
+            <w:kern w:val="2"/>
+            <w:sz w:val="24"/>
+            <w:szCs w:val="24"/>
+            <w14:ligatures w14:val="standardContextual"/>
+          </w:rPr>
+          <w:tab/>
+        </w:r>
+        <w:r>
+          <w:rPr>
+            <w:rStyle w:val="Hyperlink"/>
+            <w:b w:val="0"/>
+            <w:bCs w:val="0"/>
+            <w:noProof/>
+            <w:spacing w:val="-2"/>
+            <w:sz w:val="24"/>
+            <w:szCs w:val="24"/>
+          </w:rPr>
+          <w:t>Deliverables</w:t>
+        </w:r>
+        <w:r>
+          <w:rPr>
+            <w:b w:val="0"/>
+            <w:bCs w:val="0"/>
+            <w:noProof/>
+            <w:webHidden/>
+            <w:sz w:val="24"/>
+            <w:szCs w:val="24"/>
+          </w:rPr>
+          <w:tab/>
+        </w:r>
+        <w:r>
+          <w:rPr>
+            <w:b w:val="0"/>
+            <w:bCs w:val="0"/>
+            <w:noProof/>
+            <w:webHidden/>
+            <w:sz w:val="24"/>
+            <w:szCs w:val="24"/>
+          </w:rPr>
+          <w:fldChar w:fldCharType="begin"/>
+        </w:r>
+        <w:r>
+          <w:rPr>
+            <w:b w:val="0"/>
+            <w:bCs w:val="0"/>
+            <w:noProof/>
+            <w:webHidden/>
+            <w:sz w:val="24"/>
+            <w:szCs w:val="24"/>
+          </w:rPr>
+          <w:instrText xml:space="preserve"> PAGEREF _Toc178748500 \h </w:instrText>
+        </w:r>
+        <w:r>
+          <w:rPr>
+            <w:b w:val="0"/>
+            <w:bCs w:val="0"/>
+            <w:noProof/>
+            <w:webHidden/>
+            <w:sz w:val="24"/>
+            <w:szCs w:val="24"/>
+          </w:rPr>
+        </w:r>
+        <w:r>
+          <w:rPr>
+            <w:b w:val="0"/>
+            <w:bCs w:val="0"/>
+            <w:noProof/>
+            <w:webHidden/>
+            <w:sz w:val="24"/>
+            <w:szCs w:val="24"/>
+          </w:rPr>
+          <w:fldChar w:fldCharType="separate"/>
+        </w:r>
+        <w:r>
+          <w:rPr>
+            <w:b w:val="0"/>
+            <w:bCs w:val="0"/>
+            <w:noProof/>
+            <w:webHidden/>
+            <w:sz w:val="24"/>
+            <w:szCs w:val="24"/>
+          </w:rPr>
+          <w:t>9</w:t>
+        </w:r>
+        <w:r>
+          <w:rPr>
+            <w:b w:val="0"/>
+            <w:bCs w:val="0"/>
+            <w:noProof/>
+            <w:webHidden/>
+            <w:sz w:val="24"/>
+            <w:szCs w:val="24"/>
+          </w:rPr>
+          <w:fldChar w:fldCharType="end"/>
+        </w:r>
+      </w:hyperlink>
+    </w:p>
+    <w:p>
+      <w:pPr>
+        <w:pStyle w:val="TOC1"/>
+        <w:tabs>
+          <w:tab w:val="left" w:pos="959"/>
+          <w:tab w:val="right" w:leader="dot" w:pos="9020"/>
+        </w:tabs>
+        <w:spacing w:line="360" w:lineRule="auto"/>
+        <w:jc w:val="both"/>
+        <w:rPr>
+          <w:rFonts w:asciiTheme="minorHAnsi" w:eastAsiaTheme="minorEastAsia" w:hAnsiTheme="minorHAnsi" w:cstheme="minorBidi"/>
+          <w:b w:val="0"/>
+          <w:bCs w:val="0"/>
+          <w:noProof/>
+          <w:kern w:val="2"/>
+          <w:sz w:val="24"/>
+          <w:szCs w:val="24"/>
+          <w14:ligatures w14:val="standardContextual"/>
+        </w:rPr>
+      </w:pPr>
+      <w:hyperlink w:anchor="_Toc178748501" w:history="1">
+        <w:r>
+          <w:rPr>
+            <w:rStyle w:val="Hyperlink"/>
+            <w:b w:val="0"/>
+            <w:bCs w:val="0"/>
+            <w:noProof/>
+            <w:spacing w:val="-1"/>
+            <w:sz w:val="24"/>
+            <w:szCs w:val="24"/>
+          </w:rPr>
+          <w:t>8.</w:t>
+        </w:r>
+        <w:r>
+          <w:rPr>
+            <w:rFonts w:asciiTheme="minorHAnsi" w:eastAsiaTheme="minorEastAsia" w:hAnsiTheme="minorHAnsi" w:cstheme="minorBidi"/>
+            <w:b w:val="0"/>
+            <w:bCs w:val="0"/>
+            <w:noProof/>
+            <w:kern w:val="2"/>
+            <w:sz w:val="24"/>
+            <w:szCs w:val="24"/>
+            <w14:ligatures w14:val="standardContextual"/>
+          </w:rPr>
+          <w:tab/>
+        </w:r>
+        <w:r>
+          <w:rPr>
+            <w:rStyle w:val="Hyperlink"/>
+            <w:b w:val="0"/>
+            <w:bCs w:val="0"/>
+            <w:noProof/>
+            <w:sz w:val="24"/>
+            <w:szCs w:val="24"/>
+          </w:rPr>
+          <w:t>References</w:t>
+        </w:r>
+        <w:r>
+          <w:rPr>
+            <w:b w:val="0"/>
+            <w:bCs w:val="0"/>
+            <w:noProof/>
+            <w:webHidden/>
+            <w:sz w:val="24"/>
+            <w:szCs w:val="24"/>
+          </w:rPr>
+          <w:tab/>
+        </w:r>
+        <w:r>
+          <w:rPr>
+            <w:b w:val="0"/>
+            <w:bCs w:val="0"/>
+            <w:noProof/>
+            <w:webHidden/>
+            <w:sz w:val="24"/>
+            <w:szCs w:val="24"/>
+          </w:rPr>
+          <w:fldChar w:fldCharType="begin"/>
+        </w:r>
+        <w:r>
+          <w:rPr>
+            <w:b w:val="0"/>
+            <w:bCs w:val="0"/>
+            <w:noProof/>
+            <w:webHidden/>
+            <w:sz w:val="24"/>
+            <w:szCs w:val="24"/>
+          </w:rPr>
+          <w:instrText xml:space="preserve"> PAGEREF _Toc178748501 \h </w:instrText>
+        </w:r>
+        <w:r>
+          <w:rPr>
+            <w:b w:val="0"/>
+            <w:bCs w:val="0"/>
+            <w:noProof/>
+            <w:webHidden/>
+            <w:sz w:val="24"/>
+            <w:szCs w:val="24"/>
+          </w:rPr>
+        </w:r>
+        <w:r>
+          <w:rPr>
+            <w:b w:val="0"/>
+            <w:bCs w:val="0"/>
+            <w:noProof/>
+            <w:webHidden/>
+            <w:sz w:val="24"/>
+            <w:szCs w:val="24"/>
+          </w:rPr>
+          <w:fldChar w:fldCharType="separate"/>
+        </w:r>
+        <w:r>
+          <w:rPr>
+            <w:b w:val="0"/>
+            <w:bCs w:val="0"/>
+            <w:noProof/>
+            <w:webHidden/>
+            <w:sz w:val="24"/>
+            <w:szCs w:val="24"/>
+          </w:rPr>
+          <w:t>10</w:t>
+        </w:r>
+        <w:r>
+          <w:rPr>
+            <w:b w:val="0"/>
+            <w:bCs w:val="0"/>
+            <w:noProof/>
+            <w:webHidden/>
+            <w:sz w:val="24"/>
+            <w:szCs w:val="24"/>
+          </w:rPr>
+          <w:fldChar w:fldCharType="end"/>
+        </w:r>
+      </w:hyperlink>
+    </w:p>
     <w:p>
       <w:pPr>
         <w:spacing w:before="240" w:after="240" w:line="360" w:lineRule="auto"/>
+        <w:jc w:val="both"/>
+      </w:pPr>
+      <w:r>
+        <w:rPr>
+          <w:sz w:val="24"/>
+          <w:szCs w:val="24"/>
+        </w:rPr>
+        <w:fldChar w:fldCharType="end"/>
+      </w:r>
+      <w:r>
+        <w:br w:type="page"/>
+      </w:r>
+    </w:p>
+    <w:p>
+      <w:pPr>
+        <w:pStyle w:val="Heading1"/>
+        <w:spacing w:line="360" w:lineRule="auto"/>
+        <w:jc w:val="center"/>
+      </w:pPr>
+      <w:bookmarkStart w:id="1" w:name="_Toc178748493"/>
+      <w:r>
+        <w:lastRenderedPageBreak/>
+        <w:t>Table</w:t>
+      </w:r>
+      <w:r>
+        <w:rPr>
+          <w:spacing w:val="-4"/>
+        </w:rPr>
+        <w:t xml:space="preserve"> </w:t>
+      </w:r>
+      <w:r>
+        <w:t>of</w:t>
+      </w:r>
+      <w:r>
+        <w:rPr>
+          <w:spacing w:val="-4"/>
+        </w:rPr>
+        <w:t xml:space="preserve"> </w:t>
+      </w:r>
+      <w:r>
+        <w:rPr>
+          <w:spacing w:val="-2"/>
+        </w:rPr>
+        <w:t>Figures</w:t>
+      </w:r>
+      <w:bookmarkEnd w:id="1"/>
+    </w:p>
+    <w:p>
+      <w:pPr>
+        <w:pStyle w:val="TableofFigures"/>
+        <w:tabs>
+          <w:tab w:val="right" w:leader="dot" w:pos="9020"/>
+        </w:tabs>
+        <w:spacing w:line="360" w:lineRule="auto"/>
+        <w:jc w:val="both"/>
+        <w:rPr>
+          <w:rFonts w:asciiTheme="minorHAnsi" w:eastAsiaTheme="minorEastAsia" w:hAnsiTheme="minorHAnsi" w:cstheme="minorBidi"/>
+          <w:noProof/>
+          <w:kern w:val="2"/>
+          <w:sz w:val="24"/>
+          <w:szCs w:val="24"/>
+          <w14:ligatures w14:val="standardContextual"/>
+        </w:rPr>
+      </w:pPr>
+      <w:r>
+        <w:rPr>
+          <w:sz w:val="24"/>
+          <w:szCs w:val="24"/>
+        </w:rPr>
+        <w:fldChar w:fldCharType="begin"/>
+      </w:r>
+      <w:r>
+        <w:rPr>
+          <w:sz w:val="24"/>
+          <w:szCs w:val="24"/>
+        </w:rPr>
+        <w:instrText xml:space="preserve"> TOC \h \z \c "Figure" </w:instrText>
+      </w:r>
+      <w:r>
+        <w:rPr>
+          <w:sz w:val="24"/>
+          <w:szCs w:val="24"/>
+        </w:rPr>
+        <w:fldChar w:fldCharType="separate"/>
+      </w:r>
+      <w:hyperlink w:anchor="_Toc178707623" w:history="1">
+        <w:r>
+          <w:rPr>
+            <w:rStyle w:val="Hyperlink"/>
+            <w:noProof/>
+            <w:sz w:val="24"/>
+            <w:szCs w:val="24"/>
+          </w:rPr>
+          <w:t>5.1: Agile Methodology</w:t>
+        </w:r>
+        <w:r>
+          <w:rPr>
+            <w:noProof/>
+            <w:webHidden/>
+            <w:sz w:val="24"/>
+            <w:szCs w:val="24"/>
+          </w:rPr>
+          <w:tab/>
+        </w:r>
+        <w:r>
+          <w:rPr>
+            <w:noProof/>
+            <w:webHidden/>
+            <w:sz w:val="24"/>
+            <w:szCs w:val="24"/>
+          </w:rPr>
+          <w:fldChar w:fldCharType="begin"/>
+        </w:r>
+        <w:r>
+          <w:rPr>
+            <w:noProof/>
+            <w:webHidden/>
+            <w:sz w:val="24"/>
+            <w:szCs w:val="24"/>
+          </w:rPr>
+          <w:instrText xml:space="preserve"> PAGEREF _Toc178707623 \h </w:instrText>
+        </w:r>
+        <w:r>
+          <w:rPr>
+            <w:noProof/>
+            <w:webHidden/>
+            <w:sz w:val="24"/>
+            <w:szCs w:val="24"/>
+          </w:rPr>
+        </w:r>
+        <w:r>
+          <w:rPr>
+            <w:noProof/>
+            <w:webHidden/>
+            <w:sz w:val="24"/>
+            <w:szCs w:val="24"/>
+          </w:rPr>
+          <w:fldChar w:fldCharType="separate"/>
+        </w:r>
+        <w:r>
+          <w:rPr>
+            <w:noProof/>
+            <w:webHidden/>
+            <w:sz w:val="24"/>
+            <w:szCs w:val="24"/>
+          </w:rPr>
+          <w:t>9</w:t>
+        </w:r>
+        <w:r>
+          <w:rPr>
+            <w:noProof/>
+            <w:webHidden/>
+            <w:sz w:val="24"/>
+            <w:szCs w:val="24"/>
+          </w:rPr>
+          <w:fldChar w:fldCharType="end"/>
+        </w:r>
+      </w:hyperlink>
+    </w:p>
+    <w:p>
+      <w:pPr>
+        <w:spacing w:before="240" w:after="240" w:line="360" w:lineRule="auto"/>
+        <w:jc w:val="both"/>
+        <w:rPr>
+          <w:sz w:val="24"/>
+          <w:szCs w:val="24"/>
+        </w:rPr>
+      </w:pPr>
+      <w:r>
+        <w:rPr>
+          <w:sz w:val="24"/>
+          <w:szCs w:val="24"/>
+        </w:rPr>
+        <w:fldChar w:fldCharType="end"/>
+      </w:r>
+    </w:p>
+    <w:p>
+      <w:pPr>
+        <w:rPr>
+          <w:sz w:val="24"/>
+          <w:szCs w:val="24"/>
+        </w:rPr>
+      </w:pPr>
+      <w:r>
+        <w:rPr>
+          <w:sz w:val="24"/>
+          <w:szCs w:val="24"/>
+        </w:rPr>
+        <w:br w:type="page"/>
+      </w:r>
+    </w:p>
+    <w:p>
+      <w:pPr>
+        <w:spacing w:before="240" w:after="240" w:line="360" w:lineRule="auto"/>
+        <w:rPr>
+          <w:sz w:val="24"/>
+        </w:rPr>
         <w:sectPr>
           <w:footerReference w:type="default" r:id="rId9"/>
           <w:pgSz w:w="11910" w:h="16840"/>
-          <w:pgMar w:top="1360" w:right="1200" w:bottom="1540" w:left="1680" w:header="0" w:footer="1343" w:gutter="0"/>
-          <w:pgNumType w:start="2"/>
+          <w:pgMar w:top="1360" w:right="1200" w:bottom="1540" w:left="1680" w:header="0" w:footer="720" w:gutter="0"/>
+          <w:pgNumType w:fmt="lowerRoman" w:start="1"/>
           <w:cols w:space="720"/>
-        </w:sectPr>
-      </w:pPr>
-    </w:p>
-    <w:p>
-      <w:pPr>
-        <w:pStyle w:val="Heading1"/>
-        <w:spacing w:line="360" w:lineRule="auto"/>
-        <w:ind w:left="0" w:firstLine="0"/>
-      </w:pPr>
-      <w:bookmarkStart w:id="0" w:name="_TOC_250004"/>
-      <w:r>
-        <w:lastRenderedPageBreak/>
-        <w:t>Table</w:t>
-      </w:r>
-      <w:r>
-        <w:rPr>
-          <w:spacing w:val="-4"/>
-        </w:rPr>
-        <w:t xml:space="preserve"> </w:t>
-      </w:r>
-      <w:r>
-        <w:t>of</w:t>
-      </w:r>
-      <w:r>
-        <w:rPr>
-          <w:spacing w:val="-4"/>
-        </w:rPr>
-        <w:t xml:space="preserve"> </w:t>
-      </w:r>
-      <w:bookmarkEnd w:id="0"/>
-      <w:r>
-        <w:rPr>
-          <w:spacing w:val="-2"/>
-        </w:rPr>
-        <w:t>Figures</w:t>
-      </w:r>
-    </w:p>
-    <w:p>
-      <w:pPr>
-        <w:pStyle w:val="BodyText"/>
-        <w:tabs>
-          <w:tab w:val="left" w:leader="dot" w:pos="8658"/>
-        </w:tabs>
-        <w:spacing w:before="240" w:after="240" w:line="360" w:lineRule="auto"/>
-      </w:pPr>
-      <w:r>
-        <w:t>Figure</w:t>
-      </w:r>
-      <w:r>
-        <w:rPr>
-          <w:spacing w:val="-1"/>
-        </w:rPr>
-        <w:t xml:space="preserve"> </w:t>
-      </w:r>
-      <w:r>
-        <w:t>5.1: Agile</w:t>
-      </w:r>
-      <w:r>
-        <w:rPr>
-          <w:spacing w:val="-1"/>
-        </w:rPr>
-        <w:t xml:space="preserve"> </w:t>
-      </w:r>
-      <w:r>
-        <w:rPr>
-          <w:spacing w:val="-4"/>
-        </w:rPr>
-        <w:t>Model</w:t>
-      </w:r>
-      <w:r>
-        <w:tab/>
-      </w:r>
-      <w:r>
-        <w:rPr>
-          <w:spacing w:val="-10"/>
-        </w:rPr>
-        <w:t>5</w:t>
-      </w:r>
-    </w:p>
-    <w:p>
-      <w:pPr>
-        <w:pStyle w:val="BodyText"/>
-        <w:tabs>
-          <w:tab w:val="left" w:leader="dot" w:pos="8658"/>
-        </w:tabs>
-        <w:spacing w:before="240" w:after="240" w:line="360" w:lineRule="auto"/>
-      </w:pPr>
-      <w:r>
-        <w:t>Figure</w:t>
-      </w:r>
-      <w:r>
-        <w:rPr>
-          <w:spacing w:val="-2"/>
-        </w:rPr>
-        <w:t xml:space="preserve"> </w:t>
-      </w:r>
-      <w:r>
-        <w:t>6.1:</w:t>
-      </w:r>
-      <w:r>
-        <w:rPr>
-          <w:spacing w:val="-1"/>
-        </w:rPr>
-        <w:t xml:space="preserve"> </w:t>
-      </w:r>
-      <w:r>
-        <w:t>Project</w:t>
-      </w:r>
-      <w:r>
-        <w:rPr>
-          <w:spacing w:val="-1"/>
-        </w:rPr>
-        <w:t xml:space="preserve"> </w:t>
-      </w:r>
-      <w:r>
-        <w:t xml:space="preserve">Gantt </w:t>
-      </w:r>
-      <w:r>
-        <w:rPr>
-          <w:spacing w:val="-4"/>
-        </w:rPr>
-        <w:t>Chart</w:t>
-      </w:r>
-      <w:r>
-        <w:tab/>
-      </w:r>
-      <w:r>
-        <w:rPr>
-          <w:spacing w:val="-10"/>
-        </w:rPr>
-        <w:t>6</w:t>
-      </w:r>
-    </w:p>
-    <w:p>
-      <w:pPr>
-        <w:spacing w:before="240" w:after="240" w:line="360" w:lineRule="auto"/>
-        <w:sectPr>
-          <w:pgSz w:w="11910" w:h="16840"/>
-          <w:pgMar w:top="1360" w:right="1200" w:bottom="1540" w:left="1680" w:header="0" w:footer="1343" w:gutter="0"/>
-          <w:cols w:space="720"/>
-        </w:sectPr>
-      </w:pPr>
-    </w:p>
-    <w:p>
-      <w:pPr>
-        <w:pStyle w:val="Heading1"/>
-        <w:spacing w:line="360" w:lineRule="auto"/>
-        <w:ind w:left="0" w:firstLine="0"/>
-      </w:pPr>
-      <w:bookmarkStart w:id="1" w:name="_TOC_250003"/>
-      <w:bookmarkEnd w:id="1"/>
-      <w:r>
-        <w:rPr>
-          <w:spacing w:val="-2"/>
-        </w:rPr>
-        <w:lastRenderedPageBreak/>
-        <w:t>Abbreviations</w:t>
-      </w:r>
-    </w:p>
-    <w:p>
-      <w:pPr>
-        <w:spacing w:before="240" w:after="240" w:line="360" w:lineRule="auto"/>
-        <w:rPr>
-          <w:sz w:val="24"/>
-        </w:rPr>
-        <w:sectPr>
-          <w:pgSz w:w="11910" w:h="16840"/>
-          <w:pgMar w:top="1360" w:right="1200" w:bottom="1540" w:left="1680" w:header="0" w:footer="1343" w:gutter="0"/>
-          <w:cols w:space="720"/>
+          <w:titlePg/>
+          <w:docGrid w:linePitch="299"/>
         </w:sectPr>
       </w:pPr>
     </w:p>
@@ -1617,10 +2538,9 @@
           <w:tab w:val="left" w:pos="839"/>
         </w:tabs>
         <w:spacing w:line="360" w:lineRule="auto"/>
-        <w:ind w:left="0" w:hanging="359"/>
-      </w:pPr>
-      <w:bookmarkStart w:id="2" w:name="_TOC_250002"/>
-      <w:bookmarkEnd w:id="2"/>
+        <w:ind w:left="359" w:hanging="359"/>
+      </w:pPr>
+      <w:bookmarkStart w:id="2" w:name="_Toc178748494"/>
       <w:r>
         <w:rPr>
           <w:spacing w:val="-2"/>
@@ -1628,6 +2548,7 @@
         <w:lastRenderedPageBreak/>
         <w:t>Introduction</w:t>
       </w:r>
+      <w:bookmarkEnd w:id="2"/>
     </w:p>
     <w:p>
       <w:pPr>
@@ -1744,13 +2665,15 @@
           <w:tab w:val="left" w:pos="839"/>
         </w:tabs>
         <w:spacing w:line="360" w:lineRule="auto"/>
-        <w:ind w:left="0" w:hanging="359"/>
+        <w:ind w:left="359" w:hanging="359"/>
         <w:jc w:val="both"/>
       </w:pPr>
+      <w:bookmarkStart w:id="3" w:name="_Toc178748495"/>
       <w:r>
         <w:lastRenderedPageBreak/>
         <w:t>Problem Statement</w:t>
       </w:r>
+      <w:bookmarkEnd w:id="3"/>
     </w:p>
     <w:p>
       <w:pPr>
@@ -1766,7 +2689,6 @@
           <w:id w:val="-1842070000"/>
           <w:citation/>
         </w:sdtPr>
-        <w:sdtEndPr/>
         <w:sdtContent>
           <w:r>
             <w:fldChar w:fldCharType="begin"/>
@@ -1806,29 +2728,13 @@
         <w:t>s</w:t>
       </w:r>
       <w:r>
-        <w:t xml:space="preserve"> (</w:t>
-      </w:r>
-      <w:proofErr w:type="spellStart"/>
-      <w:r>
-        <w:t>Khalti</w:t>
-      </w:r>
-      <w:proofErr w:type="spellEnd"/>
-      <w:r>
-        <w:t xml:space="preserve">, </w:t>
-      </w:r>
-      <w:proofErr w:type="spellStart"/>
-      <w:r>
-        <w:t>Es</w:t>
+        <w:t xml:space="preserve"> (Khalti, Es</w:t>
       </w:r>
       <w:r>
         <w:t>e</w:t>
       </w:r>
       <w:r>
-        <w:t>wa</w:t>
-      </w:r>
-      <w:proofErr w:type="spellEnd"/>
-      <w:r>
-        <w:t>)</w:t>
+        <w:t>wa)</w:t>
       </w:r>
     </w:p>
     <w:p>
@@ -1859,15 +2765,18 @@
     <w:p>
       <w:pPr>
         <w:pStyle w:val="BodyText"/>
+        <w:spacing w:line="360" w:lineRule="auto"/>
       </w:pPr>
     </w:p>
     <w:p>
       <w:pPr>
         <w:pStyle w:val="BodyText"/>
+        <w:spacing w:line="360" w:lineRule="auto"/>
         <w:sectPr>
           <w:footerReference w:type="default" r:id="rId10"/>
           <w:pgSz w:w="11910" w:h="16840"/>
           <w:pgMar w:top="1440" w:right="1440" w:bottom="1440" w:left="2160" w:header="0" w:footer="1339" w:gutter="0"/>
+          <w:pgNumType w:start="1"/>
           <w:cols w:space="720"/>
         </w:sectPr>
       </w:pPr>
@@ -1885,10 +2794,12 @@
         <w:spacing w:line="360" w:lineRule="auto"/>
         <w:ind w:left="359" w:hanging="359"/>
       </w:pPr>
+      <w:bookmarkStart w:id="4" w:name="_Toc178748496"/>
       <w:r>
         <w:lastRenderedPageBreak/>
         <w:t>Objectives</w:t>
       </w:r>
+      <w:bookmarkEnd w:id="4"/>
     </w:p>
     <w:p>
       <w:pPr>
@@ -1968,8 +2879,9 @@
           <w:tab w:val="left" w:pos="929"/>
         </w:tabs>
         <w:spacing w:line="360" w:lineRule="auto"/>
-        <w:ind w:left="0" w:hanging="449"/>
-      </w:pPr>
+        <w:ind w:left="449" w:hanging="449"/>
+      </w:pPr>
+      <w:bookmarkStart w:id="5" w:name="_Toc178748497"/>
       <w:r>
         <w:rPr>
           <w:spacing w:val="-2"/>
@@ -1977,6 +2889,7 @@
         <w:lastRenderedPageBreak/>
         <w:t>Background Study</w:t>
       </w:r>
+      <w:bookmarkEnd w:id="5"/>
     </w:p>
     <w:p>
       <w:pPr>
@@ -2016,8 +2929,9 @@
           <w:tab w:val="left" w:pos="839"/>
         </w:tabs>
         <w:spacing w:line="360" w:lineRule="auto"/>
-        <w:ind w:left="0" w:hanging="359"/>
-      </w:pPr>
+        <w:ind w:left="359" w:hanging="359"/>
+      </w:pPr>
+      <w:bookmarkStart w:id="6" w:name="_Toc178748498"/>
       <w:r>
         <w:rPr>
           <w:spacing w:val="-2"/>
@@ -2025,6 +2939,7 @@
         <w:lastRenderedPageBreak/>
         <w:t>Methodology</w:t>
       </w:r>
+      <w:bookmarkEnd w:id="6"/>
     </w:p>
     <w:p>
       <w:pPr>
@@ -2033,28 +2948,46 @@
         <w:jc w:val="both"/>
       </w:pPr>
       <w:r>
-        <w:t>A methodology is a series of processes or phases, which helps you define which stage you are at the given period. A set of procedures or methods to develop software is known as software development methodology. Methodology shapes a structure of software thus it is important to precisely choose the required method to develop software. In Context of our project, we choose Waterfall Module to develop a project as it works well in small project. In this method, project activities are break into linear sequential phases, each phase depends upon the previous one.</w:t>
+        <w:t>A methodology is a series of processes or phases, which helps you define which stage you are at the given period. A set of procedures or methods to develop software is known as software development methodology. Methodology shapes a structure of software thus it is important to precisely choose the required method to develop software. In Context of our project, we</w:t>
+      </w:r>
+      <w:r>
+        <w:t xml:space="preserve"> have </w:t>
+      </w:r>
+      <w:r>
+        <w:t>cho</w:t>
+      </w:r>
+      <w:r>
+        <w:t>sen the</w:t>
+      </w:r>
+      <w:r>
+        <w:t xml:space="preserve"> </w:t>
+      </w:r>
+      <w:r>
+        <w:t>Agile</w:t>
+      </w:r>
+      <w:r>
+        <w:t xml:space="preserve"> M</w:t>
+      </w:r>
+      <w:r>
+        <w:t>ethodology</w:t>
+      </w:r>
+      <w:r>
+        <w:t xml:space="preserve">. </w:t>
+      </w:r>
+      <w:r>
+        <w:t>Unlike traditional linear methods, Agile breaks project activities into iterative phases, where each phase involves continuous collaboration and is adaptable to changes. Each iteration builds upon the previous one, allowing for flexibility and continuous improvement throughout the development process.</w:t>
       </w:r>
     </w:p>
     <w:p>
       <w:pPr>
         <w:pStyle w:val="BodyText"/>
+        <w:keepNext/>
         <w:spacing w:before="240" w:after="240" w:line="360" w:lineRule="auto"/>
-        <w:rPr>
-          <w:sz w:val="20"/>
-        </w:rPr>
-      </w:pPr>
-    </w:p>
-    <w:p>
-      <w:pPr>
-        <w:pStyle w:val="BodyText"/>
-        <w:spacing w:before="240" w:after="240" w:line="360" w:lineRule="auto"/>
-        <w:rPr>
-          <w:sz w:val="20"/>
-        </w:rPr>
-      </w:pPr>
-      <w:r>
-        <w:rPr>
+        <w:jc w:val="both"/>
+      </w:pPr>
+      <w:r>
+        <w:rPr>
+          <w:noProof/>
           <w:sz w:val="20"/>
         </w:rPr>
         <w:drawing>
@@ -2108,7 +3041,6 @@
                       <a:avLst/>
                     </a:prstGeom>
                     <a:noFill/>
-                    <a:extLst/>
                   </pic:spPr>
                 </pic:pic>
               </a:graphicData>
@@ -2116,6 +3048,770 @@
           </wp:inline>
         </w:drawing>
       </w:r>
+      <w:sdt>
+        <w:sdtPr>
+          <w:id w:val="1123264237"/>
+          <w:citation/>
+        </w:sdtPr>
+        <w:sdtContent>
+          <w:r>
+            <w:fldChar w:fldCharType="begin"/>
+          </w:r>
+          <w:r>
+            <w:instrText xml:space="preserve"> CITATION int24 \l 1033 </w:instrText>
+          </w:r>
+          <w:r>
+            <w:fldChar w:fldCharType="separate"/>
+          </w:r>
+          <w:r>
+            <w:rPr>
+              <w:noProof/>
+            </w:rPr>
+            <w:t xml:space="preserve"> (interquality, 2024)</w:t>
+          </w:r>
+          <w:r>
+            <w:fldChar w:fldCharType="end"/>
+          </w:r>
+        </w:sdtContent>
+      </w:sdt>
+    </w:p>
+    <w:p>
+      <w:pPr>
+        <w:pStyle w:val="Caption"/>
+        <w:spacing w:line="360" w:lineRule="auto"/>
+        <w:jc w:val="center"/>
+        <w:rPr>
+          <w:i w:val="0"/>
+          <w:iCs w:val="0"/>
+          <w:color w:val="auto"/>
+          <w:sz w:val="24"/>
+          <w:szCs w:val="24"/>
+        </w:rPr>
+      </w:pPr>
+      <w:r>
+        <w:rPr>
+          <w:i w:val="0"/>
+          <w:iCs w:val="0"/>
+          <w:color w:val="auto"/>
+          <w:sz w:val="24"/>
+          <w:szCs w:val="24"/>
+        </w:rPr>
+        <w:fldChar w:fldCharType="begin"/>
+      </w:r>
+      <w:r>
+        <w:rPr>
+          <w:i w:val="0"/>
+          <w:iCs w:val="0"/>
+          <w:color w:val="auto"/>
+          <w:sz w:val="24"/>
+          <w:szCs w:val="24"/>
+        </w:rPr>
+        <w:instrText xml:space="preserve"> STYLEREF 1 \s </w:instrText>
+      </w:r>
+      <w:r>
+        <w:rPr>
+          <w:i w:val="0"/>
+          <w:iCs w:val="0"/>
+          <w:color w:val="auto"/>
+          <w:sz w:val="24"/>
+          <w:szCs w:val="24"/>
+        </w:rPr>
+        <w:fldChar w:fldCharType="separate"/>
+      </w:r>
+      <w:bookmarkStart w:id="7" w:name="_Toc178707623"/>
+      <w:r>
+        <w:rPr>
+          <w:i w:val="0"/>
+          <w:iCs w:val="0"/>
+          <w:noProof/>
+          <w:color w:val="auto"/>
+          <w:sz w:val="24"/>
+          <w:szCs w:val="24"/>
+        </w:rPr>
+        <w:t>5</w:t>
+      </w:r>
+      <w:r>
+        <w:rPr>
+          <w:i w:val="0"/>
+          <w:iCs w:val="0"/>
+          <w:color w:val="auto"/>
+          <w:sz w:val="24"/>
+          <w:szCs w:val="24"/>
+        </w:rPr>
+        <w:fldChar w:fldCharType="end"/>
+      </w:r>
+      <w:r>
+        <w:rPr>
+          <w:i w:val="0"/>
+          <w:iCs w:val="0"/>
+          <w:color w:val="auto"/>
+          <w:sz w:val="24"/>
+          <w:szCs w:val="24"/>
+        </w:rPr>
+        <w:t>.</w:t>
+      </w:r>
+      <w:r>
+        <w:rPr>
+          <w:i w:val="0"/>
+          <w:iCs w:val="0"/>
+          <w:color w:val="auto"/>
+          <w:sz w:val="24"/>
+          <w:szCs w:val="24"/>
+        </w:rPr>
+        <w:fldChar w:fldCharType="begin"/>
+      </w:r>
+      <w:r>
+        <w:rPr>
+          <w:i w:val="0"/>
+          <w:iCs w:val="0"/>
+          <w:color w:val="auto"/>
+          <w:sz w:val="24"/>
+          <w:szCs w:val="24"/>
+        </w:rPr>
+        <w:instrText xml:space="preserve"> SEQ Figure \* ARABIC \s 1 </w:instrText>
+      </w:r>
+      <w:r>
+        <w:rPr>
+          <w:i w:val="0"/>
+          <w:iCs w:val="0"/>
+          <w:color w:val="auto"/>
+          <w:sz w:val="24"/>
+          <w:szCs w:val="24"/>
+        </w:rPr>
+        <w:fldChar w:fldCharType="separate"/>
+      </w:r>
+      <w:r>
+        <w:rPr>
+          <w:i w:val="0"/>
+          <w:iCs w:val="0"/>
+          <w:noProof/>
+          <w:color w:val="auto"/>
+          <w:sz w:val="24"/>
+          <w:szCs w:val="24"/>
+        </w:rPr>
+        <w:t>1</w:t>
+      </w:r>
+      <w:r>
+        <w:rPr>
+          <w:i w:val="0"/>
+          <w:iCs w:val="0"/>
+          <w:color w:val="auto"/>
+          <w:sz w:val="24"/>
+          <w:szCs w:val="24"/>
+        </w:rPr>
+        <w:fldChar w:fldCharType="end"/>
+      </w:r>
+      <w:r>
+        <w:rPr>
+          <w:i w:val="0"/>
+          <w:iCs w:val="0"/>
+          <w:color w:val="auto"/>
+          <w:sz w:val="24"/>
+          <w:szCs w:val="24"/>
+        </w:rPr>
+        <w:t>: Agile Methodology</w:t>
+      </w:r>
+      <w:bookmarkEnd w:id="7"/>
+    </w:p>
+    <w:p>
+      <w:pPr>
+        <w:spacing w:before="240" w:after="240" w:line="360" w:lineRule="auto"/>
+        <w:jc w:val="both"/>
+        <w:rPr>
+          <w:sz w:val="24"/>
+          <w:szCs w:val="24"/>
+        </w:rPr>
+      </w:pPr>
+      <w:r>
+        <w:rPr>
+          <w:sz w:val="24"/>
+          <w:szCs w:val="24"/>
+        </w:rPr>
+        <w:t>Agile methodology is a process that helps teams manage and complete projects in an iterative, flexible manner. It involves several key stages that are repeated in each sprint, allowing for continuous improvement and adaptability. Below is an overview of the stages in Agile methodology:</w:t>
+      </w:r>
+    </w:p>
+    <w:p>
+      <w:pPr>
+        <w:pStyle w:val="ListParagraph"/>
+        <w:numPr>
+          <w:ilvl w:val="0"/>
+          <w:numId w:val="10"/>
+        </w:numPr>
+        <w:spacing w:before="240" w:after="240" w:line="360" w:lineRule="auto"/>
+        <w:jc w:val="both"/>
+        <w:rPr>
+          <w:sz w:val="24"/>
+          <w:szCs w:val="24"/>
+        </w:rPr>
+      </w:pPr>
+      <w:r>
+        <w:rPr>
+          <w:sz w:val="24"/>
+          <w:szCs w:val="24"/>
+        </w:rPr>
+        <w:t>Plan:</w:t>
+      </w:r>
+    </w:p>
+    <w:p>
+      <w:pPr>
+        <w:pStyle w:val="ListParagraph"/>
+        <w:spacing w:before="240" w:after="240" w:line="360" w:lineRule="auto"/>
+        <w:ind w:left="720" w:firstLine="0"/>
+        <w:jc w:val="both"/>
+        <w:rPr>
+          <w:sz w:val="24"/>
+          <w:szCs w:val="24"/>
+        </w:rPr>
+      </w:pPr>
+      <w:r>
+        <w:rPr>
+          <w:sz w:val="24"/>
+          <w:szCs w:val="24"/>
+        </w:rPr>
+        <w:t>This phase involves defining the scope of the sprint. The team selects tasks from the project backlog and sets objectives for what should be delivered by the end of the sprint.</w:t>
+      </w:r>
+    </w:p>
+    <w:p>
+      <w:pPr>
+        <w:pStyle w:val="ListParagraph"/>
+        <w:spacing w:before="240" w:after="240" w:line="360" w:lineRule="auto"/>
+        <w:ind w:left="720" w:firstLine="0"/>
+        <w:jc w:val="both"/>
+        <w:rPr>
+          <w:sz w:val="24"/>
+          <w:szCs w:val="24"/>
+        </w:rPr>
+      </w:pPr>
+    </w:p>
+    <w:p>
+      <w:pPr>
+        <w:pStyle w:val="ListParagraph"/>
+        <w:numPr>
+          <w:ilvl w:val="0"/>
+          <w:numId w:val="10"/>
+        </w:numPr>
+        <w:spacing w:before="240" w:after="240" w:line="360" w:lineRule="auto"/>
+        <w:jc w:val="both"/>
+        <w:rPr>
+          <w:sz w:val="24"/>
+          <w:szCs w:val="24"/>
+        </w:rPr>
+      </w:pPr>
+      <w:r>
+        <w:rPr>
+          <w:sz w:val="24"/>
+          <w:szCs w:val="24"/>
+        </w:rPr>
+        <w:lastRenderedPageBreak/>
+        <w:t>Design:</w:t>
+      </w:r>
+    </w:p>
+    <w:p>
+      <w:pPr>
+        <w:pStyle w:val="ListParagraph"/>
+        <w:spacing w:before="240" w:after="240" w:line="360" w:lineRule="auto"/>
+        <w:ind w:left="720" w:firstLine="0"/>
+        <w:jc w:val="both"/>
+        <w:rPr>
+          <w:sz w:val="24"/>
+          <w:szCs w:val="24"/>
+        </w:rPr>
+      </w:pPr>
+      <w:r>
+        <w:rPr>
+          <w:sz w:val="24"/>
+          <w:szCs w:val="24"/>
+        </w:rPr>
+        <w:t xml:space="preserve">Once planning is complete, the team creates detailed designs or wireframes for the selected tasks. This ensures the technical and user experience aspects are clear before development begins.  </w:t>
+      </w:r>
+    </w:p>
+    <w:p>
+      <w:pPr>
+        <w:pStyle w:val="ListParagraph"/>
+        <w:numPr>
+          <w:ilvl w:val="0"/>
+          <w:numId w:val="10"/>
+        </w:numPr>
+        <w:spacing w:before="240" w:after="240" w:line="360" w:lineRule="auto"/>
+        <w:jc w:val="both"/>
+        <w:rPr>
+          <w:sz w:val="24"/>
+          <w:szCs w:val="24"/>
+        </w:rPr>
+      </w:pPr>
+      <w:r>
+        <w:rPr>
+          <w:sz w:val="24"/>
+          <w:szCs w:val="24"/>
+        </w:rPr>
+        <w:t>Develop:</w:t>
+      </w:r>
+    </w:p>
+    <w:p>
+      <w:pPr>
+        <w:pStyle w:val="ListParagraph"/>
+        <w:spacing w:before="240" w:after="240" w:line="360" w:lineRule="auto"/>
+        <w:ind w:left="720" w:firstLine="0"/>
+        <w:jc w:val="both"/>
+        <w:rPr>
+          <w:sz w:val="24"/>
+          <w:szCs w:val="24"/>
+        </w:rPr>
+      </w:pPr>
+      <w:r>
+        <w:rPr>
+          <w:sz w:val="24"/>
+          <w:szCs w:val="24"/>
+        </w:rPr>
+        <w:t xml:space="preserve">In the development phase, the team writes the code for the features defined in the plan and design stages. This includes both frontend and backend development. </w:t>
+      </w:r>
+    </w:p>
+    <w:p>
+      <w:pPr>
+        <w:pStyle w:val="ListParagraph"/>
+        <w:numPr>
+          <w:ilvl w:val="0"/>
+          <w:numId w:val="10"/>
+        </w:numPr>
+        <w:spacing w:before="240" w:after="240" w:line="360" w:lineRule="auto"/>
+        <w:jc w:val="both"/>
+        <w:rPr>
+          <w:sz w:val="24"/>
+          <w:szCs w:val="24"/>
+        </w:rPr>
+      </w:pPr>
+      <w:r>
+        <w:rPr>
+          <w:sz w:val="24"/>
+          <w:szCs w:val="24"/>
+        </w:rPr>
+        <w:t>Test:</w:t>
+      </w:r>
+    </w:p>
+    <w:p>
+      <w:pPr>
+        <w:pStyle w:val="ListParagraph"/>
+        <w:spacing w:before="240" w:after="240" w:line="360" w:lineRule="auto"/>
+        <w:ind w:left="720" w:firstLine="0"/>
+        <w:jc w:val="both"/>
+        <w:rPr>
+          <w:sz w:val="24"/>
+          <w:szCs w:val="24"/>
+        </w:rPr>
+      </w:pPr>
+      <w:r>
+        <w:rPr>
+          <w:sz w:val="24"/>
+          <w:szCs w:val="24"/>
+        </w:rPr>
+        <w:t xml:space="preserve">After development, the testing phase ensures that the new code works as expected. Bugs and issues are identified and fixed before moving on.                   </w:t>
+      </w:r>
+    </w:p>
+    <w:p>
+      <w:pPr>
+        <w:pStyle w:val="ListParagraph"/>
+        <w:numPr>
+          <w:ilvl w:val="0"/>
+          <w:numId w:val="10"/>
+        </w:numPr>
+        <w:spacing w:before="240" w:after="240" w:line="360" w:lineRule="auto"/>
+        <w:jc w:val="both"/>
+        <w:rPr>
+          <w:sz w:val="24"/>
+          <w:szCs w:val="24"/>
+        </w:rPr>
+      </w:pPr>
+      <w:r>
+        <w:rPr>
+          <w:sz w:val="24"/>
+          <w:szCs w:val="24"/>
+        </w:rPr>
+        <w:t>Deploy:</w:t>
+      </w:r>
+    </w:p>
+    <w:p>
+      <w:pPr>
+        <w:pStyle w:val="ListParagraph"/>
+        <w:spacing w:before="240" w:after="240" w:line="360" w:lineRule="auto"/>
+        <w:ind w:left="720" w:firstLine="0"/>
+        <w:jc w:val="both"/>
+        <w:rPr>
+          <w:sz w:val="24"/>
+          <w:szCs w:val="24"/>
+        </w:rPr>
+      </w:pPr>
+      <w:r>
+        <w:rPr>
+          <w:sz w:val="24"/>
+          <w:szCs w:val="24"/>
+        </w:rPr>
+        <w:t>The deploy phase involves making the working software available to users. In each sprint, the team delivers a usable part of the software.</w:t>
+      </w:r>
+    </w:p>
+    <w:p>
+      <w:pPr>
+        <w:pStyle w:val="ListParagraph"/>
+        <w:numPr>
+          <w:ilvl w:val="0"/>
+          <w:numId w:val="10"/>
+        </w:numPr>
+        <w:spacing w:before="240" w:after="240" w:line="360" w:lineRule="auto"/>
+        <w:jc w:val="both"/>
+        <w:rPr>
+          <w:sz w:val="24"/>
+          <w:szCs w:val="24"/>
+        </w:rPr>
+      </w:pPr>
+      <w:r>
+        <w:rPr>
+          <w:sz w:val="24"/>
+          <w:szCs w:val="24"/>
+        </w:rPr>
+        <w:t>Review:</w:t>
+      </w:r>
+    </w:p>
+    <w:p>
+      <w:pPr>
+        <w:pStyle w:val="ListParagraph"/>
+        <w:spacing w:before="240" w:after="240" w:line="360" w:lineRule="auto"/>
+        <w:ind w:left="720" w:firstLine="0"/>
+        <w:jc w:val="both"/>
+        <w:rPr>
+          <w:sz w:val="24"/>
+          <w:szCs w:val="24"/>
+        </w:rPr>
+      </w:pPr>
+      <w:r>
+        <w:rPr>
+          <w:sz w:val="24"/>
+          <w:szCs w:val="24"/>
+        </w:rPr>
+        <w:t>During the sprint review, stakeholders provide feedback on the completed work. This feedback is used to improve future sprints.</w:t>
+      </w:r>
+    </w:p>
+    <w:p>
+      <w:pPr>
+        <w:pStyle w:val="ListParagraph"/>
+        <w:numPr>
+          <w:ilvl w:val="0"/>
+          <w:numId w:val="10"/>
+        </w:numPr>
+        <w:spacing w:before="240" w:after="240" w:line="360" w:lineRule="auto"/>
+        <w:jc w:val="both"/>
+        <w:rPr>
+          <w:sz w:val="24"/>
+          <w:szCs w:val="24"/>
+        </w:rPr>
+      </w:pPr>
+      <w:r>
+        <w:rPr>
+          <w:sz w:val="24"/>
+          <w:szCs w:val="24"/>
+        </w:rPr>
+        <w:t>Launch:</w:t>
+      </w:r>
+    </w:p>
+    <w:p>
+      <w:pPr>
+        <w:pStyle w:val="ListParagraph"/>
+        <w:spacing w:before="240" w:after="240" w:line="360" w:lineRule="auto"/>
+        <w:ind w:left="720" w:firstLine="0"/>
+        <w:jc w:val="both"/>
+        <w:rPr>
+          <w:sz w:val="24"/>
+          <w:szCs w:val="24"/>
+        </w:rPr>
+      </w:pPr>
+      <w:r>
+        <w:rPr>
+          <w:sz w:val="24"/>
+          <w:szCs w:val="24"/>
+        </w:rPr>
+        <w:t>During the sprint review, stakeholders provide feedback on the completed work. This feedback is used to improve future sprints.</w:t>
+      </w:r>
+    </w:p>
+    <w:p>
+      <w:pPr>
+        <w:spacing w:before="240" w:after="240" w:line="360" w:lineRule="auto"/>
+        <w:jc w:val="both"/>
+        <w:rPr>
+          <w:sz w:val="24"/>
+          <w:szCs w:val="24"/>
+        </w:rPr>
+      </w:pPr>
+      <w:r>
+        <w:rPr>
+          <w:sz w:val="24"/>
+          <w:szCs w:val="24"/>
+        </w:rPr>
+        <w:t>The project will be divided into five sprints, each focusing on specific aspect of our freelance marketplace project:</w:t>
+      </w:r>
+    </w:p>
+    <w:p>
+      <w:pPr>
+        <w:pStyle w:val="ListParagraph"/>
+        <w:numPr>
+          <w:ilvl w:val="0"/>
+          <w:numId w:val="7"/>
+        </w:numPr>
+        <w:spacing w:before="240" w:after="240" w:line="360" w:lineRule="auto"/>
+        <w:jc w:val="both"/>
+        <w:rPr>
+          <w:sz w:val="24"/>
+          <w:szCs w:val="24"/>
+        </w:rPr>
+      </w:pPr>
+      <w:r>
+        <w:rPr>
+          <w:sz w:val="24"/>
+          <w:szCs w:val="24"/>
+        </w:rPr>
+        <w:t>Sprint 1:</w:t>
+      </w:r>
+    </w:p>
+    <w:p>
+      <w:pPr>
+        <w:pStyle w:val="ListParagraph"/>
+        <w:spacing w:before="240" w:after="240" w:line="360" w:lineRule="auto"/>
+        <w:ind w:left="720" w:firstLine="0"/>
+        <w:jc w:val="both"/>
+        <w:rPr>
+          <w:sz w:val="24"/>
+          <w:szCs w:val="24"/>
+        </w:rPr>
+      </w:pPr>
+      <w:r>
+        <w:rPr>
+          <w:sz w:val="24"/>
+          <w:szCs w:val="24"/>
+        </w:rPr>
+        <w:t>Plan and develop the basic features such as user login, registration, and the initial dashboard. This provides the fundamental structure for users to create accounts and access the platform</w:t>
+      </w:r>
+      <w:r>
+        <w:rPr>
+          <w:sz w:val="24"/>
+          <w:szCs w:val="24"/>
+        </w:rPr>
+        <w:t>.</w:t>
+      </w:r>
+    </w:p>
+    <w:p>
+      <w:pPr>
+        <w:pStyle w:val="ListParagraph"/>
+        <w:numPr>
+          <w:ilvl w:val="0"/>
+          <w:numId w:val="7"/>
+        </w:numPr>
+        <w:spacing w:before="240" w:after="240" w:line="360" w:lineRule="auto"/>
+        <w:jc w:val="both"/>
+        <w:rPr>
+          <w:sz w:val="24"/>
+          <w:szCs w:val="24"/>
+        </w:rPr>
+      </w:pPr>
+      <w:r>
+        <w:rPr>
+          <w:sz w:val="24"/>
+          <w:szCs w:val="24"/>
+        </w:rPr>
+        <w:lastRenderedPageBreak/>
+        <w:t>Sprint 2:</w:t>
+      </w:r>
+    </w:p>
+    <w:p>
+      <w:pPr>
+        <w:pStyle w:val="ListParagraph"/>
+        <w:spacing w:before="240" w:after="240" w:line="360" w:lineRule="auto"/>
+        <w:ind w:left="720" w:firstLine="0"/>
+        <w:jc w:val="both"/>
+        <w:rPr>
+          <w:sz w:val="24"/>
+          <w:szCs w:val="24"/>
+        </w:rPr>
+      </w:pPr>
+      <w:r>
+        <w:rPr>
+          <w:sz w:val="24"/>
+          <w:szCs w:val="24"/>
+        </w:rPr>
+        <w:t>Design and implement the freelancer profile and skills section, where freelancers can create and showcase their profiles, skills, and portfolios.</w:t>
+      </w:r>
+    </w:p>
+    <w:p>
+      <w:pPr>
+        <w:pStyle w:val="ListParagraph"/>
+        <w:numPr>
+          <w:ilvl w:val="0"/>
+          <w:numId w:val="7"/>
+        </w:numPr>
+        <w:spacing w:before="240" w:after="240" w:line="360" w:lineRule="auto"/>
+        <w:jc w:val="both"/>
+        <w:rPr>
+          <w:sz w:val="24"/>
+          <w:szCs w:val="24"/>
+        </w:rPr>
+      </w:pPr>
+      <w:r>
+        <w:rPr>
+          <w:sz w:val="24"/>
+          <w:szCs w:val="24"/>
+        </w:rPr>
+        <w:t>Sprint 3:</w:t>
+      </w:r>
+    </w:p>
+    <w:p>
+      <w:pPr>
+        <w:pStyle w:val="ListParagraph"/>
+        <w:spacing w:before="240" w:after="240" w:line="360" w:lineRule="auto"/>
+        <w:ind w:left="720" w:firstLine="0"/>
+        <w:jc w:val="both"/>
+        <w:rPr>
+          <w:sz w:val="24"/>
+          <w:szCs w:val="24"/>
+        </w:rPr>
+      </w:pPr>
+      <w:r>
+        <w:rPr>
+          <w:sz w:val="24"/>
+          <w:szCs w:val="24"/>
+        </w:rPr>
+        <w:t xml:space="preserve">Integrate the payment gateways such as Khalti and </w:t>
+      </w:r>
+      <w:r>
+        <w:rPr>
+          <w:sz w:val="24"/>
+          <w:szCs w:val="24"/>
+        </w:rPr>
+        <w:t>Es</w:t>
+      </w:r>
+      <w:r>
+        <w:rPr>
+          <w:sz w:val="24"/>
+          <w:szCs w:val="24"/>
+        </w:rPr>
+        <w:t>ewa, allowing secure transactions within the platform.</w:t>
+      </w:r>
+    </w:p>
+    <w:p>
+      <w:pPr>
+        <w:pStyle w:val="ListParagraph"/>
+        <w:numPr>
+          <w:ilvl w:val="0"/>
+          <w:numId w:val="7"/>
+        </w:numPr>
+        <w:spacing w:before="240" w:after="240" w:line="360" w:lineRule="auto"/>
+        <w:jc w:val="both"/>
+        <w:rPr>
+          <w:sz w:val="24"/>
+          <w:szCs w:val="24"/>
+        </w:rPr>
+      </w:pPr>
+      <w:r>
+        <w:rPr>
+          <w:sz w:val="24"/>
+          <w:szCs w:val="24"/>
+        </w:rPr>
+        <w:t>Sprint 4:</w:t>
+      </w:r>
+    </w:p>
+    <w:p>
+      <w:pPr>
+        <w:pStyle w:val="ListParagraph"/>
+        <w:spacing w:before="240" w:after="240" w:line="360" w:lineRule="auto"/>
+        <w:ind w:left="720" w:firstLine="0"/>
+        <w:jc w:val="both"/>
+        <w:rPr>
+          <w:sz w:val="24"/>
+          <w:szCs w:val="24"/>
+        </w:rPr>
+      </w:pPr>
+      <w:r>
+        <w:rPr>
+          <w:sz w:val="24"/>
+          <w:szCs w:val="24"/>
+        </w:rPr>
+        <w:t>Add job posting functionality for clients to post their projects and the review system where freelancers can be rated and reviewed based on their performance.</w:t>
+      </w:r>
+    </w:p>
+    <w:p>
+      <w:pPr>
+        <w:pStyle w:val="ListParagraph"/>
+        <w:numPr>
+          <w:ilvl w:val="0"/>
+          <w:numId w:val="7"/>
+        </w:numPr>
+        <w:spacing w:before="240" w:after="240" w:line="360" w:lineRule="auto"/>
+        <w:jc w:val="both"/>
+        <w:rPr>
+          <w:sz w:val="24"/>
+          <w:szCs w:val="24"/>
+        </w:rPr>
+      </w:pPr>
+      <w:r>
+        <w:rPr>
+          <w:sz w:val="24"/>
+          <w:szCs w:val="24"/>
+        </w:rPr>
+        <w:t xml:space="preserve">Sprint 5: </w:t>
+      </w:r>
+    </w:p>
+    <w:p>
+      <w:pPr>
+        <w:pStyle w:val="ListParagraph"/>
+        <w:spacing w:before="240" w:after="240" w:line="360" w:lineRule="auto"/>
+        <w:ind w:left="720" w:firstLine="0"/>
+        <w:jc w:val="both"/>
+        <w:rPr>
+          <w:sz w:val="24"/>
+          <w:szCs w:val="24"/>
+        </w:rPr>
+      </w:pPr>
+      <w:r>
+        <w:rPr>
+          <w:sz w:val="24"/>
+          <w:szCs w:val="24"/>
+        </w:rPr>
+        <w:t>Perform final testing, fix any bugs, and conduct a full deployment of the platform. This ensures the platform is functional and ready for users.</w:t>
+      </w:r>
+    </w:p>
+    <w:p>
+      <w:pPr>
+        <w:spacing w:before="240" w:after="240" w:line="360" w:lineRule="auto"/>
+        <w:jc w:val="both"/>
+        <w:rPr>
+          <w:sz w:val="24"/>
+          <w:szCs w:val="24"/>
+        </w:rPr>
+      </w:pPr>
+    </w:p>
+    <w:p>
+      <w:pPr>
+        <w:pStyle w:val="ListParagraph"/>
+        <w:spacing w:before="240" w:after="240" w:line="360" w:lineRule="auto"/>
+        <w:ind w:left="720" w:firstLine="0"/>
+        <w:jc w:val="both"/>
+        <w:rPr>
+          <w:sz w:val="24"/>
+          <w:szCs w:val="24"/>
+        </w:rPr>
+      </w:pPr>
+    </w:p>
+    <w:p>
+      <w:pPr>
+        <w:spacing w:before="240" w:after="240" w:line="360" w:lineRule="auto"/>
+        <w:jc w:val="both"/>
+        <w:rPr>
+          <w:sz w:val="24"/>
+          <w:szCs w:val="24"/>
+        </w:rPr>
+      </w:pPr>
+      <w:r>
+        <w:rPr>
+          <w:sz w:val="24"/>
+          <w:szCs w:val="24"/>
+        </w:rPr>
+        <w:t xml:space="preserve">                                                                        </w:t>
+      </w:r>
     </w:p>
     <w:p>
       <w:pPr>
@@ -2125,59 +3821,11 @@
           <w:sz w:val="18"/>
         </w:rPr>
       </w:pPr>
-      <w:bookmarkStart w:id="3" w:name="_GoBack"/>
-      <w:bookmarkEnd w:id="3"/>
-      <w:r>
-        <w:rPr>
-          <w:sz w:val="18"/>
-        </w:rPr>
-        <w:t>Figure</w:t>
-      </w:r>
-      <w:r>
-        <w:rPr>
-          <w:spacing w:val="-5"/>
-          <w:sz w:val="18"/>
-        </w:rPr>
-        <w:t xml:space="preserve"> </w:t>
-      </w:r>
-      <w:r>
-        <w:rPr>
-          <w:sz w:val="18"/>
-        </w:rPr>
-        <w:t>5.1:</w:t>
-      </w:r>
-      <w:r>
-        <w:rPr>
-          <w:spacing w:val="-4"/>
-          <w:sz w:val="18"/>
-        </w:rPr>
-        <w:t xml:space="preserve"> </w:t>
-      </w:r>
-      <w:r>
-        <w:rPr>
-          <w:sz w:val="18"/>
-        </w:rPr>
-        <w:t>Agile</w:t>
-      </w:r>
-      <w:r>
-        <w:rPr>
-          <w:spacing w:val="-3"/>
-          <w:sz w:val="18"/>
-        </w:rPr>
-        <w:t xml:space="preserve"> </w:t>
-      </w:r>
-      <w:r>
-        <w:rPr>
-          <w:spacing w:val="-4"/>
-          <w:sz w:val="18"/>
-        </w:rPr>
-        <w:t>Model</w:t>
-      </w:r>
     </w:p>
     <w:p>
       <w:pPr>
         <w:spacing w:before="240" w:after="240" w:line="360" w:lineRule="auto"/>
-        <w:jc w:val="center"/>
+        <w:ind w:left="2160" w:firstLine="720"/>
         <w:rPr>
           <w:sz w:val="18"/>
         </w:rPr>
@@ -2199,8 +3847,9 @@
           <w:tab w:val="left" w:pos="839"/>
         </w:tabs>
         <w:spacing w:line="360" w:lineRule="auto"/>
-        <w:ind w:left="0" w:hanging="359"/>
-      </w:pPr>
+        <w:ind w:left="359" w:hanging="359"/>
+      </w:pPr>
+      <w:bookmarkStart w:id="8" w:name="_Toc178748499"/>
       <w:r>
         <w:lastRenderedPageBreak/>
         <w:t>Project</w:t>
@@ -2226,6 +3875,7 @@
         </w:rPr>
         <w:t>chart</w:t>
       </w:r>
+      <w:bookmarkEnd w:id="8"/>
     </w:p>
     <w:p>
       <w:pPr>
@@ -2404,8 +4054,9 @@
           <w:tab w:val="left" w:pos="839"/>
         </w:tabs>
         <w:spacing w:line="360" w:lineRule="auto"/>
-        <w:ind w:left="0" w:hanging="359"/>
-      </w:pPr>
+        <w:ind w:left="359" w:hanging="359"/>
+      </w:pPr>
+      <w:bookmarkStart w:id="9" w:name="_Toc178748500"/>
       <w:r>
         <w:rPr>
           <w:spacing w:val="-2"/>
@@ -2413,105 +4064,7 @@
         <w:lastRenderedPageBreak/>
         <w:t>Deliverables</w:t>
       </w:r>
-    </w:p>
-    <w:p>
-      <w:pPr>
-        <w:pStyle w:val="ListParagraph"/>
-        <w:numPr>
-          <w:ilvl w:val="1"/>
-          <w:numId w:val="1"/>
-        </w:numPr>
-        <w:tabs>
-          <w:tab w:val="left" w:pos="1200"/>
-        </w:tabs>
-        <w:spacing w:before="240" w:after="240" w:line="360" w:lineRule="auto"/>
-        <w:ind w:left="0"/>
-        <w:jc w:val="both"/>
-        <w:rPr>
-          <w:sz w:val="24"/>
-        </w:rPr>
-      </w:pPr>
-      <w:r>
-        <w:rPr>
-          <w:b/>
-          <w:sz w:val="24"/>
-        </w:rPr>
-        <w:t>D1</w:t>
-      </w:r>
-      <w:r>
-        <w:rPr>
-          <w:sz w:val="24"/>
-        </w:rPr>
-        <w:t xml:space="preserve">: </w:t>
-      </w:r>
-      <w:r>
-        <w:rPr>
-          <w:sz w:val="24"/>
-        </w:rPr>
-        <w:t>D1-description</w:t>
-      </w:r>
-    </w:p>
-    <w:p>
-      <w:pPr>
-        <w:pStyle w:val="ListParagraph"/>
-        <w:numPr>
-          <w:ilvl w:val="1"/>
-          <w:numId w:val="1"/>
-        </w:numPr>
-        <w:tabs>
-          <w:tab w:val="left" w:pos="1200"/>
-        </w:tabs>
-        <w:spacing w:before="240" w:after="240" w:line="360" w:lineRule="auto"/>
-        <w:ind w:left="0"/>
-        <w:jc w:val="both"/>
-        <w:rPr>
-          <w:sz w:val="24"/>
-        </w:rPr>
-      </w:pPr>
-      <w:r>
-        <w:rPr>
-          <w:b/>
-          <w:sz w:val="24"/>
-        </w:rPr>
-        <w:t>D2</w:t>
-      </w:r>
-      <w:r>
-        <w:rPr>
-          <w:sz w:val="24"/>
-        </w:rPr>
-        <w:t>: D2-description</w:t>
-      </w:r>
-    </w:p>
-    <w:p>
-      <w:pPr>
-        <w:pStyle w:val="ListParagraph"/>
-        <w:numPr>
-          <w:ilvl w:val="1"/>
-          <w:numId w:val="1"/>
-        </w:numPr>
-        <w:tabs>
-          <w:tab w:val="left" w:pos="1200"/>
-        </w:tabs>
-        <w:spacing w:before="240" w:after="240" w:line="360" w:lineRule="auto"/>
-        <w:ind w:left="0"/>
-        <w:jc w:val="both"/>
-        <w:rPr>
-          <w:sz w:val="24"/>
-        </w:rPr>
-      </w:pPr>
-      <w:r>
-        <w:rPr>
-          <w:b/>
-          <w:sz w:val="24"/>
-        </w:rPr>
-        <w:t>D3</w:t>
-      </w:r>
-      <w:r>
-        <w:rPr>
-          <w:sz w:val="24"/>
-        </w:rPr>
-        <w:t>: D3-description</w:t>
-      </w:r>
+      <w:bookmarkEnd w:id="9"/>
     </w:p>
     <w:p>
       <w:pPr>
@@ -2527,35 +4080,166 @@
         </w:sectPr>
       </w:pPr>
     </w:p>
-    <w:p>
-      <w:pPr>
-        <w:pStyle w:val="Heading1"/>
-        <w:numPr>
-          <w:ilvl w:val="0"/>
-          <w:numId w:val="1"/>
-        </w:numPr>
-        <w:tabs>
-          <w:tab w:val="left" w:pos="839"/>
-        </w:tabs>
-        <w:spacing w:line="360" w:lineRule="auto"/>
-        <w:ind w:left="0" w:firstLine="0"/>
-      </w:pPr>
-      <w:r>
-        <w:rPr>
-          <w:spacing w:val="-2"/>
-        </w:rPr>
-        <w:lastRenderedPageBreak/>
-        <w:t>Reference Bibliography</w:t>
-      </w:r>
-    </w:p>
+    <w:bookmarkStart w:id="10" w:name="_Toc178748501" w:displacedByCustomXml="next"/>
+    <w:sdt>
+      <w:sdtPr>
+        <w:rPr>
+          <w:b w:val="0"/>
+          <w:bCs w:val="0"/>
+          <w:sz w:val="22"/>
+          <w:szCs w:val="22"/>
+        </w:rPr>
+        <w:id w:val="-441612009"/>
+        <w:docPartObj>
+          <w:docPartGallery w:val="Bibliographies"/>
+          <w:docPartUnique/>
+        </w:docPartObj>
+      </w:sdtPr>
+      <w:sdtContent>
+        <w:p>
+          <w:pPr>
+            <w:pStyle w:val="Heading1"/>
+            <w:numPr>
+              <w:ilvl w:val="0"/>
+              <w:numId w:val="1"/>
+            </w:numPr>
+            <w:ind w:left="360"/>
+          </w:pPr>
+          <w:r>
+            <w:t>References</w:t>
+          </w:r>
+          <w:bookmarkEnd w:id="10"/>
+        </w:p>
+        <w:sdt>
+          <w:sdtPr>
+            <w:id w:val="-573587230"/>
+            <w:bibliography/>
+          </w:sdtPr>
+          <w:sdtContent>
+            <w:p>
+              <w:pPr>
+                <w:pStyle w:val="Bibliography"/>
+                <w:spacing w:line="360" w:lineRule="auto"/>
+                <w:ind w:left="720" w:hanging="720"/>
+                <w:jc w:val="both"/>
+                <w:rPr>
+                  <w:noProof/>
+                  <w:sz w:val="24"/>
+                  <w:szCs w:val="24"/>
+                </w:rPr>
+              </w:pPr>
+              <w:r>
+                <w:rPr>
+                  <w:sz w:val="24"/>
+                  <w:szCs w:val="24"/>
+                </w:rPr>
+                <w:fldChar w:fldCharType="begin"/>
+              </w:r>
+              <w:r>
+                <w:rPr>
+                  <w:sz w:val="24"/>
+                  <w:szCs w:val="24"/>
+                </w:rPr>
+                <w:instrText xml:space="preserve"> BIBLIOGRAPHY </w:instrText>
+              </w:r>
+              <w:r>
+                <w:rPr>
+                  <w:sz w:val="24"/>
+                  <w:szCs w:val="24"/>
+                </w:rPr>
+                <w:fldChar w:fldCharType="separate"/>
+              </w:r>
+              <w:r>
+                <w:rPr>
+                  <w:noProof/>
+                  <w:sz w:val="24"/>
+                  <w:szCs w:val="24"/>
+                </w:rPr>
+                <w:t xml:space="preserve">Bibek Ranabhat, E. A. (2023). </w:t>
+              </w:r>
+              <w:r>
+                <w:rPr>
+                  <w:i/>
+                  <w:iCs/>
+                  <w:noProof/>
+                  <w:sz w:val="24"/>
+                  <w:szCs w:val="24"/>
+                </w:rPr>
+                <w:t>computer-science</w:t>
+              </w:r>
+              <w:r>
+                <w:rPr>
+                  <w:noProof/>
+                  <w:sz w:val="24"/>
+                  <w:szCs w:val="24"/>
+                </w:rPr>
+                <w:t>. Retrieved from coursesidekick: https://www.coursesidekick.com/computer-science/3357592</w:t>
+              </w:r>
+            </w:p>
+            <w:p>
+              <w:pPr>
+                <w:pStyle w:val="Bibliography"/>
+                <w:spacing w:line="360" w:lineRule="auto"/>
+                <w:ind w:left="720" w:hanging="720"/>
+                <w:jc w:val="both"/>
+                <w:rPr>
+                  <w:noProof/>
+                  <w:sz w:val="24"/>
+                  <w:szCs w:val="24"/>
+                </w:rPr>
+              </w:pPr>
+              <w:r>
+                <w:rPr>
+                  <w:noProof/>
+                  <w:sz w:val="24"/>
+                  <w:szCs w:val="24"/>
+                </w:rPr>
+                <w:t xml:space="preserve">interquality. (2024). </w:t>
+              </w:r>
+              <w:r>
+                <w:rPr>
+                  <w:i/>
+                  <w:iCs/>
+                  <w:noProof/>
+                  <w:sz w:val="24"/>
+                  <w:szCs w:val="24"/>
+                </w:rPr>
+                <w:t>agile-methodology</w:t>
+              </w:r>
+              <w:r>
+                <w:rPr>
+                  <w:noProof/>
+                  <w:sz w:val="24"/>
+                  <w:szCs w:val="24"/>
+                </w:rPr>
+                <w:t>. Retrieved from interqualitybg: https://interqualitybg.com/en/resources/scrum-and-agile-resources/agile-methodology</w:t>
+              </w:r>
+            </w:p>
+            <w:p>
+              <w:pPr>
+                <w:spacing w:line="360" w:lineRule="auto"/>
+                <w:jc w:val="both"/>
+              </w:pPr>
+              <w:r>
+                <w:rPr>
+                  <w:b/>
+                  <w:bCs/>
+                  <w:noProof/>
+                  <w:sz w:val="24"/>
+                  <w:szCs w:val="24"/>
+                </w:rPr>
+                <w:fldChar w:fldCharType="end"/>
+              </w:r>
+            </w:p>
+          </w:sdtContent>
+        </w:sdt>
+      </w:sdtContent>
+    </w:sdt>
     <w:p>
       <w:pPr>
         <w:pStyle w:val="BodyText"/>
         <w:spacing w:before="240" w:after="240" w:line="360" w:lineRule="auto"/>
       </w:pPr>
-      <w:r>
-        <w:t>xyz</w:t>
-      </w:r>
     </w:p>
     <w:sectPr>
       <w:pgSz w:w="11910" w:h="16840"/>
@@ -2567,7 +4251,7 @@
 </file>
 
 <file path=word/endnotes.xml><?xml version="1.0" encoding="utf-8"?>
-<w:endnotes xmlns:wpc="http://schemas.microsoft.com/office/word/2010/wordprocessingCanvas" xmlns:cx="http://schemas.microsoft.com/office/drawing/2014/chartex" xmlns:cx1="http://schemas.microsoft.com/office/drawing/2015/9/8/chartex" xmlns:cx2="http://schemas.microsoft.com/office/drawing/2015/10/21/chartex" xmlns:cx3="http://schemas.microsoft.com/office/drawing/2016/5/9/chartex" xmlns:cx4="http://schemas.microsoft.com/office/drawing/2016/5/10/chartex" xmlns:cx5="http://schemas.microsoft.com/office/drawing/2016/5/11/chartex" xmlns:cx6="http://schemas.microsoft.com/office/drawing/2016/5/12/chartex" xmlns:cx7="http://schemas.microsoft.com/office/drawing/2016/5/13/chartex" xmlns:cx8="http://schemas.microsoft.com/office/drawing/2016/5/14/chartex" xmlns:mc="http://schemas.openxmlformats.org/markup-compatibility/2006" xmlns:aink="http://schemas.microsoft.com/office/drawing/2016/ink" xmlns:am3d="http://schemas.microsoft.com/office/drawing/2017/model3d" xmlns:o="urn:schemas-microsoft-com:office:office" xmlns:r="http://schemas.openxmlformats.org/officeDocument/2006/relationships" xmlns:m="http://schemas.openxmlformats.org/officeDocument/2006/math" xmlns:v="urn:schemas-microsoft-com:vml" xmlns:wp14="http://schemas.microsoft.com/office/word/2010/wordprocessingDrawing" xmlns:wp="http://schemas.openxmlformats.org/drawingml/2006/wordprocessingDrawing" xmlns:w10="urn:schemas-microsoft-com:office:word" xmlns:w="http://schemas.openxmlformats.org/wordprocessingml/2006/main" xmlns:w14="http://schemas.microsoft.com/office/word/2010/wordml" xmlns:w15="http://schemas.microsoft.com/office/word/2012/wordml" xmlns:w16cid="http://schemas.microsoft.com/office/word/2016/wordml/cid" xmlns:w16se="http://schemas.microsoft.com/office/word/2015/wordml/symex" xmlns:wpg="http://schemas.microsoft.com/office/word/2010/wordprocessingGroup" xmlns:wpi="http://schemas.microsoft.com/office/word/2010/wordprocessingInk" xmlns:wne="http://schemas.microsoft.com/office/word/2006/wordml" xmlns:wps="http://schemas.microsoft.com/office/word/2010/wordprocessingShape" mc:Ignorable="w14 w15 w16se w16cid wp14">
+<w:endnotes xmlns:wpc="http://schemas.microsoft.com/office/word/2010/wordprocessingCanvas" xmlns:cx="http://schemas.microsoft.com/office/drawing/2014/chartex" xmlns:cx1="http://schemas.microsoft.com/office/drawing/2015/9/8/chartex" xmlns:cx2="http://schemas.microsoft.com/office/drawing/2015/10/21/chartex" xmlns:cx3="http://schemas.microsoft.com/office/drawing/2016/5/9/chartex" xmlns:cx4="http://schemas.microsoft.com/office/drawing/2016/5/10/chartex" xmlns:cx5="http://schemas.microsoft.com/office/drawing/2016/5/11/chartex" xmlns:cx6="http://schemas.microsoft.com/office/drawing/2016/5/12/chartex" xmlns:cx7="http://schemas.microsoft.com/office/drawing/2016/5/13/chartex" xmlns:cx8="http://schemas.microsoft.com/office/drawing/2016/5/14/chartex" xmlns:mc="http://schemas.openxmlformats.org/markup-compatibility/2006" xmlns:aink="http://schemas.microsoft.com/office/drawing/2016/ink" xmlns:am3d="http://schemas.microsoft.com/office/drawing/2017/model3d" xmlns:o="urn:schemas-microsoft-com:office:office" xmlns:oel="http://schemas.microsoft.com/office/2019/extlst" xmlns:r="http://schemas.openxmlformats.org/officeDocument/2006/relationships" xmlns:m="http://schemas.openxmlformats.org/officeDocument/2006/math" xmlns:v="urn:schemas-microsoft-com:vml" xmlns:wp14="http://schemas.microsoft.com/office/word/2010/wordprocessingDrawing" xmlns:wp="http://schemas.openxmlformats.org/drawingml/2006/wordprocessingDrawing" xmlns:w10="urn:schemas-microsoft-com:office:word" xmlns:w="http://schemas.openxmlformats.org/wordprocessingml/2006/main" xmlns:w14="http://schemas.microsoft.com/office/word/2010/wordml" xmlns:w15="http://schemas.microsoft.com/office/word/2012/wordml" xmlns:w16cex="http://schemas.microsoft.com/office/word/2018/wordml/cex" xmlns:w16cid="http://schemas.microsoft.com/office/word/2016/wordml/cid" xmlns:w16="http://schemas.microsoft.com/office/word/2018/wordml" xmlns:w16du="http://schemas.microsoft.com/office/word/2023/wordml/word16du" xmlns:w16sdtdh="http://schemas.microsoft.com/office/word/2020/wordml/sdtdatahash" xmlns:w16se="http://schemas.microsoft.com/office/word/2015/wordml/symex" xmlns:wpg="http://schemas.microsoft.com/office/word/2010/wordprocessingGroup" xmlns:wpi="http://schemas.microsoft.com/office/word/2010/wordprocessingInk" xmlns:wne="http://schemas.microsoft.com/office/word/2006/wordml" xmlns:wps="http://schemas.microsoft.com/office/word/2010/wordprocessingShape" mc:Ignorable="w14 w15 w16se w16cid w16 w16cex w16sdtdh w16du wp14">
   <w:endnote w:type="separator" w:id="-1">
     <w:p>
       <w:r>
@@ -2586,7 +4270,50 @@
 </file>
 
 <file path=word/footer1.xml><?xml version="1.0" encoding="utf-8"?>
-<w:ftr xmlns:wpc="http://schemas.microsoft.com/office/word/2010/wordprocessingCanvas" xmlns:cx="http://schemas.microsoft.com/office/drawing/2014/chartex" xmlns:cx1="http://schemas.microsoft.com/office/drawing/2015/9/8/chartex" xmlns:cx2="http://schemas.microsoft.com/office/drawing/2015/10/21/chartex" xmlns:cx3="http://schemas.microsoft.com/office/drawing/2016/5/9/chartex" xmlns:cx4="http://schemas.microsoft.com/office/drawing/2016/5/10/chartex" xmlns:cx5="http://schemas.microsoft.com/office/drawing/2016/5/11/chartex" xmlns:cx6="http://schemas.microsoft.com/office/drawing/2016/5/12/chartex" xmlns:cx7="http://schemas.microsoft.com/office/drawing/2016/5/13/chartex" xmlns:cx8="http://schemas.microsoft.com/office/drawing/2016/5/14/chartex" xmlns:mc="http://schemas.openxmlformats.org/markup-compatibility/2006" xmlns:aink="http://schemas.microsoft.com/office/drawing/2016/ink" xmlns:am3d="http://schemas.microsoft.com/office/drawing/2017/model3d" xmlns:o="urn:schemas-microsoft-com:office:office" xmlns:r="http://schemas.openxmlformats.org/officeDocument/2006/relationships" xmlns:m="http://schemas.openxmlformats.org/officeDocument/2006/math" xmlns:v="urn:schemas-microsoft-com:vml" xmlns:wp14="http://schemas.microsoft.com/office/word/2010/wordprocessingDrawing" xmlns:wp="http://schemas.openxmlformats.org/drawingml/2006/wordprocessingDrawing" xmlns:w10="urn:schemas-microsoft-com:office:word" xmlns:w="http://schemas.openxmlformats.org/wordprocessingml/2006/main" xmlns:w14="http://schemas.microsoft.com/office/word/2010/wordml" xmlns:w15="http://schemas.microsoft.com/office/word/2012/wordml" xmlns:w16cid="http://schemas.microsoft.com/office/word/2016/wordml/cid" xmlns:w16se="http://schemas.microsoft.com/office/word/2015/wordml/symex" xmlns:wpg="http://schemas.microsoft.com/office/word/2010/wordprocessingGroup" xmlns:wpi="http://schemas.microsoft.com/office/word/2010/wordprocessingInk" xmlns:wne="http://schemas.microsoft.com/office/word/2006/wordml" xmlns:wps="http://schemas.microsoft.com/office/word/2010/wordprocessingShape" mc:Ignorable="w14 w15 w16se w16cid wp14">
+<w:ftr xmlns:wpc="http://schemas.microsoft.com/office/word/2010/wordprocessingCanvas" xmlns:cx="http://schemas.microsoft.com/office/drawing/2014/chartex" xmlns:cx1="http://schemas.microsoft.com/office/drawing/2015/9/8/chartex" xmlns:cx2="http://schemas.microsoft.com/office/drawing/2015/10/21/chartex" xmlns:cx3="http://schemas.microsoft.com/office/drawing/2016/5/9/chartex" xmlns:cx4="http://schemas.microsoft.com/office/drawing/2016/5/10/chartex" xmlns:cx5="http://schemas.microsoft.com/office/drawing/2016/5/11/chartex" xmlns:cx6="http://schemas.microsoft.com/office/drawing/2016/5/12/chartex" xmlns:cx7="http://schemas.microsoft.com/office/drawing/2016/5/13/chartex" xmlns:cx8="http://schemas.microsoft.com/office/drawing/2016/5/14/chartex" xmlns:mc="http://schemas.openxmlformats.org/markup-compatibility/2006" xmlns:aink="http://schemas.microsoft.com/office/drawing/2016/ink" xmlns:am3d="http://schemas.microsoft.com/office/drawing/2017/model3d" xmlns:o="urn:schemas-microsoft-com:office:office" xmlns:oel="http://schemas.microsoft.com/office/2019/extlst" xmlns:r="http://schemas.openxmlformats.org/officeDocument/2006/relationships" xmlns:m="http://schemas.openxmlformats.org/officeDocument/2006/math" xmlns:v="urn:schemas-microsoft-com:vml" xmlns:wp14="http://schemas.microsoft.com/office/word/2010/wordprocessingDrawing" xmlns:wp="http://schemas.openxmlformats.org/drawingml/2006/wordprocessingDrawing" xmlns:w10="urn:schemas-microsoft-com:office:word" xmlns:w="http://schemas.openxmlformats.org/wordprocessingml/2006/main" xmlns:w14="http://schemas.microsoft.com/office/word/2010/wordml" xmlns:w15="http://schemas.microsoft.com/office/word/2012/wordml" xmlns:w16cex="http://schemas.microsoft.com/office/word/2018/wordml/cex" xmlns:w16cid="http://schemas.microsoft.com/office/word/2016/wordml/cid" xmlns:w16="http://schemas.microsoft.com/office/word/2018/wordml" xmlns:w16du="http://schemas.microsoft.com/office/word/2023/wordml/word16du" xmlns:w16sdtdh="http://schemas.microsoft.com/office/word/2020/wordml/sdtdatahash" xmlns:w16se="http://schemas.microsoft.com/office/word/2015/wordml/symex" xmlns:wpg="http://schemas.microsoft.com/office/word/2010/wordprocessingGroup" xmlns:wpi="http://schemas.microsoft.com/office/word/2010/wordprocessingInk" xmlns:wne="http://schemas.microsoft.com/office/word/2006/wordml" xmlns:wps="http://schemas.microsoft.com/office/word/2010/wordprocessingShape" mc:Ignorable="w14 w15 w16se w16cid w16 w16cex w16sdtdh w16du wp14">
+  <w:sdt>
+    <w:sdtPr>
+      <w:id w:val="-1784875966"/>
+      <w:docPartObj>
+        <w:docPartGallery w:val="Page Numbers (Bottom of Page)"/>
+        <w:docPartUnique/>
+      </w:docPartObj>
+    </w:sdtPr>
+    <w:sdtEndPr>
+      <w:rPr>
+        <w:noProof/>
+      </w:rPr>
+    </w:sdtEndPr>
+    <w:sdtContent>
+      <w:p>
+        <w:pPr>
+          <w:pStyle w:val="Footer"/>
+          <w:jc w:val="right"/>
+        </w:pPr>
+        <w:r>
+          <w:fldChar w:fldCharType="begin"/>
+        </w:r>
+        <w:r>
+          <w:instrText xml:space="preserve"> PAGE   \* MERGEFORMAT </w:instrText>
+        </w:r>
+        <w:r>
+          <w:fldChar w:fldCharType="separate"/>
+        </w:r>
+        <w:r>
+          <w:rPr>
+            <w:noProof/>
+          </w:rPr>
+          <w:t>2</w:t>
+        </w:r>
+        <w:r>
+          <w:rPr>
+            <w:noProof/>
+          </w:rPr>
+          <w:fldChar w:fldCharType="end"/>
+        </w:r>
+      </w:p>
+    </w:sdtContent>
+  </w:sdt>
   <w:p>
     <w:pPr>
       <w:pStyle w:val="BodyText"/>
@@ -2595,153 +4322,12 @@
         <w:sz w:val="20"/>
       </w:rPr>
     </w:pPr>
-    <w:r>
-      <w:rPr>
-        <w:noProof/>
-      </w:rPr>
-      <mc:AlternateContent>
-        <mc:Choice Requires="wps">
-          <w:drawing>
-            <wp:anchor distT="0" distB="0" distL="0" distR="0" simplePos="0" relativeHeight="487468032" behindDoc="1" locked="0" layoutInCell="1" allowOverlap="1" wp14:anchorId="281F9139" wp14:editId="5E130B53">
-              <wp:simplePos x="0" y="0"/>
-              <wp:positionH relativeFrom="page">
-                <wp:posOffset>6482690</wp:posOffset>
-              </wp:positionH>
-              <wp:positionV relativeFrom="page">
-                <wp:posOffset>9696534</wp:posOffset>
-              </wp:positionV>
-              <wp:extent cx="216535" cy="194310"/>
-              <wp:effectExtent l="0" t="0" r="0" b="0"/>
-              <wp:wrapNone/>
-              <wp:docPr id="2" name="Textbox 2"/>
-              <wp:cNvGraphicFramePr>
-                <a:graphicFrameLocks xmlns:a="http://schemas.openxmlformats.org/drawingml/2006/main"/>
-              </wp:cNvGraphicFramePr>
-              <a:graphic xmlns:a="http://schemas.openxmlformats.org/drawingml/2006/main">
-                <a:graphicData uri="http://schemas.microsoft.com/office/word/2010/wordprocessingShape">
-                  <wps:wsp>
-                    <wps:cNvSpPr txBox="1">
-                      <a:spLocks/>
-                    </wps:cNvSpPr>
-                    <wps:spPr>
-                      <a:xfrm>
-                        <a:off x="0" y="0"/>
-                        <a:ext cx="216535" cy="194310"/>
-                      </a:xfrm>
-                      <a:prstGeom prst="rect">
-                        <a:avLst/>
-                      </a:prstGeom>
-                    </wps:spPr>
-                    <wps:txbx>
-                      <w:txbxContent>
-                        <w:p>
-                          <w:pPr>
-                            <w:pStyle w:val="BodyText"/>
-                            <w:spacing w:before="10"/>
-                            <w:ind w:left="60"/>
-                          </w:pPr>
-                          <w:r>
-                            <w:rPr>
-                              <w:spacing w:val="-5"/>
-                            </w:rPr>
-                            <w:fldChar w:fldCharType="begin"/>
-                          </w:r>
-                          <w:r>
-                            <w:rPr>
-                              <w:spacing w:val="-5"/>
-                            </w:rPr>
-                            <w:instrText xml:space="preserve"> PAGE  \* roman </w:instrText>
-                          </w:r>
-                          <w:r>
-                            <w:rPr>
-                              <w:spacing w:val="-5"/>
-                            </w:rPr>
-                            <w:fldChar w:fldCharType="separate"/>
-                          </w:r>
-                          <w:r>
-                            <w:rPr>
-                              <w:spacing w:val="-5"/>
-                            </w:rPr>
-                            <w:t>iii</w:t>
-                          </w:r>
-                          <w:r>
-                            <w:rPr>
-                              <w:spacing w:val="-5"/>
-                            </w:rPr>
-                            <w:fldChar w:fldCharType="end"/>
-                          </w:r>
-                        </w:p>
-                      </w:txbxContent>
-                    </wps:txbx>
-                    <wps:bodyPr wrap="square" lIns="0" tIns="0" rIns="0" bIns="0" rtlCol="0">
-                      <a:noAutofit/>
-                    </wps:bodyPr>
-                  </wps:wsp>
-                </a:graphicData>
-              </a:graphic>
-            </wp:anchor>
-          </w:drawing>
-        </mc:Choice>
-        <mc:Fallback xmlns:w16sdtdh="http://schemas.microsoft.com/office/word/2020/wordml/sdtdatahash" xmlns:w16du="http://schemas.microsoft.com/office/word/2023/wordml/word16du" xmlns:w16="http://schemas.microsoft.com/office/word/2018/wordml" xmlns:w16cex="http://schemas.microsoft.com/office/word/2018/wordml/cex" xmlns:oel="http://schemas.microsoft.com/office/2019/extlst">
-          <w:pict>
-            <v:shapetype w14:anchorId="281F9139" id="_x0000_t202" coordsize="21600,21600" o:spt="202" path="m,l,21600r21600,l21600,xe">
-              <v:stroke joinstyle="miter"/>
-              <v:path gradientshapeok="t" o:connecttype="rect"/>
-            </v:shapetype>
-            <v:shape id="Textbox 2" o:spid="_x0000_s1026" type="#_x0000_t202" style="position:absolute;margin-left:510.45pt;margin-top:763.5pt;width:17.05pt;height:15.3pt;z-index:-15848448;visibility:visible;mso-wrap-style:square;mso-wrap-distance-left:0;mso-wrap-distance-top:0;mso-wrap-distance-right:0;mso-wrap-distance-bottom:0;mso-position-horizontal:absolute;mso-position-horizontal-relative:page;mso-position-vertical:absolute;mso-position-vertical-relative:page;v-text-anchor:top" o:gfxdata="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" filled="f" stroked="f">
-              <v:textbox inset="0,0,0,0">
-                <w:txbxContent>
-                  <w:p>
-                    <w:pPr>
-                      <w:pStyle w:val="BodyText"/>
-                      <w:spacing w:before="10"/>
-                      <w:ind w:left="60"/>
-                    </w:pPr>
-                    <w:r>
-                      <w:rPr>
-                        <w:spacing w:val="-5"/>
-                      </w:rPr>
-                      <w:fldChar w:fldCharType="begin"/>
-                    </w:r>
-                    <w:r>
-                      <w:rPr>
-                        <w:spacing w:val="-5"/>
-                      </w:rPr>
-                      <w:instrText xml:space="preserve"> PAGE  \* roman </w:instrText>
-                    </w:r>
-                    <w:r>
-                      <w:rPr>
-                        <w:spacing w:val="-5"/>
-                      </w:rPr>
-                      <w:fldChar w:fldCharType="separate"/>
-                    </w:r>
-                    <w:r>
-                      <w:rPr>
-                        <w:spacing w:val="-5"/>
-                      </w:rPr>
-                      <w:t>iii</w:t>
-                    </w:r>
-                    <w:r>
-                      <w:rPr>
-                        <w:spacing w:val="-5"/>
-                      </w:rPr>
-                      <w:fldChar w:fldCharType="end"/>
-                    </w:r>
-                  </w:p>
-                </w:txbxContent>
-              </v:textbox>
-              <w10:wrap anchorx="page" anchory="page"/>
-            </v:shape>
-          </w:pict>
-        </mc:Fallback>
-      </mc:AlternateContent>
-    </w:r>
   </w:p>
 </w:ftr>
 </file>
 
 <file path=word/footer2.xml><?xml version="1.0" encoding="utf-8"?>
-<w:ftr xmlns:wpc="http://schemas.microsoft.com/office/word/2010/wordprocessingCanvas" xmlns:cx="http://schemas.microsoft.com/office/drawing/2014/chartex" xmlns:cx1="http://schemas.microsoft.com/office/drawing/2015/9/8/chartex" xmlns:cx2="http://schemas.microsoft.com/office/drawing/2015/10/21/chartex" xmlns:cx3="http://schemas.microsoft.com/office/drawing/2016/5/9/chartex" xmlns:cx4="http://schemas.microsoft.com/office/drawing/2016/5/10/chartex" xmlns:cx5="http://schemas.microsoft.com/office/drawing/2016/5/11/chartex" xmlns:cx6="http://schemas.microsoft.com/office/drawing/2016/5/12/chartex" xmlns:cx7="http://schemas.microsoft.com/office/drawing/2016/5/13/chartex" xmlns:cx8="http://schemas.microsoft.com/office/drawing/2016/5/14/chartex" xmlns:mc="http://schemas.openxmlformats.org/markup-compatibility/2006" xmlns:aink="http://schemas.microsoft.com/office/drawing/2016/ink" xmlns:am3d="http://schemas.microsoft.com/office/drawing/2017/model3d" xmlns:o="urn:schemas-microsoft-com:office:office" xmlns:r="http://schemas.openxmlformats.org/officeDocument/2006/relationships" xmlns:m="http://schemas.openxmlformats.org/officeDocument/2006/math" xmlns:v="urn:schemas-microsoft-com:vml" xmlns:wp14="http://schemas.microsoft.com/office/word/2010/wordprocessingDrawing" xmlns:wp="http://schemas.openxmlformats.org/drawingml/2006/wordprocessingDrawing" xmlns:w10="urn:schemas-microsoft-com:office:word" xmlns:w="http://schemas.openxmlformats.org/wordprocessingml/2006/main" xmlns:w14="http://schemas.microsoft.com/office/word/2010/wordml" xmlns:w15="http://schemas.microsoft.com/office/word/2012/wordml" xmlns:w16cid="http://schemas.microsoft.com/office/word/2016/wordml/cid" xmlns:w16se="http://schemas.microsoft.com/office/word/2015/wordml/symex" xmlns:wpg="http://schemas.microsoft.com/office/word/2010/wordprocessingGroup" xmlns:wpi="http://schemas.microsoft.com/office/word/2010/wordprocessingInk" xmlns:wne="http://schemas.microsoft.com/office/word/2006/wordml" xmlns:wps="http://schemas.microsoft.com/office/word/2010/wordprocessingShape" mc:Ignorable="w14 w15 w16se w16cid wp14">
+<w:ftr xmlns:wpc="http://schemas.microsoft.com/office/word/2010/wordprocessingCanvas" xmlns:cx="http://schemas.microsoft.com/office/drawing/2014/chartex" xmlns:cx1="http://schemas.microsoft.com/office/drawing/2015/9/8/chartex" xmlns:cx2="http://schemas.microsoft.com/office/drawing/2015/10/21/chartex" xmlns:cx3="http://schemas.microsoft.com/office/drawing/2016/5/9/chartex" xmlns:cx4="http://schemas.microsoft.com/office/drawing/2016/5/10/chartex" xmlns:cx5="http://schemas.microsoft.com/office/drawing/2016/5/11/chartex" xmlns:cx6="http://schemas.microsoft.com/office/drawing/2016/5/12/chartex" xmlns:cx7="http://schemas.microsoft.com/office/drawing/2016/5/13/chartex" xmlns:cx8="http://schemas.microsoft.com/office/drawing/2016/5/14/chartex" xmlns:mc="http://schemas.openxmlformats.org/markup-compatibility/2006" xmlns:aink="http://schemas.microsoft.com/office/drawing/2016/ink" xmlns:am3d="http://schemas.microsoft.com/office/drawing/2017/model3d" xmlns:o="urn:schemas-microsoft-com:office:office" xmlns:oel="http://schemas.microsoft.com/office/2019/extlst" xmlns:r="http://schemas.openxmlformats.org/officeDocument/2006/relationships" xmlns:m="http://schemas.openxmlformats.org/officeDocument/2006/math" xmlns:v="urn:schemas-microsoft-com:vml" xmlns:wp14="http://schemas.microsoft.com/office/word/2010/wordprocessingDrawing" xmlns:wp="http://schemas.openxmlformats.org/drawingml/2006/wordprocessingDrawing" xmlns:w10="urn:schemas-microsoft-com:office:word" xmlns:w="http://schemas.openxmlformats.org/wordprocessingml/2006/main" xmlns:w14="http://schemas.microsoft.com/office/word/2010/wordml" xmlns:w15="http://schemas.microsoft.com/office/word/2012/wordml" xmlns:w16cex="http://schemas.microsoft.com/office/word/2018/wordml/cex" xmlns:w16cid="http://schemas.microsoft.com/office/word/2016/wordml/cid" xmlns:w16="http://schemas.microsoft.com/office/word/2018/wordml" xmlns:w16du="http://schemas.microsoft.com/office/word/2023/wordml/word16du" xmlns:w16sdtdh="http://schemas.microsoft.com/office/word/2020/wordml/sdtdatahash" xmlns:w16se="http://schemas.microsoft.com/office/word/2015/wordml/symex" xmlns:wpg="http://schemas.microsoft.com/office/word/2010/wordprocessingGroup" xmlns:wpi="http://schemas.microsoft.com/office/word/2010/wordprocessingInk" xmlns:wne="http://schemas.microsoft.com/office/word/2006/wordml" xmlns:wps="http://schemas.microsoft.com/office/word/2010/wordprocessingShape" mc:Ignorable="w14 w15 w16se w16cid w16 w16cex w16sdtdh w16du wp14">
   <w:p>
     <w:pPr>
       <w:pStyle w:val="BodyText"/>
@@ -2837,13 +4423,13 @@
             </wp:anchor>
           </w:drawing>
         </mc:Choice>
-        <mc:Fallback xmlns:w16sdtdh="http://schemas.microsoft.com/office/word/2020/wordml/sdtdatahash" xmlns:w16du="http://schemas.microsoft.com/office/word/2023/wordml/word16du" xmlns:w16="http://schemas.microsoft.com/office/word/2018/wordml" xmlns:w16cex="http://schemas.microsoft.com/office/word/2018/wordml/cex" xmlns:oel="http://schemas.microsoft.com/office/2019/extlst">
+        <mc:Fallback>
           <w:pict>
             <v:shapetype w14:anchorId="1BA66445" id="_x0000_t202" coordsize="21600,21600" o:spt="202" path="m,l,21600r21600,l21600,xe">
               <v:stroke joinstyle="miter"/>
               <v:path gradientshapeok="t" o:connecttype="rect"/>
             </v:shapetype>
-            <v:shape id="Textbox 3" o:spid="_x0000_s1027" type="#_x0000_t202" style="position:absolute;margin-left:514.45pt;margin-top:763.5pt;width:13pt;height:15.3pt;z-index:-15847936;visibility:visible;mso-wrap-style:square;mso-wrap-distance-left:0;mso-wrap-distance-top:0;mso-wrap-distance-right:0;mso-wrap-distance-bottom:0;mso-position-horizontal:absolute;mso-position-horizontal-relative:page;mso-position-vertical:absolute;mso-position-vertical-relative:page;v-text-anchor:top" o:gfxdata="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" filled="f" stroked="f">
+            <v:shape id="Textbox 3" o:spid="_x0000_s1026" type="#_x0000_t202" style="position:absolute;margin-left:514.45pt;margin-top:763.5pt;width:13pt;height:15.3pt;z-index:-15847936;visibility:visible;mso-wrap-style:square;mso-wrap-distance-left:0;mso-wrap-distance-top:0;mso-wrap-distance-right:0;mso-wrap-distance-bottom:0;mso-position-horizontal:absolute;mso-position-horizontal-relative:page;mso-position-vertical:absolute;mso-position-vertical-relative:page;v-text-anchor:top" o:gfxdata="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" filled="f" stroked="f">
               <v:textbox inset="0,0,0,0">
                 <w:txbxContent>
                   <w:p>
@@ -2896,7 +4482,7 @@
 </file>
 
 <file path=word/footnotes.xml><?xml version="1.0" encoding="utf-8"?>
-<w:footnotes xmlns:wpc="http://schemas.microsoft.com/office/word/2010/wordprocessingCanvas" xmlns:cx="http://schemas.microsoft.com/office/drawing/2014/chartex" xmlns:cx1="http://schemas.microsoft.com/office/drawing/2015/9/8/chartex" xmlns:cx2="http://schemas.microsoft.com/office/drawing/2015/10/21/chartex" xmlns:cx3="http://schemas.microsoft.com/office/drawing/2016/5/9/chartex" xmlns:cx4="http://schemas.microsoft.com/office/drawing/2016/5/10/chartex" xmlns:cx5="http://schemas.microsoft.com/office/drawing/2016/5/11/chartex" xmlns:cx6="http://schemas.microsoft.com/office/drawing/2016/5/12/chartex" xmlns:cx7="http://schemas.microsoft.com/office/drawing/2016/5/13/chartex" xmlns:cx8="http://schemas.microsoft.com/office/drawing/2016/5/14/chartex" xmlns:mc="http://schemas.openxmlformats.org/markup-compatibility/2006" xmlns:aink="http://schemas.microsoft.com/office/drawing/2016/ink" xmlns:am3d="http://schemas.microsoft.com/office/drawing/2017/model3d" xmlns:o="urn:schemas-microsoft-com:office:office" xmlns:r="http://schemas.openxmlformats.org/officeDocument/2006/relationships" xmlns:m="http://schemas.openxmlformats.org/officeDocument/2006/math" xmlns:v="urn:schemas-microsoft-com:vml" xmlns:wp14="http://schemas.microsoft.com/office/word/2010/wordprocessingDrawing" xmlns:wp="http://schemas.openxmlformats.org/drawingml/2006/wordprocessingDrawing" xmlns:w10="urn:schemas-microsoft-com:office:word" xmlns:w="http://schemas.openxmlformats.org/wordprocessingml/2006/main" xmlns:w14="http://schemas.microsoft.com/office/word/2010/wordml" xmlns:w15="http://schemas.microsoft.com/office/word/2012/wordml" xmlns:w16cid="http://schemas.microsoft.com/office/word/2016/wordml/cid" xmlns:w16se="http://schemas.microsoft.com/office/word/2015/wordml/symex" xmlns:wpg="http://schemas.microsoft.com/office/word/2010/wordprocessingGroup" xmlns:wpi="http://schemas.microsoft.com/office/word/2010/wordprocessingInk" xmlns:wne="http://schemas.microsoft.com/office/word/2006/wordml" xmlns:wps="http://schemas.microsoft.com/office/word/2010/wordprocessingShape" mc:Ignorable="w14 w15 w16se w16cid wp14">
+<w:footnotes xmlns:wpc="http://schemas.microsoft.com/office/word/2010/wordprocessingCanvas" xmlns:cx="http://schemas.microsoft.com/office/drawing/2014/chartex" xmlns:cx1="http://schemas.microsoft.com/office/drawing/2015/9/8/chartex" xmlns:cx2="http://schemas.microsoft.com/office/drawing/2015/10/21/chartex" xmlns:cx3="http://schemas.microsoft.com/office/drawing/2016/5/9/chartex" xmlns:cx4="http://schemas.microsoft.com/office/drawing/2016/5/10/chartex" xmlns:cx5="http://schemas.microsoft.com/office/drawing/2016/5/11/chartex" xmlns:cx6="http://schemas.microsoft.com/office/drawing/2016/5/12/chartex" xmlns:cx7="http://schemas.microsoft.com/office/drawing/2016/5/13/chartex" xmlns:cx8="http://schemas.microsoft.com/office/drawing/2016/5/14/chartex" xmlns:mc="http://schemas.openxmlformats.org/markup-compatibility/2006" xmlns:aink="http://schemas.microsoft.com/office/drawing/2016/ink" xmlns:am3d="http://schemas.microsoft.com/office/drawing/2017/model3d" xmlns:o="urn:schemas-microsoft-com:office:office" xmlns:oel="http://schemas.microsoft.com/office/2019/extlst" xmlns:r="http://schemas.openxmlformats.org/officeDocument/2006/relationships" xmlns:m="http://schemas.openxmlformats.org/officeDocument/2006/math" xmlns:v="urn:schemas-microsoft-com:vml" xmlns:wp14="http://schemas.microsoft.com/office/word/2010/wordprocessingDrawing" xmlns:wp="http://schemas.openxmlformats.org/drawingml/2006/wordprocessingDrawing" xmlns:w10="urn:schemas-microsoft-com:office:word" xmlns:w="http://schemas.openxmlformats.org/wordprocessingml/2006/main" xmlns:w14="http://schemas.microsoft.com/office/word/2010/wordml" xmlns:w15="http://schemas.microsoft.com/office/word/2012/wordml" xmlns:w16cex="http://schemas.microsoft.com/office/word/2018/wordml/cex" xmlns:w16cid="http://schemas.microsoft.com/office/word/2016/wordml/cid" xmlns:w16="http://schemas.microsoft.com/office/word/2018/wordml" xmlns:w16du="http://schemas.microsoft.com/office/word/2023/wordml/word16du" xmlns:w16sdtdh="http://schemas.microsoft.com/office/word/2020/wordml/sdtdatahash" xmlns:w16se="http://schemas.microsoft.com/office/word/2015/wordml/symex" xmlns:wpg="http://schemas.microsoft.com/office/word/2010/wordprocessingGroup" xmlns:wpi="http://schemas.microsoft.com/office/word/2010/wordprocessingInk" xmlns:wne="http://schemas.microsoft.com/office/word/2006/wordml" xmlns:wps="http://schemas.microsoft.com/office/word/2010/wordprocessingShape" mc:Ignorable="w14 w15 w16se w16cid w16 w16cex w16sdtdh w16du wp14">
   <w:footnote w:type="separator" w:id="-1">
     <w:p>
       <w:r>
@@ -2915,7 +4501,7 @@
 </file>
 
 <file path=word/numbering.xml><?xml version="1.0" encoding="utf-8"?>
-<w:numbering xmlns:wpc="http://schemas.microsoft.com/office/word/2010/wordprocessingCanvas" xmlns:cx="http://schemas.microsoft.com/office/drawing/2014/chartex" xmlns:cx1="http://schemas.microsoft.com/office/drawing/2015/9/8/chartex" xmlns:cx2="http://schemas.microsoft.com/office/drawing/2015/10/21/chartex" xmlns:cx3="http://schemas.microsoft.com/office/drawing/2016/5/9/chartex" xmlns:cx4="http://schemas.microsoft.com/office/drawing/2016/5/10/chartex" xmlns:cx5="http://schemas.microsoft.com/office/drawing/2016/5/11/chartex" xmlns:cx6="http://schemas.microsoft.com/office/drawing/2016/5/12/chartex" xmlns:cx7="http://schemas.microsoft.com/office/drawing/2016/5/13/chartex" xmlns:cx8="http://schemas.microsoft.com/office/drawing/2016/5/14/chartex" xmlns:mc="http://schemas.openxmlformats.org/markup-compatibility/2006" xmlns:aink="http://schemas.microsoft.com/office/drawing/2016/ink" xmlns:am3d="http://schemas.microsoft.com/office/drawing/2017/model3d" xmlns:o="urn:schemas-microsoft-com:office:office" xmlns:r="http://schemas.openxmlformats.org/officeDocument/2006/relationships" xmlns:m="http://schemas.openxmlformats.org/officeDocument/2006/math" xmlns:v="urn:schemas-microsoft-com:vml" xmlns:wp14="http://schemas.microsoft.com/office/word/2010/wordprocessingDrawing" xmlns:wp="http://schemas.openxmlformats.org/drawingml/2006/wordprocessingDrawing" xmlns:w10="urn:schemas-microsoft-com:office:word" xmlns:w="http://schemas.openxmlformats.org/wordprocessingml/2006/main" xmlns:w14="http://schemas.microsoft.com/office/word/2010/wordml" xmlns:w15="http://schemas.microsoft.com/office/word/2012/wordml" xmlns:w16cid="http://schemas.microsoft.com/office/word/2016/wordml/cid" xmlns:w16se="http://schemas.microsoft.com/office/word/2015/wordml/symex" xmlns:wpg="http://schemas.microsoft.com/office/word/2010/wordprocessingGroup" xmlns:wpi="http://schemas.microsoft.com/office/word/2010/wordprocessingInk" xmlns:wne="http://schemas.microsoft.com/office/word/2006/wordml" xmlns:wps="http://schemas.microsoft.com/office/word/2010/wordprocessingShape" mc:Ignorable="w14 w15 w16se w16cid wp14">
+<w:numbering xmlns:wpc="http://schemas.microsoft.com/office/word/2010/wordprocessingCanvas" xmlns:cx="http://schemas.microsoft.com/office/drawing/2014/chartex" xmlns:cx1="http://schemas.microsoft.com/office/drawing/2015/9/8/chartex" xmlns:cx2="http://schemas.microsoft.com/office/drawing/2015/10/21/chartex" xmlns:cx3="http://schemas.microsoft.com/office/drawing/2016/5/9/chartex" xmlns:cx4="http://schemas.microsoft.com/office/drawing/2016/5/10/chartex" xmlns:cx5="http://schemas.microsoft.com/office/drawing/2016/5/11/chartex" xmlns:cx6="http://schemas.microsoft.com/office/drawing/2016/5/12/chartex" xmlns:cx7="http://schemas.microsoft.com/office/drawing/2016/5/13/chartex" xmlns:cx8="http://schemas.microsoft.com/office/drawing/2016/5/14/chartex" xmlns:mc="http://schemas.openxmlformats.org/markup-compatibility/2006" xmlns:aink="http://schemas.microsoft.com/office/drawing/2016/ink" xmlns:am3d="http://schemas.microsoft.com/office/drawing/2017/model3d" xmlns:o="urn:schemas-microsoft-com:office:office" xmlns:oel="http://schemas.microsoft.com/office/2019/extlst" xmlns:r="http://schemas.openxmlformats.org/officeDocument/2006/relationships" xmlns:m="http://schemas.openxmlformats.org/officeDocument/2006/math" xmlns:v="urn:schemas-microsoft-com:vml" xmlns:wp14="http://schemas.microsoft.com/office/word/2010/wordprocessingDrawing" xmlns:wp="http://schemas.openxmlformats.org/drawingml/2006/wordprocessingDrawing" xmlns:w10="urn:schemas-microsoft-com:office:word" xmlns:w="http://schemas.openxmlformats.org/wordprocessingml/2006/main" xmlns:w14="http://schemas.microsoft.com/office/word/2010/wordml" xmlns:w15="http://schemas.microsoft.com/office/word/2012/wordml" xmlns:w16cex="http://schemas.microsoft.com/office/word/2018/wordml/cex" xmlns:w16cid="http://schemas.microsoft.com/office/word/2016/wordml/cid" xmlns:w16="http://schemas.microsoft.com/office/word/2018/wordml" xmlns:w16du="http://schemas.microsoft.com/office/word/2023/wordml/word16du" xmlns:w16sdtdh="http://schemas.microsoft.com/office/word/2020/wordml/sdtdatahash" xmlns:w16se="http://schemas.microsoft.com/office/word/2015/wordml/symex" xmlns:wpg="http://schemas.microsoft.com/office/word/2010/wordprocessingGroup" xmlns:wpi="http://schemas.microsoft.com/office/word/2010/wordprocessingInk" xmlns:wne="http://schemas.microsoft.com/office/word/2006/wordml" xmlns:wps="http://schemas.microsoft.com/office/word/2010/wordprocessingShape" mc:Ignorable="w14 w15 w16se w16cid w16 w16cex w16sdtdh w16du wp14">
   <w:abstractNum w:abstractNumId="0" w15:restartNumberingAfterBreak="0">
     <w:nsid w:val="0165417E"/>
     <w:multiLevelType w:val="hybridMultilevel"/>
@@ -3143,6 +4729,92 @@
     </w:lvl>
   </w:abstractNum>
   <w:abstractNum w:abstractNumId="2" w15:restartNumberingAfterBreak="0">
+    <w:nsid w:val="2033715D"/>
+    <w:multiLevelType w:val="hybridMultilevel"/>
+    <w:tmpl w:val="97DEC400"/>
+    <w:lvl w:ilvl="0" w:tplc="0409000F">
+      <w:start w:val="1"/>
+      <w:numFmt w:val="decimal"/>
+      <w:lvlText w:val="%1."/>
+      <w:lvlJc w:val="left"/>
+      <w:pPr>
+        <w:ind w:left="720" w:hanging="360"/>
+      </w:pPr>
+    </w:lvl>
+    <w:lvl w:ilvl="1" w:tplc="04090019" w:tentative="1">
+      <w:start w:val="1"/>
+      <w:numFmt w:val="lowerLetter"/>
+      <w:lvlText w:val="%2."/>
+      <w:lvlJc w:val="left"/>
+      <w:pPr>
+        <w:ind w:left="1440" w:hanging="360"/>
+      </w:pPr>
+    </w:lvl>
+    <w:lvl w:ilvl="2" w:tplc="0409001B" w:tentative="1">
+      <w:start w:val="1"/>
+      <w:numFmt w:val="lowerRoman"/>
+      <w:lvlText w:val="%3."/>
+      <w:lvlJc w:val="right"/>
+      <w:pPr>
+        <w:ind w:left="2160" w:hanging="180"/>
+      </w:pPr>
+    </w:lvl>
+    <w:lvl w:ilvl="3" w:tplc="0409000F" w:tentative="1">
+      <w:start w:val="1"/>
+      <w:numFmt w:val="decimal"/>
+      <w:lvlText w:val="%4."/>
+      <w:lvlJc w:val="left"/>
+      <w:pPr>
+        <w:ind w:left="2880" w:hanging="360"/>
+      </w:pPr>
+    </w:lvl>
+    <w:lvl w:ilvl="4" w:tplc="04090019" w:tentative="1">
+      <w:start w:val="1"/>
+      <w:numFmt w:val="lowerLetter"/>
+      <w:lvlText w:val="%5."/>
+      <w:lvlJc w:val="left"/>
+      <w:pPr>
+        <w:ind w:left="3600" w:hanging="360"/>
+      </w:pPr>
+    </w:lvl>
+    <w:lvl w:ilvl="5" w:tplc="0409001B" w:tentative="1">
+      <w:start w:val="1"/>
+      <w:numFmt w:val="lowerRoman"/>
+      <w:lvlText w:val="%6."/>
+      <w:lvlJc w:val="right"/>
+      <w:pPr>
+        <w:ind w:left="4320" w:hanging="180"/>
+      </w:pPr>
+    </w:lvl>
+    <w:lvl w:ilvl="6" w:tplc="0409000F" w:tentative="1">
+      <w:start w:val="1"/>
+      <w:numFmt w:val="decimal"/>
+      <w:lvlText w:val="%7."/>
+      <w:lvlJc w:val="left"/>
+      <w:pPr>
+        <w:ind w:left="5040" w:hanging="360"/>
+      </w:pPr>
+    </w:lvl>
+    <w:lvl w:ilvl="7" w:tplc="04090019" w:tentative="1">
+      <w:start w:val="1"/>
+      <w:numFmt w:val="lowerLetter"/>
+      <w:lvlText w:val="%8."/>
+      <w:lvlJc w:val="left"/>
+      <w:pPr>
+        <w:ind w:left="5760" w:hanging="360"/>
+      </w:pPr>
+    </w:lvl>
+    <w:lvl w:ilvl="8" w:tplc="0409001B" w:tentative="1">
+      <w:start w:val="1"/>
+      <w:numFmt w:val="lowerRoman"/>
+      <w:lvlText w:val="%9."/>
+      <w:lvlJc w:val="right"/>
+      <w:pPr>
+        <w:ind w:left="6480" w:hanging="180"/>
+      </w:pPr>
+    </w:lvl>
+  </w:abstractNum>
+  <w:abstractNum w:abstractNumId="3" w15:restartNumberingAfterBreak="0">
     <w:nsid w:val="2C6303E0"/>
     <w:multiLevelType w:val="hybridMultilevel"/>
     <w:tmpl w:val="A6DA9844"/>
@@ -3255,7 +4927,7 @@
       </w:rPr>
     </w:lvl>
   </w:abstractNum>
-  <w:abstractNum w:abstractNumId="3" w15:restartNumberingAfterBreak="0">
+  <w:abstractNum w:abstractNumId="4" w15:restartNumberingAfterBreak="0">
     <w:nsid w:val="3DCE5AEA"/>
     <w:multiLevelType w:val="hybridMultilevel"/>
     <w:tmpl w:val="115662BA"/>
@@ -3368,7 +5040,7 @@
       </w:rPr>
     </w:lvl>
   </w:abstractNum>
-  <w:abstractNum w:abstractNumId="4" w15:restartNumberingAfterBreak="0">
+  <w:abstractNum w:abstractNumId="5" w15:restartNumberingAfterBreak="0">
     <w:nsid w:val="45B91C84"/>
     <w:multiLevelType w:val="hybridMultilevel"/>
     <w:tmpl w:val="6332E4EC"/>
@@ -3498,7 +5170,7 @@
       </w:rPr>
     </w:lvl>
   </w:abstractNum>
-  <w:abstractNum w:abstractNumId="5" w15:restartNumberingAfterBreak="0">
+  <w:abstractNum w:abstractNumId="6" w15:restartNumberingAfterBreak="0">
     <w:nsid w:val="5C1732A4"/>
     <w:multiLevelType w:val="hybridMultilevel"/>
     <w:tmpl w:val="F022FE2E"/>
@@ -3620,10 +5292,96 @@
       </w:rPr>
     </w:lvl>
   </w:abstractNum>
-  <w:abstractNum w:abstractNumId="6" w15:restartNumberingAfterBreak="0">
+  <w:abstractNum w:abstractNumId="7" w15:restartNumberingAfterBreak="0">
+    <w:nsid w:val="63D7737F"/>
+    <w:multiLevelType w:val="hybridMultilevel"/>
+    <w:tmpl w:val="587C1DDE"/>
+    <w:lvl w:ilvl="0" w:tplc="0409000F">
+      <w:start w:val="1"/>
+      <w:numFmt w:val="decimal"/>
+      <w:lvlText w:val="%1."/>
+      <w:lvlJc w:val="left"/>
+      <w:pPr>
+        <w:ind w:left="720" w:hanging="360"/>
+      </w:pPr>
+    </w:lvl>
+    <w:lvl w:ilvl="1" w:tplc="04090019" w:tentative="1">
+      <w:start w:val="1"/>
+      <w:numFmt w:val="lowerLetter"/>
+      <w:lvlText w:val="%2."/>
+      <w:lvlJc w:val="left"/>
+      <w:pPr>
+        <w:ind w:left="1440" w:hanging="360"/>
+      </w:pPr>
+    </w:lvl>
+    <w:lvl w:ilvl="2" w:tplc="0409001B" w:tentative="1">
+      <w:start w:val="1"/>
+      <w:numFmt w:val="lowerRoman"/>
+      <w:lvlText w:val="%3."/>
+      <w:lvlJc w:val="right"/>
+      <w:pPr>
+        <w:ind w:left="2160" w:hanging="180"/>
+      </w:pPr>
+    </w:lvl>
+    <w:lvl w:ilvl="3" w:tplc="0409000F" w:tentative="1">
+      <w:start w:val="1"/>
+      <w:numFmt w:val="decimal"/>
+      <w:lvlText w:val="%4."/>
+      <w:lvlJc w:val="left"/>
+      <w:pPr>
+        <w:ind w:left="2880" w:hanging="360"/>
+      </w:pPr>
+    </w:lvl>
+    <w:lvl w:ilvl="4" w:tplc="04090019" w:tentative="1">
+      <w:start w:val="1"/>
+      <w:numFmt w:val="lowerLetter"/>
+      <w:lvlText w:val="%5."/>
+      <w:lvlJc w:val="left"/>
+      <w:pPr>
+        <w:ind w:left="3600" w:hanging="360"/>
+      </w:pPr>
+    </w:lvl>
+    <w:lvl w:ilvl="5" w:tplc="0409001B" w:tentative="1">
+      <w:start w:val="1"/>
+      <w:numFmt w:val="lowerRoman"/>
+      <w:lvlText w:val="%6."/>
+      <w:lvlJc w:val="right"/>
+      <w:pPr>
+        <w:ind w:left="4320" w:hanging="180"/>
+      </w:pPr>
+    </w:lvl>
+    <w:lvl w:ilvl="6" w:tplc="0409000F" w:tentative="1">
+      <w:start w:val="1"/>
+      <w:numFmt w:val="decimal"/>
+      <w:lvlText w:val="%7."/>
+      <w:lvlJc w:val="left"/>
+      <w:pPr>
+        <w:ind w:left="5040" w:hanging="360"/>
+      </w:pPr>
+    </w:lvl>
+    <w:lvl w:ilvl="7" w:tplc="04090019" w:tentative="1">
+      <w:start w:val="1"/>
+      <w:numFmt w:val="lowerLetter"/>
+      <w:lvlText w:val="%8."/>
+      <w:lvlJc w:val="left"/>
+      <w:pPr>
+        <w:ind w:left="5760" w:hanging="360"/>
+      </w:pPr>
+    </w:lvl>
+    <w:lvl w:ilvl="8" w:tplc="0409001B" w:tentative="1">
+      <w:start w:val="1"/>
+      <w:numFmt w:val="lowerRoman"/>
+      <w:lvlText w:val="%9."/>
+      <w:lvlJc w:val="right"/>
+      <w:pPr>
+        <w:ind w:left="6480" w:hanging="180"/>
+      </w:pPr>
+    </w:lvl>
+  </w:abstractNum>
+  <w:abstractNum w:abstractNumId="8" w15:restartNumberingAfterBreak="0">
     <w:nsid w:val="67E16345"/>
     <w:multiLevelType w:val="hybridMultilevel"/>
-    <w:tmpl w:val="55843DC2"/>
+    <w:tmpl w:val="69B495DE"/>
     <w:lvl w:ilvl="0" w:tplc="04090001">
       <w:start w:val="1"/>
       <w:numFmt w:val="bullet"/>
@@ -3733,32 +5491,130 @@
       </w:rPr>
     </w:lvl>
   </w:abstractNum>
-  <w:num w:numId="1">
+  <w:abstractNum w:abstractNumId="9" w15:restartNumberingAfterBreak="0">
+    <w:nsid w:val="6F99076B"/>
+    <w:multiLevelType w:val="hybridMultilevel"/>
+    <w:tmpl w:val="84843F40"/>
+    <w:lvl w:ilvl="0" w:tplc="0409000F">
+      <w:start w:val="1"/>
+      <w:numFmt w:val="decimal"/>
+      <w:lvlText w:val="%1."/>
+      <w:lvlJc w:val="left"/>
+      <w:pPr>
+        <w:ind w:left="720" w:hanging="360"/>
+      </w:pPr>
+      <w:rPr>
+        <w:rFonts w:hint="default"/>
+      </w:rPr>
+    </w:lvl>
+    <w:lvl w:ilvl="1" w:tplc="04090019" w:tentative="1">
+      <w:start w:val="1"/>
+      <w:numFmt w:val="lowerLetter"/>
+      <w:lvlText w:val="%2."/>
+      <w:lvlJc w:val="left"/>
+      <w:pPr>
+        <w:ind w:left="1440" w:hanging="360"/>
+      </w:pPr>
+    </w:lvl>
+    <w:lvl w:ilvl="2" w:tplc="0409001B" w:tentative="1">
+      <w:start w:val="1"/>
+      <w:numFmt w:val="lowerRoman"/>
+      <w:lvlText w:val="%3."/>
+      <w:lvlJc w:val="right"/>
+      <w:pPr>
+        <w:ind w:left="2160" w:hanging="180"/>
+      </w:pPr>
+    </w:lvl>
+    <w:lvl w:ilvl="3" w:tplc="0409000F" w:tentative="1">
+      <w:start w:val="1"/>
+      <w:numFmt w:val="decimal"/>
+      <w:lvlText w:val="%4."/>
+      <w:lvlJc w:val="left"/>
+      <w:pPr>
+        <w:ind w:left="2880" w:hanging="360"/>
+      </w:pPr>
+    </w:lvl>
+    <w:lvl w:ilvl="4" w:tplc="04090019" w:tentative="1">
+      <w:start w:val="1"/>
+      <w:numFmt w:val="lowerLetter"/>
+      <w:lvlText w:val="%5."/>
+      <w:lvlJc w:val="left"/>
+      <w:pPr>
+        <w:ind w:left="3600" w:hanging="360"/>
+      </w:pPr>
+    </w:lvl>
+    <w:lvl w:ilvl="5" w:tplc="0409001B" w:tentative="1">
+      <w:start w:val="1"/>
+      <w:numFmt w:val="lowerRoman"/>
+      <w:lvlText w:val="%6."/>
+      <w:lvlJc w:val="right"/>
+      <w:pPr>
+        <w:ind w:left="4320" w:hanging="180"/>
+      </w:pPr>
+    </w:lvl>
+    <w:lvl w:ilvl="6" w:tplc="0409000F" w:tentative="1">
+      <w:start w:val="1"/>
+      <w:numFmt w:val="decimal"/>
+      <w:lvlText w:val="%7."/>
+      <w:lvlJc w:val="left"/>
+      <w:pPr>
+        <w:ind w:left="5040" w:hanging="360"/>
+      </w:pPr>
+    </w:lvl>
+    <w:lvl w:ilvl="7" w:tplc="04090019" w:tentative="1">
+      <w:start w:val="1"/>
+      <w:numFmt w:val="lowerLetter"/>
+      <w:lvlText w:val="%8."/>
+      <w:lvlJc w:val="left"/>
+      <w:pPr>
+        <w:ind w:left="5760" w:hanging="360"/>
+      </w:pPr>
+    </w:lvl>
+    <w:lvl w:ilvl="8" w:tplc="0409001B" w:tentative="1">
+      <w:start w:val="1"/>
+      <w:numFmt w:val="lowerRoman"/>
+      <w:lvlText w:val="%9."/>
+      <w:lvlJc w:val="right"/>
+      <w:pPr>
+        <w:ind w:left="6480" w:hanging="180"/>
+      </w:pPr>
+    </w:lvl>
+  </w:abstractNum>
+  <w:num w:numId="1" w16cid:durableId="88166805">
+    <w:abstractNumId w:val="5"/>
+  </w:num>
+  <w:num w:numId="2" w16cid:durableId="1515879970">
+    <w:abstractNumId w:val="6"/>
+  </w:num>
+  <w:num w:numId="3" w16cid:durableId="368184504">
+    <w:abstractNumId w:val="0"/>
+  </w:num>
+  <w:num w:numId="4" w16cid:durableId="1164127160">
     <w:abstractNumId w:val="4"/>
   </w:num>
-  <w:num w:numId="2">
-    <w:abstractNumId w:val="5"/>
-  </w:num>
-  <w:num w:numId="3">
-    <w:abstractNumId w:val="0"/>
-  </w:num>
-  <w:num w:numId="4">
+  <w:num w:numId="5" w16cid:durableId="1377854193">
     <w:abstractNumId w:val="3"/>
   </w:num>
-  <w:num w:numId="5">
+  <w:num w:numId="6" w16cid:durableId="2025476287">
+    <w:abstractNumId w:val="1"/>
+  </w:num>
+  <w:num w:numId="7" w16cid:durableId="17897475">
+    <w:abstractNumId w:val="8"/>
+  </w:num>
+  <w:num w:numId="8" w16cid:durableId="1821916975">
     <w:abstractNumId w:val="2"/>
   </w:num>
-  <w:num w:numId="6">
-    <w:abstractNumId w:val="1"/>
+  <w:num w:numId="9" w16cid:durableId="1334798198">
+    <w:abstractNumId w:val="7"/>
   </w:num>
-  <w:num w:numId="7">
-    <w:abstractNumId w:val="6"/>
+  <w:num w:numId="10" w16cid:durableId="739210379">
+    <w:abstractNumId w:val="9"/>
   </w:num>
 </w:numbering>
 </file>
 
 <file path=word/styles.xml><?xml version="1.0" encoding="utf-8"?>
-<w:styles xmlns:mc="http://schemas.openxmlformats.org/markup-compatibility/2006" xmlns:r="http://schemas.openxmlformats.org/officeDocument/2006/relationships" xmlns:w="http://schemas.openxmlformats.org/wordprocessingml/2006/main" xmlns:w14="http://schemas.microsoft.com/office/word/2010/wordml" xmlns:w15="http://schemas.microsoft.com/office/word/2012/wordml" xmlns:w16cid="http://schemas.microsoft.com/office/word/2016/wordml/cid" xmlns:w16se="http://schemas.microsoft.com/office/word/2015/wordml/symex" mc:Ignorable="w14 w15 w16se w16cid">
+<w:styles xmlns:mc="http://schemas.openxmlformats.org/markup-compatibility/2006" xmlns:r="http://schemas.openxmlformats.org/officeDocument/2006/relationships" xmlns:w="http://schemas.openxmlformats.org/wordprocessingml/2006/main" xmlns:w14="http://schemas.microsoft.com/office/word/2010/wordml" xmlns:w15="http://schemas.microsoft.com/office/word/2012/wordml" xmlns:w16cex="http://schemas.microsoft.com/office/word/2018/wordml/cex" xmlns:w16cid="http://schemas.microsoft.com/office/word/2016/wordml/cid" xmlns:w16="http://schemas.microsoft.com/office/word/2018/wordml" xmlns:w16du="http://schemas.microsoft.com/office/word/2023/wordml/word16du" xmlns:w16sdtdh="http://schemas.microsoft.com/office/word/2020/wordml/sdtdatahash" xmlns:w16se="http://schemas.microsoft.com/office/word/2015/wordml/symex" mc:Ignorable="w14 w15 w16se w16cid w16 w16cex w16sdtdh w16du">
   <w:docDefaults>
     <w:rPrDefault>
       <w:rPr>
@@ -3776,7 +5632,7 @@
       </w:pPr>
     </w:pPrDefault>
   </w:docDefaults>
-  <w:latentStyles w:defLockedState="0" w:defUIPriority="99" w:defSemiHidden="0" w:defUnhideWhenUsed="0" w:defQFormat="0" w:count="375">
+  <w:latentStyles w:defLockedState="0" w:defUIPriority="99" w:defSemiHidden="0" w:defUnhideWhenUsed="0" w:defQFormat="0" w:count="376">
     <w:lsdException w:name="Normal" w:uiPriority="0" w:qFormat="1"/>
     <w:lsdException w:name="heading 1" w:uiPriority="9" w:qFormat="1"/>
     <w:lsdException w:name="heading 2" w:semiHidden="1" w:uiPriority="9" w:unhideWhenUsed="1" w:qFormat="1"/>
@@ -4152,6 +6008,7 @@
     <w:lsdException w:name="Smart Hyperlink" w:semiHidden="1" w:unhideWhenUsed="1"/>
     <w:lsdException w:name="Hashtag" w:semiHidden="1" w:unhideWhenUsed="1"/>
     <w:lsdException w:name="Unresolved Mention" w:semiHidden="1" w:unhideWhenUsed="1"/>
+    <w:lsdException w:name="Smart Link" w:semiHidden="1" w:unhideWhenUsed="1"/>
   </w:latentStyles>
   <w:style w:type="paragraph" w:default="1" w:styleId="Normal">
     <w:name w:val="Normal"/>
@@ -4163,6 +6020,7 @@
   <w:style w:type="paragraph" w:styleId="Heading1">
     <w:name w:val="heading 1"/>
     <w:basedOn w:val="Normal"/>
+    <w:link w:val="Heading1Char"/>
     <w:uiPriority w:val="9"/>
     <w:qFormat/>
     <w:rsid w:val="00BC2F8C"/>
@@ -4181,6 +6039,7 @@
   <w:style w:type="character" w:default="1" w:styleId="DefaultParagraphFont">
     <w:name w:val="Default Paragraph Font"/>
     <w:uiPriority w:val="1"/>
+    <w:semiHidden/>
     <w:unhideWhenUsed/>
   </w:style>
   <w:style w:type="table" w:default="1" w:styleId="TableNormal">
@@ -4207,7 +6066,7 @@
   <w:style w:type="paragraph" w:styleId="TOC1">
     <w:name w:val="toc 1"/>
     <w:basedOn w:val="Normal"/>
-    <w:uiPriority w:val="1"/>
+    <w:uiPriority w:val="39"/>
     <w:qFormat/>
     <w:pPr>
       <w:spacing w:before="65"/>
@@ -4288,6 +6147,162 @@
     <w:rsid w:val="007E6194"/>
     <w:rPr>
       <w:color w:val="808080"/>
+    </w:rPr>
+  </w:style>
+  <w:style w:type="paragraph" w:styleId="NormalWeb">
+    <w:name w:val="Normal (Web)"/>
+    <w:basedOn w:val="Normal"/>
+    <w:uiPriority w:val="99"/>
+    <w:semiHidden/>
+    <w:unhideWhenUsed/>
+    <w:rsid w:val="006D66FB"/>
+    <w:rPr>
+      <w:sz w:val="24"/>
+      <w:szCs w:val="24"/>
+    </w:rPr>
+  </w:style>
+  <w:style w:type="paragraph" w:styleId="Caption">
+    <w:name w:val="caption"/>
+    <w:basedOn w:val="Normal"/>
+    <w:next w:val="Normal"/>
+    <w:uiPriority w:val="35"/>
+    <w:unhideWhenUsed/>
+    <w:qFormat/>
+    <w:rsid w:val="00533944"/>
+    <w:pPr>
+      <w:spacing w:after="200"/>
+    </w:pPr>
+    <w:rPr>
+      <w:i/>
+      <w:iCs/>
+      <w:color w:val="1F497D" w:themeColor="text2"/>
+      <w:sz w:val="18"/>
+      <w:szCs w:val="18"/>
+    </w:rPr>
+  </w:style>
+  <w:style w:type="character" w:styleId="Strong">
+    <w:name w:val="Strong"/>
+    <w:basedOn w:val="DefaultParagraphFont"/>
+    <w:uiPriority w:val="22"/>
+    <w:qFormat/>
+    <w:rsid w:val="002407C3"/>
+    <w:rPr>
+      <w:b/>
+      <w:bCs/>
+    </w:rPr>
+  </w:style>
+  <w:style w:type="character" w:customStyle="1" w:styleId="Heading1Char">
+    <w:name w:val="Heading 1 Char"/>
+    <w:basedOn w:val="DefaultParagraphFont"/>
+    <w:link w:val="Heading1"/>
+    <w:uiPriority w:val="9"/>
+    <w:rsid w:val="00C85024"/>
+    <w:rPr>
+      <w:rFonts w:ascii="Times New Roman" w:eastAsia="Times New Roman" w:hAnsi="Times New Roman" w:cs="Times New Roman"/>
+      <w:b/>
+      <w:bCs/>
+      <w:sz w:val="32"/>
+      <w:szCs w:val="32"/>
+    </w:rPr>
+  </w:style>
+  <w:style w:type="paragraph" w:styleId="Bibliography">
+    <w:name w:val="Bibliography"/>
+    <w:basedOn w:val="Normal"/>
+    <w:next w:val="Normal"/>
+    <w:uiPriority w:val="37"/>
+    <w:unhideWhenUsed/>
+    <w:rsid w:val="00C85024"/>
+  </w:style>
+  <w:style w:type="paragraph" w:styleId="TOCHeading">
+    <w:name w:val="TOC Heading"/>
+    <w:basedOn w:val="Heading1"/>
+    <w:next w:val="Normal"/>
+    <w:uiPriority w:val="39"/>
+    <w:unhideWhenUsed/>
+    <w:qFormat/>
+    <w:rsid w:val="005147F8"/>
+    <w:pPr>
+      <w:keepNext/>
+      <w:keepLines/>
+      <w:widowControl/>
+      <w:autoSpaceDE/>
+      <w:autoSpaceDN/>
+      <w:spacing w:after="0" w:line="259" w:lineRule="auto"/>
+      <w:ind w:left="0" w:firstLine="0"/>
+      <w:outlineLvl w:val="9"/>
+    </w:pPr>
+    <w:rPr>
+      <w:rFonts w:asciiTheme="majorHAnsi" w:eastAsiaTheme="majorEastAsia" w:hAnsiTheme="majorHAnsi" w:cstheme="majorBidi"/>
+      <w:b w:val="0"/>
+      <w:bCs w:val="0"/>
+      <w:color w:val="365F91" w:themeColor="accent1" w:themeShade="BF"/>
+    </w:rPr>
+  </w:style>
+  <w:style w:type="character" w:styleId="Hyperlink">
+    <w:name w:val="Hyperlink"/>
+    <w:basedOn w:val="DefaultParagraphFont"/>
+    <w:uiPriority w:val="99"/>
+    <w:unhideWhenUsed/>
+    <w:rsid w:val="005147F8"/>
+    <w:rPr>
+      <w:color w:val="0000FF" w:themeColor="hyperlink"/>
+      <w:u w:val="single"/>
+    </w:rPr>
+  </w:style>
+  <w:style w:type="paragraph" w:styleId="TableofFigures">
+    <w:name w:val="table of figures"/>
+    <w:basedOn w:val="Normal"/>
+    <w:next w:val="Normal"/>
+    <w:uiPriority w:val="99"/>
+    <w:unhideWhenUsed/>
+    <w:rsid w:val="005147F8"/>
+  </w:style>
+  <w:style w:type="paragraph" w:styleId="Header">
+    <w:name w:val="header"/>
+    <w:basedOn w:val="Normal"/>
+    <w:link w:val="HeaderChar"/>
+    <w:uiPriority w:val="99"/>
+    <w:unhideWhenUsed/>
+    <w:rsid w:val="005147F8"/>
+    <w:pPr>
+      <w:tabs>
+        <w:tab w:val="center" w:pos="4680"/>
+        <w:tab w:val="right" w:pos="9360"/>
+      </w:tabs>
+    </w:pPr>
+  </w:style>
+  <w:style w:type="character" w:customStyle="1" w:styleId="HeaderChar">
+    <w:name w:val="Header Char"/>
+    <w:basedOn w:val="DefaultParagraphFont"/>
+    <w:link w:val="Header"/>
+    <w:uiPriority w:val="99"/>
+    <w:rsid w:val="005147F8"/>
+    <w:rPr>
+      <w:rFonts w:ascii="Times New Roman" w:eastAsia="Times New Roman" w:hAnsi="Times New Roman" w:cs="Times New Roman"/>
+    </w:rPr>
+  </w:style>
+  <w:style w:type="paragraph" w:styleId="Footer">
+    <w:name w:val="footer"/>
+    <w:basedOn w:val="Normal"/>
+    <w:link w:val="FooterChar"/>
+    <w:uiPriority w:val="99"/>
+    <w:unhideWhenUsed/>
+    <w:rsid w:val="005147F8"/>
+    <w:pPr>
+      <w:tabs>
+        <w:tab w:val="center" w:pos="4680"/>
+        <w:tab w:val="right" w:pos="9360"/>
+      </w:tabs>
+    </w:pPr>
+  </w:style>
+  <w:style w:type="character" w:customStyle="1" w:styleId="FooterChar">
+    <w:name w:val="Footer Char"/>
+    <w:basedOn w:val="DefaultParagraphFont"/>
+    <w:link w:val="Footer"/>
+    <w:uiPriority w:val="99"/>
+    <w:rsid w:val="005147F8"/>
+    <w:rPr>
+      <w:rFonts w:ascii="Times New Roman" w:eastAsia="Times New Roman" w:hAnsi="Times New Roman" w:cs="Times New Roman"/>
     </w:rPr>
   </w:style>
 </w:styles>
@@ -4599,11 +6614,30 @@
     <b:URL>https://www.coursesidekick.com/computer-science/3357592</b:URL>
     <b:RefOrder>1</b:RefOrder>
   </b:Source>
+  <b:Source>
+    <b:Tag>int24</b:Tag>
+    <b:SourceType>InternetSite</b:SourceType>
+    <b:Guid>{DD8EBE0A-7AA1-458A-B946-BC06EF0B5178}</b:Guid>
+    <b:Author>
+      <b:Author>
+        <b:NameList>
+          <b:Person>
+            <b:Last>interquality</b:Last>
+          </b:Person>
+        </b:NameList>
+      </b:Author>
+    </b:Author>
+    <b:Title>agile-methodology</b:Title>
+    <b:InternetSiteTitle>interqualitybg</b:InternetSiteTitle>
+    <b:Year>2024</b:Year>
+    <b:URL>https://interqualitybg.com/en/resources/scrum-and-agile-resources/agile-methodology</b:URL>
+    <b:RefOrder>2</b:RefOrder>
+  </b:Source>
 </b:Sources>
 </file>
 
 <file path=customXml/itemProps1.xml><?xml version="1.0" encoding="utf-8"?>
-<ds:datastoreItem xmlns:ds="http://schemas.openxmlformats.org/officeDocument/2006/customXml" ds:itemID="{9449793D-4BD8-46B7-8B8F-D5ACA7C23D5A}">
+<ds:datastoreItem xmlns:ds="http://schemas.openxmlformats.org/officeDocument/2006/customXml" ds:itemID="{5BBD4845-9A15-465C-91B0-652D5487DE59}">
   <ds:schemaRefs>
     <ds:schemaRef ds:uri="http://schemas.openxmlformats.org/officeDocument/2006/bibliography"/>
   </ds:schemaRefs>

</xml_diff>